<commit_message>
Pflichtenheft aktualisiert, PDF-Pflichtenheftstatus aktualisiert
</commit_message>
<xml_diff>
--- a/Pflichtenheft.docx
+++ b/Pflichtenheft.docx
@@ -3302,6 +3302,11 @@
     </w:p>
     <w:p>
       <w:pPr>
+        <w:spacing w:line="360" w:lineRule="auto"/>
+      </w:pPr>
+    </w:p>
+    <w:p>
+      <w:pPr>
         <w:pStyle w:val="berschrift2"/>
         <w:numPr>
           <w:ilvl w:val="1"/>
@@ -3474,7 +3479,13 @@
           <w:rFonts w:ascii="Arial" w:hAnsi="Arial" w:cs="Arial"/>
         </w:rPr>
         <w:lastRenderedPageBreak/>
-        <w:t>Zielgruppe(n)</w:t>
+        <w:t xml:space="preserve"> </w:t>
+      </w:r>
+      <w:r>
+        <w:rPr>
+          <w:rFonts w:ascii="Arial" w:hAnsi="Arial" w:cs="Arial"/>
+        </w:rPr>
+        <w:t>Zielgruppe</w:t>
       </w:r>
       <w:bookmarkEnd w:id="8"/>
     </w:p>
@@ -3490,36 +3501,103 @@
         <w:jc w:val="both"/>
         <w:rPr>
           <w:rFonts w:ascii="Arial" w:hAnsi="Arial" w:cs="Arial"/>
-          <w:i/>
-        </w:rPr>
-      </w:pPr>
-      <w:r>
-        <w:rPr>
-          <w:rFonts w:ascii="Arial" w:hAnsi="Arial" w:cs="Arial"/>
-          <w:i/>
-        </w:rPr>
-        <w:t>Unter diesem Abschnitt wird definiert wer genau die Anwender des Produkts sein sollen und wodurch sie sich auszeichnen. Auch hieraus können wichtige Anforderungen abgeleitet werden.</w:t>
-      </w:r>
-      <w:r>
-        <w:rPr>
-          <w:rFonts w:ascii="Arial" w:hAnsi="Arial" w:cs="Arial"/>
-          <w:i/>
-        </w:rPr>
-        <w:t xml:space="preserve"> Als vereinfachtes Beispiel könnte das Interface einer Software, die auch von Senioren genutzt werden soll, dementsprechend entworfen werden (z.B. sparsam eingesetzte, größere und auffälligere Buttons, die eindeutig auf die Funktion hindeuten</w:t>
-      </w:r>
-      <w:r>
-        <w:rPr>
-          <w:rFonts w:ascii="Arial" w:hAnsi="Arial" w:cs="Arial"/>
-          <w:i/>
-        </w:rPr>
-        <w:t>, die sie auslösen</w:t>
-      </w:r>
-      <w:r>
-        <w:rPr>
-          <w:rFonts w:ascii="Arial" w:hAnsi="Arial" w:cs="Arial"/>
-          <w:i/>
-        </w:rPr>
-        <w:t>).</w:t>
+        </w:rPr>
+      </w:pPr>
+      <w:r>
+        <w:rPr>
+          <w:rFonts w:ascii="Arial" w:hAnsi="Arial" w:cs="Arial"/>
+        </w:rPr>
+        <w:t>Die Anwender des Produkts beschränken sich auf drei Gruppen.</w:t>
+      </w:r>
+    </w:p>
+    <w:p>
+      <w:pPr>
+        <w:spacing w:line="360" w:lineRule="auto"/>
+        <w:jc w:val="both"/>
+        <w:rPr>
+          <w:rFonts w:ascii="Arial" w:hAnsi="Arial" w:cs="Arial"/>
+        </w:rPr>
+      </w:pPr>
+      <w:r>
+        <w:rPr>
+          <w:rFonts w:ascii="Arial" w:hAnsi="Arial" w:cs="Arial"/>
+        </w:rPr>
+        <w:t xml:space="preserve">Der </w:t>
+      </w:r>
+      <w:r>
+        <w:rPr>
+          <w:rFonts w:ascii="Arial" w:hAnsi="Arial" w:cs="Arial"/>
+          <w:b/>
+        </w:rPr>
+        <w:t>Nutzer</w:t>
+      </w:r>
+      <w:r>
+        <w:rPr>
+          <w:rFonts w:ascii="Arial" w:hAnsi="Arial" w:cs="Arial"/>
+        </w:rPr>
+        <w:t xml:space="preserve"> erstellt ein Ticket und speichert es in der Datenbank.</w:t>
+      </w:r>
+    </w:p>
+    <w:p>
+      <w:pPr>
+        <w:spacing w:line="360" w:lineRule="auto"/>
+        <w:jc w:val="both"/>
+        <w:rPr>
+          <w:rFonts w:ascii="Arial" w:hAnsi="Arial" w:cs="Arial"/>
+        </w:rPr>
+      </w:pPr>
+      <w:r>
+        <w:rPr>
+          <w:rFonts w:ascii="Arial" w:hAnsi="Arial" w:cs="Arial"/>
+        </w:rPr>
+        <w:t xml:space="preserve">Der </w:t>
+      </w:r>
+      <w:r>
+        <w:rPr>
+          <w:rFonts w:ascii="Arial" w:hAnsi="Arial" w:cs="Arial"/>
+          <w:b/>
+        </w:rPr>
+        <w:t>Administrator</w:t>
+      </w:r>
+      <w:r>
+        <w:rPr>
+          <w:rFonts w:ascii="Arial" w:hAnsi="Arial" w:cs="Arial"/>
+        </w:rPr>
+        <w:t xml:space="preserve"> administriert die Firewall, den DNS- und DHCP-Server und den Web-Server.</w:t>
+      </w:r>
+    </w:p>
+    <w:p>
+      <w:pPr>
+        <w:spacing w:line="360" w:lineRule="auto"/>
+        <w:jc w:val="both"/>
+        <w:rPr>
+          <w:rFonts w:ascii="Arial" w:hAnsi="Arial" w:cs="Arial"/>
+        </w:rPr>
+      </w:pPr>
+      <w:r>
+        <w:rPr>
+          <w:rFonts w:ascii="Arial" w:hAnsi="Arial" w:cs="Arial"/>
+        </w:rPr>
+        <w:t xml:space="preserve">Der </w:t>
+      </w:r>
+      <w:r>
+        <w:rPr>
+          <w:rFonts w:ascii="Arial" w:hAnsi="Arial" w:cs="Arial"/>
+          <w:b/>
+        </w:rPr>
+        <w:t>Supporter</w:t>
+      </w:r>
+      <w:r>
+        <w:rPr>
+          <w:rFonts w:ascii="Arial" w:hAnsi="Arial" w:cs="Arial"/>
+        </w:rPr>
+        <w:t xml:space="preserve"> </w:t>
+      </w:r>
+      <w:r>
+        <w:rPr>
+          <w:rFonts w:ascii="Arial" w:hAnsi="Arial" w:cs="Arial"/>
+        </w:rPr>
+        <w:t>macht Datenbankabfragen zur Supportsteuerung für, beispielsweise, die Anzahl der offenen Tickets.</w:t>
       </w:r>
     </w:p>
     <w:p>
@@ -3569,8 +3647,6 @@
         <w:spacing w:line="360" w:lineRule="auto"/>
         <w:jc w:val="both"/>
       </w:pPr>
-      <w:bookmarkStart w:id="10" w:name="_GoBack"/>
-      <w:bookmarkEnd w:id="10"/>
     </w:p>
     <w:p>
       <w:pPr>
@@ -3591,16 +3667,20 @@
           <w:rFonts w:ascii="Arial" w:hAnsi="Arial" w:cs="Arial"/>
         </w:rPr>
       </w:pPr>
-      <w:bookmarkStart w:id="11" w:name="_Toc121376892"/>
+      <w:bookmarkStart w:id="10" w:name="_Toc121376892"/>
       <w:r>
         <w:rPr>
           <w:rFonts w:ascii="Arial" w:hAnsi="Arial" w:cs="Arial"/>
         </w:rPr>
         <w:t>Rahmenbedingungen</w:t>
       </w:r>
-      <w:bookmarkEnd w:id="11"/>
-    </w:p>
-    <w:p/>
+      <w:bookmarkEnd w:id="10"/>
+    </w:p>
+    <w:p>
+      <w:pPr>
+        <w:spacing w:line="360" w:lineRule="auto"/>
+      </w:pPr>
+    </w:p>
     <w:p>
       <w:pPr>
         <w:pStyle w:val="berschrift2"/>
@@ -3618,6 +3698,12 @@
         <w:rPr>
           <w:rFonts w:ascii="Arial" w:hAnsi="Arial" w:cs="Arial"/>
         </w:rPr>
+        <w:t xml:space="preserve"> </w:t>
+      </w:r>
+      <w:r>
+        <w:rPr>
+          <w:rFonts w:ascii="Arial" w:hAnsi="Arial" w:cs="Arial"/>
+        </w:rPr>
         <w:t>Projektplanung</w:t>
       </w:r>
     </w:p>
@@ -3708,14 +3794,20 @@
           <w:rFonts w:ascii="Arial" w:hAnsi="Arial" w:cs="Arial"/>
         </w:rPr>
       </w:pPr>
-      <w:bookmarkStart w:id="12" w:name="_Toc121376894"/>
+      <w:bookmarkStart w:id="11" w:name="_Toc121376894"/>
+      <w:r>
+        <w:rPr>
+          <w:rFonts w:ascii="Arial" w:hAnsi="Arial" w:cs="Arial"/>
+        </w:rPr>
+        <w:t xml:space="preserve"> </w:t>
+      </w:r>
       <w:r>
         <w:rPr>
           <w:rFonts w:ascii="Arial" w:hAnsi="Arial" w:cs="Arial"/>
         </w:rPr>
         <w:t>Technische Anforderungen</w:t>
       </w:r>
-      <w:bookmarkEnd w:id="12"/>
+      <w:bookmarkEnd w:id="11"/>
     </w:p>
     <w:p>
       <w:pPr>
@@ -3759,14 +3851,21 @@
           <w:rFonts w:ascii="Arial" w:hAnsi="Arial" w:cs="Arial"/>
         </w:rPr>
       </w:pPr>
-      <w:bookmarkStart w:id="13" w:name="_Toc121376895"/>
+      <w:bookmarkStart w:id="12" w:name="_Toc121376895"/>
+      <w:r>
+        <w:rPr>
+          <w:rFonts w:ascii="Arial" w:hAnsi="Arial" w:cs="Arial"/>
+        </w:rPr>
+        <w:lastRenderedPageBreak/>
+        <w:t xml:space="preserve"> </w:t>
+      </w:r>
       <w:r>
         <w:rPr>
           <w:rFonts w:ascii="Arial" w:hAnsi="Arial" w:cs="Arial"/>
         </w:rPr>
         <w:t>Problemanalyse</w:t>
       </w:r>
-      <w:bookmarkEnd w:id="13"/>
+      <w:bookmarkEnd w:id="12"/>
     </w:p>
     <w:p>
       <w:pPr>
@@ -3788,20 +3887,16 @@
           <w:rFonts w:ascii="Arial" w:hAnsi="Arial" w:cs="Arial"/>
           <w:i/>
         </w:rPr>
-        <w:lastRenderedPageBreak/>
         <w:t>Fassen Sie die wichtigsten Probleme zusammen, die Sie erwarten. Wichtig ist vor allem, dass Sie für die wahrscheinlichsten Probleme bereits einen Lösungsansatz formulieren, um später Zeit zu sparen. Machen Sie sich auch über unwahrscheinliche Probleme Gedanken.</w:t>
       </w:r>
     </w:p>
     <w:p>
       <w:pPr>
-        <w:pStyle w:val="berschrift1"/>
-        <w:spacing w:line="360" w:lineRule="auto"/>
-        <w:jc w:val="both"/>
-        <w:rPr>
-          <w:rFonts w:ascii="Arial" w:eastAsiaTheme="minorHAnsi" w:hAnsi="Arial" w:cs="Arial"/>
+        <w:spacing w:line="360" w:lineRule="auto"/>
+        <w:jc w:val="both"/>
+        <w:rPr>
+          <w:rFonts w:ascii="Arial" w:hAnsi="Arial" w:cs="Arial"/>
           <w:i/>
-          <w:sz w:val="22"/>
-          <w:szCs w:val="22"/>
         </w:rPr>
       </w:pPr>
     </w:p>
@@ -3826,6 +3921,14 @@
           <w:sz w:val="26"/>
           <w:szCs w:val="26"/>
         </w:rPr>
+        <w:t xml:space="preserve"> </w:t>
+      </w:r>
+      <w:r>
+        <w:rPr>
+          <w:rFonts w:ascii="Arial" w:hAnsi="Arial" w:cs="Arial"/>
+          <w:sz w:val="26"/>
+          <w:szCs w:val="26"/>
+        </w:rPr>
         <w:t>Kosten-Nutzen-Analyse</w:t>
       </w:r>
     </w:p>
@@ -3867,14 +3970,20 @@
           <w:rFonts w:ascii="Arial" w:hAnsi="Arial" w:cs="Arial"/>
         </w:rPr>
       </w:pPr>
-      <w:bookmarkStart w:id="14" w:name="_Toc121376896"/>
+      <w:bookmarkStart w:id="13" w:name="_Toc121376896"/>
+      <w:r>
+        <w:rPr>
+          <w:rFonts w:ascii="Arial" w:hAnsi="Arial" w:cs="Arial"/>
+        </w:rPr>
+        <w:t xml:space="preserve"> </w:t>
+      </w:r>
       <w:r>
         <w:rPr>
           <w:rFonts w:ascii="Arial" w:hAnsi="Arial" w:cs="Arial"/>
         </w:rPr>
         <w:t>Qualität</w:t>
       </w:r>
-      <w:bookmarkEnd w:id="14"/>
+      <w:bookmarkEnd w:id="13"/>
     </w:p>
     <w:p>
       <w:pPr>
@@ -4006,7 +4115,7 @@
           <w:rFonts w:ascii="Arial" w:hAnsi="Arial" w:cs="Arial"/>
         </w:rPr>
       </w:pPr>
-      <w:bookmarkStart w:id="15" w:name="_Toc121376897"/>
+      <w:bookmarkStart w:id="14" w:name="_Toc121376897"/>
       <w:r>
         <w:rPr>
           <w:rFonts w:ascii="Arial" w:hAnsi="Arial" w:cs="Arial"/>
@@ -4025,15 +4134,11 @@
         </w:rPr>
         <w:t>bedingungen</w:t>
       </w:r>
-      <w:bookmarkEnd w:id="15"/>
-    </w:p>
-    <w:p>
-      <w:pPr>
-        <w:spacing w:line="360" w:lineRule="auto"/>
-        <w:jc w:val="both"/>
-        <w:rPr>
-          <w:rFonts w:ascii="Arial" w:hAnsi="Arial" w:cs="Arial"/>
-        </w:rPr>
+      <w:bookmarkEnd w:id="14"/>
+    </w:p>
+    <w:p>
+      <w:pPr>
+        <w:spacing w:line="360" w:lineRule="auto"/>
       </w:pPr>
     </w:p>
     <w:p>
@@ -4056,6 +4161,7 @@
           <w:szCs w:val="21"/>
           <w:shd w:val="clear" w:color="auto" w:fill="FFFFFF"/>
         </w:rPr>
+        <w:lastRenderedPageBreak/>
         <w:t>Hier wird festgehalten, in welchem Umfang und zu welchem Preis Sie an Ihren Kunden wann und wo liefern sollen.</w:t>
       </w:r>
     </w:p>
@@ -4079,7 +4185,6 @@
           <w:szCs w:val="21"/>
           <w:shd w:val="clear" w:color="auto" w:fill="FFFFFF"/>
         </w:rPr>
-        <w:lastRenderedPageBreak/>
         <w:t>W</w:t>
       </w:r>
       <w:r>
@@ -4167,50 +4272,36 @@
           <w:rFonts w:ascii="Arial" w:hAnsi="Arial" w:cs="Arial"/>
         </w:rPr>
       </w:pPr>
-      <w:bookmarkStart w:id="16" w:name="_Toc121376898"/>
+      <w:bookmarkStart w:id="15" w:name="_Toc121376898"/>
       <w:r>
         <w:rPr>
           <w:rFonts w:ascii="Arial" w:hAnsi="Arial" w:cs="Arial"/>
         </w:rPr>
         <w:t>Anhang</w:t>
       </w:r>
+      <w:bookmarkEnd w:id="15"/>
+    </w:p>
+    <w:p>
+      <w:pPr>
+        <w:spacing w:line="360" w:lineRule="auto"/>
+        <w:jc w:val="both"/>
+      </w:pPr>
+      <w:bookmarkStart w:id="16" w:name="_GoBack"/>
       <w:bookmarkEnd w:id="16"/>
     </w:p>
     <w:p>
       <w:pPr>
         <w:spacing w:line="360" w:lineRule="auto"/>
         <w:jc w:val="both"/>
-      </w:pPr>
-    </w:p>
-    <w:p>
-      <w:pPr>
-        <w:spacing w:line="360" w:lineRule="auto"/>
-        <w:jc w:val="both"/>
-        <w:rPr>
-          <w:rFonts w:ascii="Arial" w:hAnsi="Arial" w:cs="Arial"/>
-          <w:i/>
-        </w:rPr>
-      </w:pPr>
-      <w:r>
-        <w:rPr>
-          <w:rFonts w:ascii="Arial" w:hAnsi="Arial" w:cs="Arial"/>
-          <w:i/>
-        </w:rPr>
-        <w:t xml:space="preserve">Alle weiteren Dokumente oder Zahlen und Fakten, die als Hintergrund zu </w:t>
-      </w:r>
-      <w:r>
-        <w:rPr>
-          <w:rFonts w:ascii="Arial" w:hAnsi="Arial" w:cs="Arial"/>
-          <w:i/>
-        </w:rPr>
-        <w:t>dem</w:t>
-      </w:r>
-      <w:r>
-        <w:rPr>
-          <w:rFonts w:ascii="Arial" w:hAnsi="Arial" w:cs="Arial"/>
-          <w:i/>
-        </w:rPr>
-        <w:t xml:space="preserve"> Projekt dienen.</w:t>
+        <w:rPr>
+          <w:rFonts w:ascii="Arial" w:hAnsi="Arial" w:cs="Arial"/>
+        </w:rPr>
+      </w:pPr>
+      <w:r>
+        <w:rPr>
+          <w:rFonts w:ascii="Arial" w:hAnsi="Arial" w:cs="Arial"/>
+        </w:rPr>
+        <w:t>Gantt-Diagramm</w:t>
       </w:r>
     </w:p>
     <w:sectPr>
@@ -5581,7 +5672,6 @@
   <w:style w:type="character" w:default="1" w:styleId="Absatz-Standardschriftart">
     <w:name w:val="Default Paragraph Font"/>
     <w:uiPriority w:val="1"/>
-    <w:semiHidden/>
     <w:unhideWhenUsed/>
   </w:style>
   <w:style w:type="table" w:default="1" w:styleId="NormaleTabelle">
@@ -6023,7 +6113,7 @@
 </file>
 
 <file path=customXml/itemProps1.xml><?xml version="1.0" encoding="utf-8"?>
-<ds:datastoreItem xmlns:ds="http://schemas.openxmlformats.org/officeDocument/2006/customXml" ds:itemID="{7B2CAA73-1C5C-42CB-BE22-D9D32C808807}">
+<ds:datastoreItem xmlns:ds="http://schemas.openxmlformats.org/officeDocument/2006/customXml" ds:itemID="{BFD4B3D7-6FC0-414A-82EA-A3197068AD48}">
   <ds:schemaRefs>
     <ds:schemaRef ds:uri="http://schemas.openxmlformats.org/officeDocument/2006/bibliography"/>
   </ds:schemaRefs>

</xml_diff>

<commit_message>
PDF-Status aktualisiert und Pflichtenheft erweitert
</commit_message>
<xml_diff>
--- a/Pflichtenheft.docx
+++ b/Pflichtenheft.docx
@@ -1,6 +1,6 @@
 
 <file path=word/document.xml><?xml version="1.0" encoding="utf-8"?>
-<w:document xmlns:wpc="http://schemas.microsoft.com/office/word/2010/wordprocessingCanvas" xmlns:cx="http://schemas.microsoft.com/office/drawing/2014/chartex" xmlns:cx1="http://schemas.microsoft.com/office/drawing/2015/9/8/chartex" xmlns:cx2="http://schemas.microsoft.com/office/drawing/2015/10/21/chartex" xmlns:cx3="http://schemas.microsoft.com/office/drawing/2016/5/9/chartex" xmlns:cx4="http://schemas.microsoft.com/office/drawing/2016/5/10/chartex" xmlns:cx5="http://schemas.microsoft.com/office/drawing/2016/5/11/chartex" xmlns:cx6="http://schemas.microsoft.com/office/drawing/2016/5/12/chartex" xmlns:cx7="http://schemas.microsoft.com/office/drawing/2016/5/13/chartex" xmlns:cx8="http://schemas.microsoft.com/office/drawing/2016/5/14/chartex" xmlns:mc="http://schemas.openxmlformats.org/markup-compatibility/2006" xmlns:aink="http://schemas.microsoft.com/office/drawing/2016/ink" xmlns:am3d="http://schemas.microsoft.com/office/drawing/2017/model3d" xmlns:o="urn:schemas-microsoft-com:office:office" xmlns:r="http://schemas.openxmlformats.org/officeDocument/2006/relationships" xmlns:m="http://schemas.openxmlformats.org/officeDocument/2006/math" xmlns:v="urn:schemas-microsoft-com:vml" xmlns:wp14="http://schemas.microsoft.com/office/word/2010/wordprocessingDrawing" xmlns:wp="http://schemas.openxmlformats.org/drawingml/2006/wordprocessingDrawing" xmlns:w10="urn:schemas-microsoft-com:office:word" xmlns:w="http://schemas.openxmlformats.org/wordprocessingml/2006/main" xmlns:w14="http://schemas.microsoft.com/office/word/2010/wordml" xmlns:w15="http://schemas.microsoft.com/office/word/2012/wordml" xmlns:w16cid="http://schemas.microsoft.com/office/word/2016/wordml/cid" xmlns:w16se="http://schemas.microsoft.com/office/word/2015/wordml/symex" xmlns:wpg="http://schemas.microsoft.com/office/word/2010/wordprocessingGroup" xmlns:wpi="http://schemas.microsoft.com/office/word/2010/wordprocessingInk" xmlns:wne="http://schemas.microsoft.com/office/word/2006/wordml" xmlns:wps="http://schemas.microsoft.com/office/word/2010/wordprocessingShape" mc:Ignorable="w14 w15 w16se w16cid wp14">
+<w:document xmlns:wpc="http://schemas.microsoft.com/office/word/2010/wordprocessingCanvas" xmlns:cx="http://schemas.microsoft.com/office/drawing/2014/chartex" xmlns:cx1="http://schemas.microsoft.com/office/drawing/2015/9/8/chartex" xmlns:cx2="http://schemas.microsoft.com/office/drawing/2015/10/21/chartex" xmlns:cx3="http://schemas.microsoft.com/office/drawing/2016/5/9/chartex" xmlns:cx4="http://schemas.microsoft.com/office/drawing/2016/5/10/chartex" xmlns:cx5="http://schemas.microsoft.com/office/drawing/2016/5/11/chartex" xmlns:cx6="http://schemas.microsoft.com/office/drawing/2016/5/12/chartex" xmlns:cx7="http://schemas.microsoft.com/office/drawing/2016/5/13/chartex" xmlns:cx8="http://schemas.microsoft.com/office/drawing/2016/5/14/chartex" xmlns:mc="http://schemas.openxmlformats.org/markup-compatibility/2006" xmlns:aink="http://schemas.microsoft.com/office/drawing/2016/ink" xmlns:am3d="http://schemas.microsoft.com/office/drawing/2017/model3d" xmlns:o="urn:schemas-microsoft-com:office:office" xmlns:r="http://schemas.openxmlformats.org/officeDocument/2006/relationships" xmlns:m="http://schemas.openxmlformats.org/officeDocument/2006/math" xmlns:v="urn:schemas-microsoft-com:vml" xmlns:wp14="http://schemas.microsoft.com/office/word/2010/wordprocessingDrawing" xmlns:wp="http://schemas.openxmlformats.org/drawingml/2006/wordprocessingDrawing" xmlns:w10="urn:schemas-microsoft-com:office:word" xmlns:w="http://schemas.openxmlformats.org/wordprocessingml/2006/main" xmlns:w14="http://schemas.microsoft.com/office/word/2010/wordml" xmlns:w15="http://schemas.microsoft.com/office/word/2012/wordml" xmlns:w16cex="http://schemas.microsoft.com/office/word/2018/wordml/cex" xmlns:w16cid="http://schemas.microsoft.com/office/word/2016/wordml/cid" xmlns:w16="http://schemas.microsoft.com/office/word/2018/wordml" xmlns:w16sdtdh="http://schemas.microsoft.com/office/word/2020/wordml/sdtdatahash" xmlns:w16se="http://schemas.microsoft.com/office/word/2015/wordml/symex" xmlns:wpg="http://schemas.microsoft.com/office/word/2010/wordprocessingGroup" xmlns:wpi="http://schemas.microsoft.com/office/word/2010/wordprocessingInk" xmlns:wne="http://schemas.microsoft.com/office/word/2006/wordml" xmlns:wps="http://schemas.microsoft.com/office/word/2010/wordprocessingShape" mc:Ignorable="w14 w15 w16se w16cid w16 w16cex w16sdtdh wp14">
   <w:body>
     <w:p>
       <w:pPr>
@@ -23,7 +23,7 @@
     </w:p>
     <w:p>
       <w:pPr>
-        <w:pStyle w:val="berschrift1"/>
+        <w:pStyle w:val="Heading1"/>
         <w:spacing w:line="360" w:lineRule="auto"/>
         <w:jc w:val="both"/>
         <w:rPr>
@@ -61,7 +61,7 @@
     </w:p>
     <w:tbl>
       <w:tblPr>
-        <w:tblStyle w:val="Tabellenraster"/>
+        <w:tblStyle w:val="TableGrid"/>
         <w:tblW w:w="0" w:type="auto"/>
         <w:tblLook w:val="04A0" w:firstRow="1" w:lastRow="0" w:firstColumn="1" w:lastColumn="0" w:noHBand="0" w:noVBand="1"/>
       </w:tblPr>
@@ -409,7 +409,7 @@
     </w:p>
     <w:tbl>
       <w:tblPr>
-        <w:tblStyle w:val="Tabellenraster"/>
+        <w:tblStyle w:val="TableGrid"/>
         <w:tblW w:w="0" w:type="auto"/>
         <w:jc w:val="center"/>
         <w:tblLook w:val="04A0" w:firstRow="1" w:lastRow="0" w:firstColumn="1" w:lastColumn="0" w:noHBand="0" w:noVBand="1"/>
@@ -838,7 +838,7 @@
       <w:sdtContent>
         <w:p>
           <w:pPr>
-            <w:pStyle w:val="Inhaltsverzeichnisberschrift"/>
+            <w:pStyle w:val="TOCHeading"/>
             <w:spacing w:line="360" w:lineRule="auto"/>
             <w:jc w:val="both"/>
             <w:rPr>
@@ -854,7 +854,7 @@
         </w:p>
         <w:p>
           <w:pPr>
-            <w:pStyle w:val="Verzeichnis1"/>
+            <w:pStyle w:val="TOC1"/>
             <w:tabs>
               <w:tab w:val="left" w:pos="440"/>
               <w:tab w:val="right" w:leader="dot" w:pos="9062"/>
@@ -967,7 +967,7 @@
         </w:p>
         <w:p>
           <w:pPr>
-            <w:pStyle w:val="Verzeichnis1"/>
+            <w:pStyle w:val="TOC1"/>
             <w:tabs>
               <w:tab w:val="left" w:pos="440"/>
               <w:tab w:val="right" w:leader="dot" w:pos="9062"/>
@@ -1056,7 +1056,7 @@
         </w:p>
         <w:p>
           <w:pPr>
-            <w:pStyle w:val="Verzeichnis2"/>
+            <w:pStyle w:val="TOC2"/>
             <w:tabs>
               <w:tab w:val="left" w:pos="880"/>
               <w:tab w:val="right" w:leader="dot" w:pos="9062"/>
@@ -1145,7 +1145,7 @@
         </w:p>
         <w:p>
           <w:pPr>
-            <w:pStyle w:val="Verzeichnis2"/>
+            <w:pStyle w:val="TOC2"/>
             <w:tabs>
               <w:tab w:val="left" w:pos="880"/>
               <w:tab w:val="right" w:leader="dot" w:pos="9062"/>
@@ -1234,7 +1234,7 @@
         </w:p>
         <w:p>
           <w:pPr>
-            <w:pStyle w:val="Verzeichnis2"/>
+            <w:pStyle w:val="TOC2"/>
             <w:tabs>
               <w:tab w:val="left" w:pos="880"/>
               <w:tab w:val="right" w:leader="dot" w:pos="9062"/>
@@ -1323,7 +1323,7 @@
         </w:p>
         <w:p>
           <w:pPr>
-            <w:pStyle w:val="Verzeichnis1"/>
+            <w:pStyle w:val="TOC1"/>
             <w:tabs>
               <w:tab w:val="left" w:pos="440"/>
               <w:tab w:val="right" w:leader="dot" w:pos="9062"/>
@@ -1412,7 +1412,7 @@
         </w:p>
         <w:p>
           <w:pPr>
-            <w:pStyle w:val="Verzeichnis2"/>
+            <w:pStyle w:val="TOC2"/>
             <w:tabs>
               <w:tab w:val="left" w:pos="880"/>
               <w:tab w:val="right" w:leader="dot" w:pos="9062"/>
@@ -1501,7 +1501,7 @@
         </w:p>
         <w:p>
           <w:pPr>
-            <w:pStyle w:val="Verzeichnis2"/>
+            <w:pStyle w:val="TOC2"/>
             <w:tabs>
               <w:tab w:val="left" w:pos="880"/>
               <w:tab w:val="right" w:leader="dot" w:pos="9062"/>
@@ -1590,7 +1590,7 @@
         </w:p>
         <w:p>
           <w:pPr>
-            <w:pStyle w:val="Verzeichnis2"/>
+            <w:pStyle w:val="TOC2"/>
             <w:tabs>
               <w:tab w:val="left" w:pos="880"/>
               <w:tab w:val="right" w:leader="dot" w:pos="9062"/>
@@ -1679,7 +1679,7 @@
         </w:p>
         <w:p>
           <w:pPr>
-            <w:pStyle w:val="Verzeichnis1"/>
+            <w:pStyle w:val="TOC1"/>
             <w:tabs>
               <w:tab w:val="left" w:pos="440"/>
               <w:tab w:val="right" w:leader="dot" w:pos="9062"/>
@@ -1768,7 +1768,7 @@
         </w:p>
         <w:p>
           <w:pPr>
-            <w:pStyle w:val="Verzeichnis1"/>
+            <w:pStyle w:val="TOC1"/>
             <w:tabs>
               <w:tab w:val="left" w:pos="440"/>
               <w:tab w:val="right" w:leader="dot" w:pos="9062"/>
@@ -1857,7 +1857,7 @@
         </w:p>
         <w:p>
           <w:pPr>
-            <w:pStyle w:val="Verzeichnis2"/>
+            <w:pStyle w:val="TOC2"/>
             <w:tabs>
               <w:tab w:val="left" w:pos="880"/>
               <w:tab w:val="right" w:leader="dot" w:pos="9062"/>
@@ -1946,7 +1946,7 @@
         </w:p>
         <w:p>
           <w:pPr>
-            <w:pStyle w:val="Verzeichnis2"/>
+            <w:pStyle w:val="TOC2"/>
             <w:tabs>
               <w:tab w:val="left" w:pos="880"/>
               <w:tab w:val="right" w:leader="dot" w:pos="9062"/>
@@ -2035,7 +2035,7 @@
         </w:p>
         <w:p>
           <w:pPr>
-            <w:pStyle w:val="Verzeichnis2"/>
+            <w:pStyle w:val="TOC2"/>
             <w:tabs>
               <w:tab w:val="left" w:pos="880"/>
               <w:tab w:val="right" w:leader="dot" w:pos="9062"/>
@@ -2124,7 +2124,7 @@
         </w:p>
         <w:p>
           <w:pPr>
-            <w:pStyle w:val="Verzeichnis2"/>
+            <w:pStyle w:val="TOC2"/>
             <w:tabs>
               <w:tab w:val="left" w:pos="880"/>
               <w:tab w:val="right" w:leader="dot" w:pos="9062"/>
@@ -2213,7 +2213,7 @@
         </w:p>
         <w:p>
           <w:pPr>
-            <w:pStyle w:val="Verzeichnis1"/>
+            <w:pStyle w:val="TOC1"/>
             <w:tabs>
               <w:tab w:val="left" w:pos="440"/>
               <w:tab w:val="right" w:leader="dot" w:pos="9062"/>
@@ -2302,7 +2302,7 @@
         </w:p>
         <w:p>
           <w:pPr>
-            <w:pStyle w:val="Verzeichnis1"/>
+            <w:pStyle w:val="TOC1"/>
             <w:tabs>
               <w:tab w:val="left" w:pos="440"/>
               <w:tab w:val="right" w:leader="dot" w:pos="9062"/>
@@ -2425,7 +2425,7 @@
     </w:p>
     <w:p>
       <w:pPr>
-        <w:pStyle w:val="berschrift1"/>
+        <w:pStyle w:val="Heading1"/>
         <w:numPr>
           <w:ilvl w:val="0"/>
           <w:numId w:val="2"/>
@@ -2499,7 +2499,7 @@
     </w:p>
     <w:p>
       <w:pPr>
-        <w:pStyle w:val="berschrift1"/>
+        <w:pStyle w:val="Heading1"/>
         <w:numPr>
           <w:ilvl w:val="0"/>
           <w:numId w:val="2"/>
@@ -2526,7 +2526,7 @@
     </w:p>
     <w:p>
       <w:pPr>
-        <w:pStyle w:val="berschrift2"/>
+        <w:pStyle w:val="Heading2"/>
         <w:numPr>
           <w:ilvl w:val="1"/>
           <w:numId w:val="2"/>
@@ -2677,7 +2677,7 @@
     </w:p>
     <w:p>
       <w:pPr>
-        <w:pStyle w:val="berschrift2"/>
+        <w:pStyle w:val="Heading2"/>
         <w:numPr>
           <w:ilvl w:val="1"/>
           <w:numId w:val="2"/>
@@ -2849,7 +2849,7 @@
     </w:p>
     <w:p>
       <w:pPr>
-        <w:pStyle w:val="berschrift2"/>
+        <w:pStyle w:val="Heading2"/>
         <w:numPr>
           <w:ilvl w:val="1"/>
           <w:numId w:val="2"/>
@@ -3280,7 +3280,7 @@
     </w:p>
     <w:p>
       <w:pPr>
-        <w:pStyle w:val="berschrift1"/>
+        <w:pStyle w:val="Heading1"/>
         <w:numPr>
           <w:ilvl w:val="0"/>
           <w:numId w:val="2"/>
@@ -3307,7 +3307,7 @@
     </w:p>
     <w:p>
       <w:pPr>
-        <w:pStyle w:val="berschrift2"/>
+        <w:pStyle w:val="Heading2"/>
         <w:numPr>
           <w:ilvl w:val="1"/>
           <w:numId w:val="2"/>
@@ -3407,7 +3407,7 @@
     </w:p>
     <w:p>
       <w:pPr>
-        <w:pStyle w:val="berschrift2"/>
+        <w:pStyle w:val="Heading2"/>
         <w:numPr>
           <w:ilvl w:val="1"/>
           <w:numId w:val="2"/>
@@ -3462,7 +3462,7 @@
     </w:p>
     <w:p>
       <w:pPr>
-        <w:pStyle w:val="berschrift2"/>
+        <w:pStyle w:val="Heading2"/>
         <w:numPr>
           <w:ilvl w:val="1"/>
           <w:numId w:val="2"/>
@@ -3611,7 +3611,7 @@
     </w:p>
     <w:p>
       <w:pPr>
-        <w:pStyle w:val="berschrift1"/>
+        <w:pStyle w:val="Heading1"/>
         <w:numPr>
           <w:ilvl w:val="0"/>
           <w:numId w:val="2"/>
@@ -3656,7 +3656,7 @@
     </w:p>
     <w:p>
       <w:pPr>
-        <w:pStyle w:val="berschrift1"/>
+        <w:pStyle w:val="Heading1"/>
         <w:numPr>
           <w:ilvl w:val="0"/>
           <w:numId w:val="2"/>
@@ -3683,107 +3683,67 @@
     </w:p>
     <w:p>
       <w:pPr>
-        <w:pStyle w:val="berschrift2"/>
+        <w:pStyle w:val="Heading2"/>
         <w:numPr>
           <w:ilvl w:val="1"/>
           <w:numId w:val="2"/>
         </w:numPr>
         <w:spacing w:line="360" w:lineRule="auto"/>
-        <w:jc w:val="both"/>
-        <w:rPr>
-          <w:rFonts w:ascii="Arial" w:hAnsi="Arial" w:cs="Arial"/>
-        </w:rPr>
-      </w:pPr>
-      <w:r>
-        <w:rPr>
-          <w:rFonts w:ascii="Arial" w:hAnsi="Arial" w:cs="Arial"/>
-        </w:rPr>
-        <w:t xml:space="preserve"> </w:t>
-      </w:r>
-      <w:r>
-        <w:rPr>
-          <w:rFonts w:ascii="Arial" w:hAnsi="Arial" w:cs="Arial"/>
-        </w:rPr>
-        <w:t>Projektplanung</w:t>
-      </w:r>
-    </w:p>
-    <w:p>
-      <w:pPr>
-        <w:spacing w:line="360" w:lineRule="auto"/>
-        <w:jc w:val="both"/>
-      </w:pPr>
-    </w:p>
-    <w:p>
-      <w:pPr>
-        <w:spacing w:line="360" w:lineRule="auto"/>
-        <w:jc w:val="both"/>
-        <w:rPr>
-          <w:rFonts w:ascii="Arial" w:hAnsi="Arial" w:cs="Arial"/>
-        </w:rPr>
-      </w:pPr>
-      <w:r>
-        <w:rPr>
-          <w:rFonts w:ascii="Arial" w:hAnsi="Arial" w:cs="Arial"/>
-        </w:rPr>
-        <w:t xml:space="preserve">Die Projektplanung </w:t>
-      </w:r>
-      <w:r>
-        <w:rPr>
-          <w:rFonts w:ascii="Arial" w:hAnsi="Arial" w:cs="Arial"/>
-        </w:rPr>
-        <w:t xml:space="preserve">kann dem beigefügten Gantt-Diagramm </w:t>
-      </w:r>
-      <w:r>
-        <w:rPr>
-          <w:rFonts w:ascii="Arial" w:hAnsi="Arial" w:cs="Arial"/>
-        </w:rPr>
-        <w:t xml:space="preserve">im Anhang </w:t>
-      </w:r>
-      <w:r>
-        <w:rPr>
-          <w:rFonts w:ascii="Arial" w:hAnsi="Arial" w:cs="Arial"/>
-        </w:rPr>
-        <w:t>entnommen werden.</w:t>
-      </w:r>
-    </w:p>
-    <w:p>
-      <w:pPr>
-        <w:spacing w:line="360" w:lineRule="auto"/>
-        <w:rPr>
-          <w:rFonts w:ascii="Arial" w:hAnsi="Arial" w:cs="Arial"/>
-        </w:rPr>
-      </w:pPr>
-      <w:r>
-        <w:rPr>
-          <w:rFonts w:ascii="Arial" w:hAnsi="Arial" w:cs="Arial"/>
-        </w:rPr>
-        <w:t>Das Projekt kann in der vorher verhandelten Zeit vollständig fertiggestellt werden.</w:t>
-      </w:r>
-    </w:p>
-    <w:p>
-      <w:pPr>
-        <w:spacing w:line="360" w:lineRule="auto"/>
-        <w:jc w:val="both"/>
-        <w:rPr>
-          <w:rFonts w:ascii="Arial" w:hAnsi="Arial" w:cs="Arial"/>
-        </w:rPr>
-      </w:pPr>
-      <w:r>
-        <w:rPr>
-          <w:rFonts w:ascii="Arial" w:hAnsi="Arial" w:cs="Arial"/>
-        </w:rPr>
-        <w:t>Es gibt keine weiteren Bedenken.</w:t>
-      </w:r>
-    </w:p>
-    <w:p>
-      <w:pPr>
-        <w:spacing w:line="360" w:lineRule="auto"/>
-        <w:jc w:val="both"/>
-      </w:pPr>
-    </w:p>
-    <w:p>
-      <w:pPr>
-        <w:pStyle w:val="berschrift2"/>
+        <w:rPr>
+          <w:rFonts w:ascii="Arial" w:hAnsi="Arial" w:cs="Arial"/>
+        </w:rPr>
+      </w:pPr>
+      <w:r>
+        <w:rPr>
+          <w:rFonts w:ascii="Arial" w:hAnsi="Arial" w:cs="Arial"/>
+        </w:rPr>
+        <w:t>Ressourcen und Mitwirkungspflichten</w:t>
+      </w:r>
+      <w:r>
+        <w:rPr>
+          <w:rFonts w:ascii="Arial" w:hAnsi="Arial" w:cs="Arial"/>
+        </w:rPr>
+        <w:t xml:space="preserve"> des AG</w:t>
+      </w:r>
+    </w:p>
+    <w:p>
+      <w:pPr>
+        <w:spacing w:line="360" w:lineRule="auto"/>
+      </w:pPr>
+    </w:p>
+    <w:p>
+      <w:pPr>
+        <w:spacing w:line="360" w:lineRule="auto"/>
+      </w:pPr>
+      <w:r>
+        <w:t>Hardware, welche den Hardwareanforderungen entspricht, muss zur Verfügung gestellt werden.</w:t>
+      </w:r>
+      <w:r>
+        <w:t xml:space="preserve"> Der AG hat diese</w:t>
+      </w:r>
+      <w:r>
+        <w:t>, zur Erfüllung der Pflichten im Pflichtenheft, wie vertraglich vereinbart, bereitzustellen.</w:t>
+      </w:r>
+    </w:p>
+    <w:p>
+      <w:pPr>
+        <w:spacing w:line="360" w:lineRule="auto"/>
+      </w:pPr>
+      <w:r>
+        <w:t>Zur Testung muss der</w:t>
+      </w:r>
+      <w:r>
+        <w:t xml:space="preserve"> AG genauso die erforderliche Hardware zur Verfügung stellen.</w:t>
+      </w:r>
+    </w:p>
+    <w:p>
+      <w:pPr>
+        <w:spacing w:line="360" w:lineRule="auto"/>
+      </w:pPr>
+    </w:p>
+    <w:p>
+      <w:pPr>
+        <w:pStyle w:val="Heading2"/>
         <w:numPr>
           <w:ilvl w:val="1"/>
           <w:numId w:val="2"/>
@@ -3794,7 +3754,6 @@
           <w:rFonts w:ascii="Arial" w:hAnsi="Arial" w:cs="Arial"/>
         </w:rPr>
       </w:pPr>
-      <w:bookmarkStart w:id="11" w:name="_Toc121376894"/>
       <w:r>
         <w:rPr>
           <w:rFonts w:ascii="Arial" w:hAnsi="Arial" w:cs="Arial"/>
@@ -3805,42 +3764,86 @@
         <w:rPr>
           <w:rFonts w:ascii="Arial" w:hAnsi="Arial" w:cs="Arial"/>
         </w:rPr>
-        <w:t>Technische Anforderungen</w:t>
-      </w:r>
-      <w:bookmarkEnd w:id="11"/>
-    </w:p>
-    <w:p>
-      <w:pPr>
-        <w:spacing w:line="360" w:lineRule="auto"/>
-        <w:jc w:val="both"/>
-      </w:pPr>
-    </w:p>
-    <w:p>
-      <w:pPr>
-        <w:spacing w:line="360" w:lineRule="auto"/>
-        <w:jc w:val="both"/>
-        <w:rPr>
-          <w:rFonts w:ascii="Arial" w:hAnsi="Arial" w:cs="Arial"/>
-          <w:i/>
-        </w:rPr>
-      </w:pPr>
-      <w:r>
-        <w:rPr>
-          <w:rFonts w:ascii="Arial" w:hAnsi="Arial" w:cs="Arial"/>
-          <w:i/>
-        </w:rPr>
-        <w:t>Hier halten Sie fest, was Sie für die Umsetzung brauchen – zum Beispiel Hard- und Software. An dieser Stelle ist es sinnvoll auszuführen, welches Equipment Sie für welche Aufgabe benötigen.</w:t>
-      </w:r>
-    </w:p>
-    <w:p>
-      <w:pPr>
-        <w:spacing w:line="360" w:lineRule="auto"/>
-        <w:jc w:val="both"/>
-      </w:pPr>
-    </w:p>
-    <w:p>
-      <w:pPr>
-        <w:pStyle w:val="berschrift2"/>
+        <w:t>Projektplanung</w:t>
+      </w:r>
+    </w:p>
+    <w:p>
+      <w:pPr>
+        <w:spacing w:line="360" w:lineRule="auto"/>
+        <w:jc w:val="both"/>
+      </w:pPr>
+    </w:p>
+    <w:p>
+      <w:pPr>
+        <w:spacing w:line="360" w:lineRule="auto"/>
+        <w:jc w:val="both"/>
+        <w:rPr>
+          <w:rFonts w:ascii="Arial" w:hAnsi="Arial" w:cs="Arial"/>
+        </w:rPr>
+      </w:pPr>
+      <w:r>
+        <w:rPr>
+          <w:rFonts w:ascii="Arial" w:hAnsi="Arial" w:cs="Arial"/>
+        </w:rPr>
+        <w:t xml:space="preserve">Die Projektplanung </w:t>
+      </w:r>
+      <w:r>
+        <w:rPr>
+          <w:rFonts w:ascii="Arial" w:hAnsi="Arial" w:cs="Arial"/>
+        </w:rPr>
+        <w:t xml:space="preserve">kann dem beigefügten Gantt-Diagramm </w:t>
+      </w:r>
+      <w:r>
+        <w:rPr>
+          <w:rFonts w:ascii="Arial" w:hAnsi="Arial" w:cs="Arial"/>
+        </w:rPr>
+        <w:t xml:space="preserve">im Anhang </w:t>
+      </w:r>
+      <w:r>
+        <w:rPr>
+          <w:rFonts w:ascii="Arial" w:hAnsi="Arial" w:cs="Arial"/>
+        </w:rPr>
+        <w:t>entnommen werden.</w:t>
+      </w:r>
+    </w:p>
+    <w:p>
+      <w:pPr>
+        <w:spacing w:line="360" w:lineRule="auto"/>
+        <w:rPr>
+          <w:rFonts w:ascii="Arial" w:hAnsi="Arial" w:cs="Arial"/>
+        </w:rPr>
+      </w:pPr>
+      <w:r>
+        <w:rPr>
+          <w:rFonts w:ascii="Arial" w:hAnsi="Arial" w:cs="Arial"/>
+        </w:rPr>
+        <w:t>Das Projekt kann in der vorher verhandelten Zeit vollständig fertiggestellt werden.</w:t>
+      </w:r>
+    </w:p>
+    <w:p>
+      <w:pPr>
+        <w:spacing w:line="360" w:lineRule="auto"/>
+        <w:jc w:val="both"/>
+        <w:rPr>
+          <w:rFonts w:ascii="Arial" w:hAnsi="Arial" w:cs="Arial"/>
+        </w:rPr>
+      </w:pPr>
+      <w:r>
+        <w:rPr>
+          <w:rFonts w:ascii="Arial" w:hAnsi="Arial" w:cs="Arial"/>
+        </w:rPr>
+        <w:t>Es gibt keine weiteren Bedenken.</w:t>
+      </w:r>
+    </w:p>
+    <w:p>
+      <w:pPr>
+        <w:spacing w:line="360" w:lineRule="auto"/>
+        <w:jc w:val="both"/>
+      </w:pPr>
+    </w:p>
+    <w:p>
+      <w:pPr>
+        <w:pStyle w:val="Heading2"/>
         <w:numPr>
           <w:ilvl w:val="1"/>
           <w:numId w:val="2"/>
@@ -3851,7 +3854,7 @@
           <w:rFonts w:ascii="Arial" w:hAnsi="Arial" w:cs="Arial"/>
         </w:rPr>
       </w:pPr>
-      <w:bookmarkStart w:id="12" w:name="_Toc121376895"/>
+      <w:bookmarkStart w:id="11" w:name="_Toc121376894"/>
       <w:r>
         <w:rPr>
           <w:rFonts w:ascii="Arial" w:hAnsi="Arial" w:cs="Arial"/>
@@ -3863,9 +3866,9 @@
         <w:rPr>
           <w:rFonts w:ascii="Arial" w:hAnsi="Arial" w:cs="Arial"/>
         </w:rPr>
-        <w:t>Problemanalyse</w:t>
-      </w:r>
-      <w:bookmarkEnd w:id="12"/>
+        <w:t>Technische Anforderungen</w:t>
+      </w:r>
+      <w:bookmarkEnd w:id="11"/>
     </w:p>
     <w:p>
       <w:pPr>
@@ -3887,22 +3890,18 @@
           <w:rFonts w:ascii="Arial" w:hAnsi="Arial" w:cs="Arial"/>
           <w:i/>
         </w:rPr>
-        <w:t>Fassen Sie die wichtigsten Probleme zusammen, die Sie erwarten. Wichtig ist vor allem, dass Sie für die wahrscheinlichsten Probleme bereits einen Lösungsansatz formulieren, um später Zeit zu sparen. Machen Sie sich auch über unwahrscheinliche Probleme Gedanken.</w:t>
-      </w:r>
-    </w:p>
-    <w:p>
-      <w:pPr>
-        <w:spacing w:line="360" w:lineRule="auto"/>
-        <w:jc w:val="both"/>
-        <w:rPr>
-          <w:rFonts w:ascii="Arial" w:hAnsi="Arial" w:cs="Arial"/>
-          <w:i/>
-        </w:rPr>
-      </w:pPr>
-    </w:p>
-    <w:p>
-      <w:pPr>
-        <w:pStyle w:val="berschrift1"/>
+        <w:t>Hier halten Sie fest, was Sie für die Umsetzung brauchen – zum Beispiel Hard- und Software. An dieser Stelle ist es sinnvoll auszuführen, welches Equipment Sie für welche Aufgabe benötigen.</w:t>
+      </w:r>
+    </w:p>
+    <w:p>
+      <w:pPr>
+        <w:spacing w:line="360" w:lineRule="auto"/>
+        <w:jc w:val="both"/>
+      </w:pPr>
+    </w:p>
+    <w:p>
+      <w:pPr>
+        <w:pStyle w:val="Heading2"/>
         <w:numPr>
           <w:ilvl w:val="1"/>
           <w:numId w:val="2"/>
@@ -3911,55 +3910,59 @@
         <w:jc w:val="both"/>
         <w:rPr>
           <w:rFonts w:ascii="Arial" w:hAnsi="Arial" w:cs="Arial"/>
-          <w:sz w:val="26"/>
-          <w:szCs w:val="26"/>
-        </w:rPr>
-      </w:pPr>
-      <w:r>
-        <w:rPr>
-          <w:rFonts w:ascii="Arial" w:hAnsi="Arial" w:cs="Arial"/>
-          <w:sz w:val="26"/>
-          <w:szCs w:val="26"/>
+        </w:rPr>
+      </w:pPr>
+      <w:bookmarkStart w:id="12" w:name="_Toc121376895"/>
+      <w:r>
+        <w:rPr>
+          <w:rFonts w:ascii="Arial" w:hAnsi="Arial" w:cs="Arial"/>
         </w:rPr>
         <w:t xml:space="preserve"> </w:t>
       </w:r>
       <w:r>
         <w:rPr>
           <w:rFonts w:ascii="Arial" w:hAnsi="Arial" w:cs="Arial"/>
-          <w:sz w:val="26"/>
-          <w:szCs w:val="26"/>
-        </w:rPr>
-        <w:t>Kosten-Nutzen-Analyse</w:t>
-      </w:r>
-    </w:p>
-    <w:p>
-      <w:pPr>
-        <w:spacing w:line="360" w:lineRule="auto"/>
-      </w:pPr>
-    </w:p>
-    <w:p>
-      <w:pPr>
-        <w:spacing w:line="360" w:lineRule="auto"/>
-        <w:rPr>
-          <w:rFonts w:ascii="Arial" w:hAnsi="Arial" w:cs="Arial"/>
-        </w:rPr>
-      </w:pPr>
-      <w:r>
-        <w:rPr>
-          <w:rFonts w:ascii="Arial" w:hAnsi="Arial" w:cs="Arial"/>
-        </w:rPr>
-        <w:t>Eine Kosten-Nutzen-Analyse ist für dieses Projekt nicht nötig, weil es keine Projektausgaben gibt.</w:t>
-      </w:r>
-    </w:p>
-    <w:p>
-      <w:pPr>
-        <w:spacing w:line="360" w:lineRule="auto"/>
-        <w:jc w:val="both"/>
-      </w:pPr>
-    </w:p>
-    <w:p>
-      <w:pPr>
-        <w:pStyle w:val="berschrift2"/>
+        </w:rPr>
+        <w:t>Problemanalyse</w:t>
+      </w:r>
+      <w:bookmarkEnd w:id="12"/>
+    </w:p>
+    <w:p>
+      <w:pPr>
+        <w:spacing w:line="360" w:lineRule="auto"/>
+        <w:jc w:val="both"/>
+      </w:pPr>
+    </w:p>
+    <w:p>
+      <w:pPr>
+        <w:spacing w:line="360" w:lineRule="auto"/>
+        <w:jc w:val="both"/>
+        <w:rPr>
+          <w:rFonts w:ascii="Arial" w:hAnsi="Arial" w:cs="Arial"/>
+          <w:i/>
+        </w:rPr>
+      </w:pPr>
+      <w:r>
+        <w:rPr>
+          <w:rFonts w:ascii="Arial" w:hAnsi="Arial" w:cs="Arial"/>
+          <w:i/>
+        </w:rPr>
+        <w:t>Fassen Sie die wichtigsten Probleme zusammen, die Sie erwarten. Wichtig ist vor allem, dass Sie für die wahrscheinlichsten Probleme bereits einen Lösungsansatz formulieren, um später Zeit zu sparen. Machen Sie sich auch über unwahrscheinliche Probleme Gedanken.</w:t>
+      </w:r>
+    </w:p>
+    <w:p>
+      <w:pPr>
+        <w:spacing w:line="360" w:lineRule="auto"/>
+        <w:jc w:val="both"/>
+        <w:rPr>
+          <w:rFonts w:ascii="Arial" w:hAnsi="Arial" w:cs="Arial"/>
+          <w:i/>
+        </w:rPr>
+      </w:pPr>
+    </w:p>
+    <w:p>
+      <w:pPr>
+        <w:pStyle w:val="Heading1"/>
         <w:numPr>
           <w:ilvl w:val="1"/>
           <w:numId w:val="2"/>
@@ -3968,6 +3971,63 @@
         <w:jc w:val="both"/>
         <w:rPr>
           <w:rFonts w:ascii="Arial" w:hAnsi="Arial" w:cs="Arial"/>
+          <w:sz w:val="26"/>
+          <w:szCs w:val="26"/>
+        </w:rPr>
+      </w:pPr>
+      <w:r>
+        <w:rPr>
+          <w:rFonts w:ascii="Arial" w:hAnsi="Arial" w:cs="Arial"/>
+          <w:sz w:val="26"/>
+          <w:szCs w:val="26"/>
+        </w:rPr>
+        <w:t xml:space="preserve"> </w:t>
+      </w:r>
+      <w:r>
+        <w:rPr>
+          <w:rFonts w:ascii="Arial" w:hAnsi="Arial" w:cs="Arial"/>
+          <w:sz w:val="26"/>
+          <w:szCs w:val="26"/>
+        </w:rPr>
+        <w:t>Kosten-Nutzen-Analyse</w:t>
+      </w:r>
+    </w:p>
+    <w:p>
+      <w:pPr>
+        <w:spacing w:line="360" w:lineRule="auto"/>
+      </w:pPr>
+    </w:p>
+    <w:p>
+      <w:pPr>
+        <w:spacing w:line="360" w:lineRule="auto"/>
+        <w:rPr>
+          <w:rFonts w:ascii="Arial" w:hAnsi="Arial" w:cs="Arial"/>
+        </w:rPr>
+      </w:pPr>
+      <w:r>
+        <w:rPr>
+          <w:rFonts w:ascii="Arial" w:hAnsi="Arial" w:cs="Arial"/>
+        </w:rPr>
+        <w:t>Eine Kosten-Nutzen-Analyse ist für dieses Projekt nicht nötig, weil es keine Projektausgaben gibt.</w:t>
+      </w:r>
+    </w:p>
+    <w:p>
+      <w:pPr>
+        <w:spacing w:line="360" w:lineRule="auto"/>
+        <w:jc w:val="both"/>
+      </w:pPr>
+    </w:p>
+    <w:p>
+      <w:pPr>
+        <w:pStyle w:val="Heading2"/>
+        <w:numPr>
+          <w:ilvl w:val="1"/>
+          <w:numId w:val="2"/>
+        </w:numPr>
+        <w:spacing w:line="360" w:lineRule="auto"/>
+        <w:jc w:val="both"/>
+        <w:rPr>
+          <w:rFonts w:ascii="Arial" w:hAnsi="Arial" w:cs="Arial"/>
         </w:rPr>
       </w:pPr>
       <w:bookmarkStart w:id="13" w:name="_Toc121376896"/>
@@ -4042,7 +4102,7 @@
     </w:p>
     <w:p>
       <w:pPr>
-        <w:pStyle w:val="berschrift1"/>
+        <w:pStyle w:val="Heading1"/>
         <w:numPr>
           <w:ilvl w:val="0"/>
           <w:numId w:val="2"/>
@@ -4076,7 +4136,14 @@
         <w:rPr>
           <w:rFonts w:ascii="Arial" w:hAnsi="Arial" w:cs="Arial"/>
         </w:rPr>
-        <w:t xml:space="preserve">Für Punkt 1 aus dem Lastenheft, welcher beschreibt das eine Segmentierung der Netzinfrastruktur mit einer sicheren Trennung von öffentlich erreichbaren Diensten aus dem Intranet, wird als Schutz vor nicht autorisierten Zugriff als Eintrittspunkt des Netzwerkes ein Host mit </w:t>
+        <w:t xml:space="preserve">Für Punkt 1 aus dem Lastenheft, welcher beschreibt das eine Segmentierung der Netzinfrastruktur mit einer sicheren Trennung von öffentlich erreichbaren Diensten aus dem Intranet, wird als Schutz vor nicht autorisierten Zugriff als Eintrittspunkt des Netzwerkes ein </w:t>
+      </w:r>
+      <w:r>
+        <w:rPr>
+          <w:rFonts w:ascii="Arial" w:hAnsi="Arial" w:cs="Arial"/>
+        </w:rPr>
+        <w:lastRenderedPageBreak/>
+        <w:t xml:space="preserve">Host mit </w:t>
       </w:r>
       <w:proofErr w:type="spellStart"/>
       <w:r>
@@ -4104,7 +4171,7 @@
     </w:p>
     <w:p>
       <w:pPr>
-        <w:pStyle w:val="berschrift1"/>
+        <w:pStyle w:val="Heading1"/>
         <w:numPr>
           <w:ilvl w:val="0"/>
           <w:numId w:val="2"/>
@@ -4161,7 +4228,6 @@
           <w:szCs w:val="21"/>
           <w:shd w:val="clear" w:color="auto" w:fill="FFFFFF"/>
         </w:rPr>
-        <w:lastRenderedPageBreak/>
         <w:t>Hier wird festgehalten, in welchem Umfang und zu welchem Preis Sie an Ihren Kunden wann und wo liefern sollen.</w:t>
       </w:r>
     </w:p>
@@ -4261,7 +4327,7 @@
     </w:p>
     <w:p>
       <w:pPr>
-        <w:pStyle w:val="berschrift1"/>
+        <w:pStyle w:val="Heading1"/>
         <w:numPr>
           <w:ilvl w:val="0"/>
           <w:numId w:val="2"/>
@@ -4286,8 +4352,6 @@
         <w:spacing w:line="360" w:lineRule="auto"/>
         <w:jc w:val="both"/>
       </w:pPr>
-      <w:bookmarkStart w:id="16" w:name="_GoBack"/>
-      <w:bookmarkEnd w:id="16"/>
     </w:p>
     <w:p>
       <w:pPr>
@@ -4321,7 +4385,7 @@
 </file>
 
 <file path=word/endnotes.xml><?xml version="1.0" encoding="utf-8"?>
-<w:endnotes xmlns:wpc="http://schemas.microsoft.com/office/word/2010/wordprocessingCanvas" xmlns:cx="http://schemas.microsoft.com/office/drawing/2014/chartex" xmlns:cx1="http://schemas.microsoft.com/office/drawing/2015/9/8/chartex" xmlns:cx2="http://schemas.microsoft.com/office/drawing/2015/10/21/chartex" xmlns:cx3="http://schemas.microsoft.com/office/drawing/2016/5/9/chartex" xmlns:cx4="http://schemas.microsoft.com/office/drawing/2016/5/10/chartex" xmlns:cx5="http://schemas.microsoft.com/office/drawing/2016/5/11/chartex" xmlns:cx6="http://schemas.microsoft.com/office/drawing/2016/5/12/chartex" xmlns:cx7="http://schemas.microsoft.com/office/drawing/2016/5/13/chartex" xmlns:cx8="http://schemas.microsoft.com/office/drawing/2016/5/14/chartex" xmlns:mc="http://schemas.openxmlformats.org/markup-compatibility/2006" xmlns:aink="http://schemas.microsoft.com/office/drawing/2016/ink" xmlns:am3d="http://schemas.microsoft.com/office/drawing/2017/model3d" xmlns:o="urn:schemas-microsoft-com:office:office" xmlns:r="http://schemas.openxmlformats.org/officeDocument/2006/relationships" xmlns:m="http://schemas.openxmlformats.org/officeDocument/2006/math" xmlns:v="urn:schemas-microsoft-com:vml" xmlns:wp14="http://schemas.microsoft.com/office/word/2010/wordprocessingDrawing" xmlns:wp="http://schemas.openxmlformats.org/drawingml/2006/wordprocessingDrawing" xmlns:w10="urn:schemas-microsoft-com:office:word" xmlns:w="http://schemas.openxmlformats.org/wordprocessingml/2006/main" xmlns:w14="http://schemas.microsoft.com/office/word/2010/wordml" xmlns:w15="http://schemas.microsoft.com/office/word/2012/wordml" xmlns:w16cid="http://schemas.microsoft.com/office/word/2016/wordml/cid" xmlns:w16se="http://schemas.microsoft.com/office/word/2015/wordml/symex" xmlns:wpg="http://schemas.microsoft.com/office/word/2010/wordprocessingGroup" xmlns:wpi="http://schemas.microsoft.com/office/word/2010/wordprocessingInk" xmlns:wne="http://schemas.microsoft.com/office/word/2006/wordml" xmlns:wps="http://schemas.microsoft.com/office/word/2010/wordprocessingShape" mc:Ignorable="w14 w15 w16se w16cid wp14">
+<w:endnotes xmlns:wpc="http://schemas.microsoft.com/office/word/2010/wordprocessingCanvas" xmlns:cx="http://schemas.microsoft.com/office/drawing/2014/chartex" xmlns:cx1="http://schemas.microsoft.com/office/drawing/2015/9/8/chartex" xmlns:cx2="http://schemas.microsoft.com/office/drawing/2015/10/21/chartex" xmlns:cx3="http://schemas.microsoft.com/office/drawing/2016/5/9/chartex" xmlns:cx4="http://schemas.microsoft.com/office/drawing/2016/5/10/chartex" xmlns:cx5="http://schemas.microsoft.com/office/drawing/2016/5/11/chartex" xmlns:cx6="http://schemas.microsoft.com/office/drawing/2016/5/12/chartex" xmlns:cx7="http://schemas.microsoft.com/office/drawing/2016/5/13/chartex" xmlns:cx8="http://schemas.microsoft.com/office/drawing/2016/5/14/chartex" xmlns:mc="http://schemas.openxmlformats.org/markup-compatibility/2006" xmlns:aink="http://schemas.microsoft.com/office/drawing/2016/ink" xmlns:am3d="http://schemas.microsoft.com/office/drawing/2017/model3d" xmlns:o="urn:schemas-microsoft-com:office:office" xmlns:r="http://schemas.openxmlformats.org/officeDocument/2006/relationships" xmlns:m="http://schemas.openxmlformats.org/officeDocument/2006/math" xmlns:v="urn:schemas-microsoft-com:vml" xmlns:wp14="http://schemas.microsoft.com/office/word/2010/wordprocessingDrawing" xmlns:wp="http://schemas.openxmlformats.org/drawingml/2006/wordprocessingDrawing" xmlns:w10="urn:schemas-microsoft-com:office:word" xmlns:w="http://schemas.openxmlformats.org/wordprocessingml/2006/main" xmlns:w14="http://schemas.microsoft.com/office/word/2010/wordml" xmlns:w15="http://schemas.microsoft.com/office/word/2012/wordml" xmlns:w16cex="http://schemas.microsoft.com/office/word/2018/wordml/cex" xmlns:w16cid="http://schemas.microsoft.com/office/word/2016/wordml/cid" xmlns:w16="http://schemas.microsoft.com/office/word/2018/wordml" xmlns:w16sdtdh="http://schemas.microsoft.com/office/word/2020/wordml/sdtdatahash" xmlns:w16se="http://schemas.microsoft.com/office/word/2015/wordml/symex" xmlns:wpg="http://schemas.microsoft.com/office/word/2010/wordprocessingGroup" xmlns:wpi="http://schemas.microsoft.com/office/word/2010/wordprocessingInk" xmlns:wne="http://schemas.microsoft.com/office/word/2006/wordml" xmlns:wps="http://schemas.microsoft.com/office/word/2010/wordprocessingShape" mc:Ignorable="w14 w15 w16se w16cid w16 w16cex w16sdtdh wp14">
   <w:endnote w:type="separator" w:id="-1">
     <w:p>
       <w:pPr>
@@ -4346,17 +4410,17 @@
 </file>
 
 <file path=word/footer1.xml><?xml version="1.0" encoding="utf-8"?>
-<w:ftr xmlns:wpc="http://schemas.microsoft.com/office/word/2010/wordprocessingCanvas" xmlns:cx="http://schemas.microsoft.com/office/drawing/2014/chartex" xmlns:cx1="http://schemas.microsoft.com/office/drawing/2015/9/8/chartex" xmlns:cx2="http://schemas.microsoft.com/office/drawing/2015/10/21/chartex" xmlns:cx3="http://schemas.microsoft.com/office/drawing/2016/5/9/chartex" xmlns:cx4="http://schemas.microsoft.com/office/drawing/2016/5/10/chartex" xmlns:cx5="http://schemas.microsoft.com/office/drawing/2016/5/11/chartex" xmlns:cx6="http://schemas.microsoft.com/office/drawing/2016/5/12/chartex" xmlns:cx7="http://schemas.microsoft.com/office/drawing/2016/5/13/chartex" xmlns:cx8="http://schemas.microsoft.com/office/drawing/2016/5/14/chartex" xmlns:mc="http://schemas.openxmlformats.org/markup-compatibility/2006" xmlns:aink="http://schemas.microsoft.com/office/drawing/2016/ink" xmlns:am3d="http://schemas.microsoft.com/office/drawing/2017/model3d" xmlns:o="urn:schemas-microsoft-com:office:office" xmlns:r="http://schemas.openxmlformats.org/officeDocument/2006/relationships" xmlns:m="http://schemas.openxmlformats.org/officeDocument/2006/math" xmlns:v="urn:schemas-microsoft-com:vml" xmlns:wp14="http://schemas.microsoft.com/office/word/2010/wordprocessingDrawing" xmlns:wp="http://schemas.openxmlformats.org/drawingml/2006/wordprocessingDrawing" xmlns:w10="urn:schemas-microsoft-com:office:word" xmlns:w="http://schemas.openxmlformats.org/wordprocessingml/2006/main" xmlns:w14="http://schemas.microsoft.com/office/word/2010/wordml" xmlns:w15="http://schemas.microsoft.com/office/word/2012/wordml" xmlns:w16cid="http://schemas.microsoft.com/office/word/2016/wordml/cid" xmlns:w16se="http://schemas.microsoft.com/office/word/2015/wordml/symex" xmlns:wpg="http://schemas.microsoft.com/office/word/2010/wordprocessingGroup" xmlns:wpi="http://schemas.microsoft.com/office/word/2010/wordprocessingInk" xmlns:wne="http://schemas.microsoft.com/office/word/2006/wordml" xmlns:wps="http://schemas.microsoft.com/office/word/2010/wordprocessingShape" mc:Ignorable="w14 w15 w16se w16cid wp14">
+<w:ftr xmlns:wpc="http://schemas.microsoft.com/office/word/2010/wordprocessingCanvas" xmlns:cx="http://schemas.microsoft.com/office/drawing/2014/chartex" xmlns:cx1="http://schemas.microsoft.com/office/drawing/2015/9/8/chartex" xmlns:cx2="http://schemas.microsoft.com/office/drawing/2015/10/21/chartex" xmlns:cx3="http://schemas.microsoft.com/office/drawing/2016/5/9/chartex" xmlns:cx4="http://schemas.microsoft.com/office/drawing/2016/5/10/chartex" xmlns:cx5="http://schemas.microsoft.com/office/drawing/2016/5/11/chartex" xmlns:cx6="http://schemas.microsoft.com/office/drawing/2016/5/12/chartex" xmlns:cx7="http://schemas.microsoft.com/office/drawing/2016/5/13/chartex" xmlns:cx8="http://schemas.microsoft.com/office/drawing/2016/5/14/chartex" xmlns:mc="http://schemas.openxmlformats.org/markup-compatibility/2006" xmlns:aink="http://schemas.microsoft.com/office/drawing/2016/ink" xmlns:am3d="http://schemas.microsoft.com/office/drawing/2017/model3d" xmlns:o="urn:schemas-microsoft-com:office:office" xmlns:r="http://schemas.openxmlformats.org/officeDocument/2006/relationships" xmlns:m="http://schemas.openxmlformats.org/officeDocument/2006/math" xmlns:v="urn:schemas-microsoft-com:vml" xmlns:wp14="http://schemas.microsoft.com/office/word/2010/wordprocessingDrawing" xmlns:wp="http://schemas.openxmlformats.org/drawingml/2006/wordprocessingDrawing" xmlns:w10="urn:schemas-microsoft-com:office:word" xmlns:w="http://schemas.openxmlformats.org/wordprocessingml/2006/main" xmlns:w14="http://schemas.microsoft.com/office/word/2010/wordml" xmlns:w15="http://schemas.microsoft.com/office/word/2012/wordml" xmlns:w16cex="http://schemas.microsoft.com/office/word/2018/wordml/cex" xmlns:w16cid="http://schemas.microsoft.com/office/word/2016/wordml/cid" xmlns:w16="http://schemas.microsoft.com/office/word/2018/wordml" xmlns:w16sdtdh="http://schemas.microsoft.com/office/word/2020/wordml/sdtdatahash" xmlns:w16se="http://schemas.microsoft.com/office/word/2015/wordml/symex" xmlns:wpg="http://schemas.microsoft.com/office/word/2010/wordprocessingGroup" xmlns:wpi="http://schemas.microsoft.com/office/word/2010/wordprocessingInk" xmlns:wne="http://schemas.microsoft.com/office/word/2006/wordml" xmlns:wps="http://schemas.microsoft.com/office/word/2010/wordprocessingShape" mc:Ignorable="w14 w15 w16se w16cid w16 w16cex w16sdtdh wp14">
   <w:p>
     <w:pPr>
-      <w:pStyle w:val="Fuzeile"/>
+      <w:pStyle w:val="Footer"/>
     </w:pPr>
   </w:p>
 </w:ftr>
 </file>
 
 <file path=word/footer2.xml><?xml version="1.0" encoding="utf-8"?>
-<w:ftr xmlns:wpc="http://schemas.microsoft.com/office/word/2010/wordprocessingCanvas" xmlns:cx="http://schemas.microsoft.com/office/drawing/2014/chartex" xmlns:cx1="http://schemas.microsoft.com/office/drawing/2015/9/8/chartex" xmlns:cx2="http://schemas.microsoft.com/office/drawing/2015/10/21/chartex" xmlns:cx3="http://schemas.microsoft.com/office/drawing/2016/5/9/chartex" xmlns:cx4="http://schemas.microsoft.com/office/drawing/2016/5/10/chartex" xmlns:cx5="http://schemas.microsoft.com/office/drawing/2016/5/11/chartex" xmlns:cx6="http://schemas.microsoft.com/office/drawing/2016/5/12/chartex" xmlns:cx7="http://schemas.microsoft.com/office/drawing/2016/5/13/chartex" xmlns:cx8="http://schemas.microsoft.com/office/drawing/2016/5/14/chartex" xmlns:mc="http://schemas.openxmlformats.org/markup-compatibility/2006" xmlns:aink="http://schemas.microsoft.com/office/drawing/2016/ink" xmlns:am3d="http://schemas.microsoft.com/office/drawing/2017/model3d" xmlns:o="urn:schemas-microsoft-com:office:office" xmlns:r="http://schemas.openxmlformats.org/officeDocument/2006/relationships" xmlns:m="http://schemas.openxmlformats.org/officeDocument/2006/math" xmlns:v="urn:schemas-microsoft-com:vml" xmlns:wp14="http://schemas.microsoft.com/office/word/2010/wordprocessingDrawing" xmlns:wp="http://schemas.openxmlformats.org/drawingml/2006/wordprocessingDrawing" xmlns:w10="urn:schemas-microsoft-com:office:word" xmlns:w="http://schemas.openxmlformats.org/wordprocessingml/2006/main" xmlns:w14="http://schemas.microsoft.com/office/word/2010/wordml" xmlns:w15="http://schemas.microsoft.com/office/word/2012/wordml" xmlns:w16cid="http://schemas.microsoft.com/office/word/2016/wordml/cid" xmlns:w16se="http://schemas.microsoft.com/office/word/2015/wordml/symex" xmlns:wpg="http://schemas.microsoft.com/office/word/2010/wordprocessingGroup" xmlns:wpi="http://schemas.microsoft.com/office/word/2010/wordprocessingInk" xmlns:wne="http://schemas.microsoft.com/office/word/2006/wordml" xmlns:wps="http://schemas.microsoft.com/office/word/2010/wordprocessingShape" mc:Ignorable="w14 w15 w16se w16cid wp14">
+<w:ftr xmlns:wpc="http://schemas.microsoft.com/office/word/2010/wordprocessingCanvas" xmlns:cx="http://schemas.microsoft.com/office/drawing/2014/chartex" xmlns:cx1="http://schemas.microsoft.com/office/drawing/2015/9/8/chartex" xmlns:cx2="http://schemas.microsoft.com/office/drawing/2015/10/21/chartex" xmlns:cx3="http://schemas.microsoft.com/office/drawing/2016/5/9/chartex" xmlns:cx4="http://schemas.microsoft.com/office/drawing/2016/5/10/chartex" xmlns:cx5="http://schemas.microsoft.com/office/drawing/2016/5/11/chartex" xmlns:cx6="http://schemas.microsoft.com/office/drawing/2016/5/12/chartex" xmlns:cx7="http://schemas.microsoft.com/office/drawing/2016/5/13/chartex" xmlns:cx8="http://schemas.microsoft.com/office/drawing/2016/5/14/chartex" xmlns:mc="http://schemas.openxmlformats.org/markup-compatibility/2006" xmlns:aink="http://schemas.microsoft.com/office/drawing/2016/ink" xmlns:am3d="http://schemas.microsoft.com/office/drawing/2017/model3d" xmlns:o="urn:schemas-microsoft-com:office:office" xmlns:r="http://schemas.openxmlformats.org/officeDocument/2006/relationships" xmlns:m="http://schemas.openxmlformats.org/officeDocument/2006/math" xmlns:v="urn:schemas-microsoft-com:vml" xmlns:wp14="http://schemas.microsoft.com/office/word/2010/wordprocessingDrawing" xmlns:wp="http://schemas.openxmlformats.org/drawingml/2006/wordprocessingDrawing" xmlns:w10="urn:schemas-microsoft-com:office:word" xmlns:w="http://schemas.openxmlformats.org/wordprocessingml/2006/main" xmlns:w14="http://schemas.microsoft.com/office/word/2010/wordml" xmlns:w15="http://schemas.microsoft.com/office/word/2012/wordml" xmlns:w16cex="http://schemas.microsoft.com/office/word/2018/wordml/cex" xmlns:w16cid="http://schemas.microsoft.com/office/word/2016/wordml/cid" xmlns:w16="http://schemas.microsoft.com/office/word/2018/wordml" xmlns:w16sdtdh="http://schemas.microsoft.com/office/word/2020/wordml/sdtdatahash" xmlns:w16se="http://schemas.microsoft.com/office/word/2015/wordml/symex" xmlns:wpg="http://schemas.microsoft.com/office/word/2010/wordprocessingGroup" xmlns:wpi="http://schemas.microsoft.com/office/word/2010/wordprocessingInk" xmlns:wne="http://schemas.microsoft.com/office/word/2006/wordml" xmlns:wps="http://schemas.microsoft.com/office/word/2010/wordprocessingShape" mc:Ignorable="w14 w15 w16se w16cid w16 w16cex w16sdtdh wp14">
   <w:sdt>
     <w:sdtPr>
       <w:id w:val="-2084909199"/>
@@ -4369,7 +4433,7 @@
     <w:sdtContent>
       <w:p>
         <w:pPr>
-          <w:pStyle w:val="Fuzeile"/>
+          <w:pStyle w:val="Footer"/>
           <w:jc w:val="right"/>
         </w:pPr>
         <w:r>
@@ -4395,24 +4459,24 @@
   </w:sdt>
   <w:p>
     <w:pPr>
-      <w:pStyle w:val="Fuzeile"/>
+      <w:pStyle w:val="Footer"/>
     </w:pPr>
   </w:p>
 </w:ftr>
 </file>
 
 <file path=word/footer3.xml><?xml version="1.0" encoding="utf-8"?>
-<w:ftr xmlns:wpc="http://schemas.microsoft.com/office/word/2010/wordprocessingCanvas" xmlns:cx="http://schemas.microsoft.com/office/drawing/2014/chartex" xmlns:cx1="http://schemas.microsoft.com/office/drawing/2015/9/8/chartex" xmlns:cx2="http://schemas.microsoft.com/office/drawing/2015/10/21/chartex" xmlns:cx3="http://schemas.microsoft.com/office/drawing/2016/5/9/chartex" xmlns:cx4="http://schemas.microsoft.com/office/drawing/2016/5/10/chartex" xmlns:cx5="http://schemas.microsoft.com/office/drawing/2016/5/11/chartex" xmlns:cx6="http://schemas.microsoft.com/office/drawing/2016/5/12/chartex" xmlns:cx7="http://schemas.microsoft.com/office/drawing/2016/5/13/chartex" xmlns:cx8="http://schemas.microsoft.com/office/drawing/2016/5/14/chartex" xmlns:mc="http://schemas.openxmlformats.org/markup-compatibility/2006" xmlns:aink="http://schemas.microsoft.com/office/drawing/2016/ink" xmlns:am3d="http://schemas.microsoft.com/office/drawing/2017/model3d" xmlns:o="urn:schemas-microsoft-com:office:office" xmlns:r="http://schemas.openxmlformats.org/officeDocument/2006/relationships" xmlns:m="http://schemas.openxmlformats.org/officeDocument/2006/math" xmlns:v="urn:schemas-microsoft-com:vml" xmlns:wp14="http://schemas.microsoft.com/office/word/2010/wordprocessingDrawing" xmlns:wp="http://schemas.openxmlformats.org/drawingml/2006/wordprocessingDrawing" xmlns:w10="urn:schemas-microsoft-com:office:word" xmlns:w="http://schemas.openxmlformats.org/wordprocessingml/2006/main" xmlns:w14="http://schemas.microsoft.com/office/word/2010/wordml" xmlns:w15="http://schemas.microsoft.com/office/word/2012/wordml" xmlns:w16cid="http://schemas.microsoft.com/office/word/2016/wordml/cid" xmlns:w16se="http://schemas.microsoft.com/office/word/2015/wordml/symex" xmlns:wpg="http://schemas.microsoft.com/office/word/2010/wordprocessingGroup" xmlns:wpi="http://schemas.microsoft.com/office/word/2010/wordprocessingInk" xmlns:wne="http://schemas.microsoft.com/office/word/2006/wordml" xmlns:wps="http://schemas.microsoft.com/office/word/2010/wordprocessingShape" mc:Ignorable="w14 w15 w16se w16cid wp14">
+<w:ftr xmlns:wpc="http://schemas.microsoft.com/office/word/2010/wordprocessingCanvas" xmlns:cx="http://schemas.microsoft.com/office/drawing/2014/chartex" xmlns:cx1="http://schemas.microsoft.com/office/drawing/2015/9/8/chartex" xmlns:cx2="http://schemas.microsoft.com/office/drawing/2015/10/21/chartex" xmlns:cx3="http://schemas.microsoft.com/office/drawing/2016/5/9/chartex" xmlns:cx4="http://schemas.microsoft.com/office/drawing/2016/5/10/chartex" xmlns:cx5="http://schemas.microsoft.com/office/drawing/2016/5/11/chartex" xmlns:cx6="http://schemas.microsoft.com/office/drawing/2016/5/12/chartex" xmlns:cx7="http://schemas.microsoft.com/office/drawing/2016/5/13/chartex" xmlns:cx8="http://schemas.microsoft.com/office/drawing/2016/5/14/chartex" xmlns:mc="http://schemas.openxmlformats.org/markup-compatibility/2006" xmlns:aink="http://schemas.microsoft.com/office/drawing/2016/ink" xmlns:am3d="http://schemas.microsoft.com/office/drawing/2017/model3d" xmlns:o="urn:schemas-microsoft-com:office:office" xmlns:r="http://schemas.openxmlformats.org/officeDocument/2006/relationships" xmlns:m="http://schemas.openxmlformats.org/officeDocument/2006/math" xmlns:v="urn:schemas-microsoft-com:vml" xmlns:wp14="http://schemas.microsoft.com/office/word/2010/wordprocessingDrawing" xmlns:wp="http://schemas.openxmlformats.org/drawingml/2006/wordprocessingDrawing" xmlns:w10="urn:schemas-microsoft-com:office:word" xmlns:w="http://schemas.openxmlformats.org/wordprocessingml/2006/main" xmlns:w14="http://schemas.microsoft.com/office/word/2010/wordml" xmlns:w15="http://schemas.microsoft.com/office/word/2012/wordml" xmlns:w16cex="http://schemas.microsoft.com/office/word/2018/wordml/cex" xmlns:w16cid="http://schemas.microsoft.com/office/word/2016/wordml/cid" xmlns:w16="http://schemas.microsoft.com/office/word/2018/wordml" xmlns:w16sdtdh="http://schemas.microsoft.com/office/word/2020/wordml/sdtdatahash" xmlns:w16se="http://schemas.microsoft.com/office/word/2015/wordml/symex" xmlns:wpg="http://schemas.microsoft.com/office/word/2010/wordprocessingGroup" xmlns:wpi="http://schemas.microsoft.com/office/word/2010/wordprocessingInk" xmlns:wne="http://schemas.microsoft.com/office/word/2006/wordml" xmlns:wps="http://schemas.microsoft.com/office/word/2010/wordprocessingShape" mc:Ignorable="w14 w15 w16se w16cid w16 w16cex w16sdtdh wp14">
   <w:p>
     <w:pPr>
-      <w:pStyle w:val="Fuzeile"/>
+      <w:pStyle w:val="Footer"/>
     </w:pPr>
   </w:p>
 </w:ftr>
 </file>
 
 <file path=word/footnotes.xml><?xml version="1.0" encoding="utf-8"?>
-<w:footnotes xmlns:wpc="http://schemas.microsoft.com/office/word/2010/wordprocessingCanvas" xmlns:cx="http://schemas.microsoft.com/office/drawing/2014/chartex" xmlns:cx1="http://schemas.microsoft.com/office/drawing/2015/9/8/chartex" xmlns:cx2="http://schemas.microsoft.com/office/drawing/2015/10/21/chartex" xmlns:cx3="http://schemas.microsoft.com/office/drawing/2016/5/9/chartex" xmlns:cx4="http://schemas.microsoft.com/office/drawing/2016/5/10/chartex" xmlns:cx5="http://schemas.microsoft.com/office/drawing/2016/5/11/chartex" xmlns:cx6="http://schemas.microsoft.com/office/drawing/2016/5/12/chartex" xmlns:cx7="http://schemas.microsoft.com/office/drawing/2016/5/13/chartex" xmlns:cx8="http://schemas.microsoft.com/office/drawing/2016/5/14/chartex" xmlns:mc="http://schemas.openxmlformats.org/markup-compatibility/2006" xmlns:aink="http://schemas.microsoft.com/office/drawing/2016/ink" xmlns:am3d="http://schemas.microsoft.com/office/drawing/2017/model3d" xmlns:o="urn:schemas-microsoft-com:office:office" xmlns:r="http://schemas.openxmlformats.org/officeDocument/2006/relationships" xmlns:m="http://schemas.openxmlformats.org/officeDocument/2006/math" xmlns:v="urn:schemas-microsoft-com:vml" xmlns:wp14="http://schemas.microsoft.com/office/word/2010/wordprocessingDrawing" xmlns:wp="http://schemas.openxmlformats.org/drawingml/2006/wordprocessingDrawing" xmlns:w10="urn:schemas-microsoft-com:office:word" xmlns:w="http://schemas.openxmlformats.org/wordprocessingml/2006/main" xmlns:w14="http://schemas.microsoft.com/office/word/2010/wordml" xmlns:w15="http://schemas.microsoft.com/office/word/2012/wordml" xmlns:w16cid="http://schemas.microsoft.com/office/word/2016/wordml/cid" xmlns:w16se="http://schemas.microsoft.com/office/word/2015/wordml/symex" xmlns:wpg="http://schemas.microsoft.com/office/word/2010/wordprocessingGroup" xmlns:wpi="http://schemas.microsoft.com/office/word/2010/wordprocessingInk" xmlns:wne="http://schemas.microsoft.com/office/word/2006/wordml" xmlns:wps="http://schemas.microsoft.com/office/word/2010/wordprocessingShape" mc:Ignorable="w14 w15 w16se w16cid wp14">
+<w:footnotes xmlns:wpc="http://schemas.microsoft.com/office/word/2010/wordprocessingCanvas" xmlns:cx="http://schemas.microsoft.com/office/drawing/2014/chartex" xmlns:cx1="http://schemas.microsoft.com/office/drawing/2015/9/8/chartex" xmlns:cx2="http://schemas.microsoft.com/office/drawing/2015/10/21/chartex" xmlns:cx3="http://schemas.microsoft.com/office/drawing/2016/5/9/chartex" xmlns:cx4="http://schemas.microsoft.com/office/drawing/2016/5/10/chartex" xmlns:cx5="http://schemas.microsoft.com/office/drawing/2016/5/11/chartex" xmlns:cx6="http://schemas.microsoft.com/office/drawing/2016/5/12/chartex" xmlns:cx7="http://schemas.microsoft.com/office/drawing/2016/5/13/chartex" xmlns:cx8="http://schemas.microsoft.com/office/drawing/2016/5/14/chartex" xmlns:mc="http://schemas.openxmlformats.org/markup-compatibility/2006" xmlns:aink="http://schemas.microsoft.com/office/drawing/2016/ink" xmlns:am3d="http://schemas.microsoft.com/office/drawing/2017/model3d" xmlns:o="urn:schemas-microsoft-com:office:office" xmlns:r="http://schemas.openxmlformats.org/officeDocument/2006/relationships" xmlns:m="http://schemas.openxmlformats.org/officeDocument/2006/math" xmlns:v="urn:schemas-microsoft-com:vml" xmlns:wp14="http://schemas.microsoft.com/office/word/2010/wordprocessingDrawing" xmlns:wp="http://schemas.openxmlformats.org/drawingml/2006/wordprocessingDrawing" xmlns:w10="urn:schemas-microsoft-com:office:word" xmlns:w="http://schemas.openxmlformats.org/wordprocessingml/2006/main" xmlns:w14="http://schemas.microsoft.com/office/word/2010/wordml" xmlns:w15="http://schemas.microsoft.com/office/word/2012/wordml" xmlns:w16cex="http://schemas.microsoft.com/office/word/2018/wordml/cex" xmlns:w16cid="http://schemas.microsoft.com/office/word/2016/wordml/cid" xmlns:w16="http://schemas.microsoft.com/office/word/2018/wordml" xmlns:w16sdtdh="http://schemas.microsoft.com/office/word/2020/wordml/sdtdatahash" xmlns:w16se="http://schemas.microsoft.com/office/word/2015/wordml/symex" xmlns:wpg="http://schemas.microsoft.com/office/word/2010/wordprocessingGroup" xmlns:wpi="http://schemas.microsoft.com/office/word/2010/wordprocessingInk" xmlns:wne="http://schemas.microsoft.com/office/word/2006/wordml" xmlns:wps="http://schemas.microsoft.com/office/word/2010/wordprocessingShape" mc:Ignorable="w14 w15 w16se w16cid w16 w16cex w16sdtdh wp14">
   <w:footnote w:type="separator" w:id="-1">
     <w:p>
       <w:pPr>
@@ -4437,37 +4501,37 @@
 </file>
 
 <file path=word/header1.xml><?xml version="1.0" encoding="utf-8"?>
-<w:hdr xmlns:wpc="http://schemas.microsoft.com/office/word/2010/wordprocessingCanvas" xmlns:cx="http://schemas.microsoft.com/office/drawing/2014/chartex" xmlns:cx1="http://schemas.microsoft.com/office/drawing/2015/9/8/chartex" xmlns:cx2="http://schemas.microsoft.com/office/drawing/2015/10/21/chartex" xmlns:cx3="http://schemas.microsoft.com/office/drawing/2016/5/9/chartex" xmlns:cx4="http://schemas.microsoft.com/office/drawing/2016/5/10/chartex" xmlns:cx5="http://schemas.microsoft.com/office/drawing/2016/5/11/chartex" xmlns:cx6="http://schemas.microsoft.com/office/drawing/2016/5/12/chartex" xmlns:cx7="http://schemas.microsoft.com/office/drawing/2016/5/13/chartex" xmlns:cx8="http://schemas.microsoft.com/office/drawing/2016/5/14/chartex" xmlns:mc="http://schemas.openxmlformats.org/markup-compatibility/2006" xmlns:aink="http://schemas.microsoft.com/office/drawing/2016/ink" xmlns:am3d="http://schemas.microsoft.com/office/drawing/2017/model3d" xmlns:o="urn:schemas-microsoft-com:office:office" xmlns:r="http://schemas.openxmlformats.org/officeDocument/2006/relationships" xmlns:m="http://schemas.openxmlformats.org/officeDocument/2006/math" xmlns:v="urn:schemas-microsoft-com:vml" xmlns:wp14="http://schemas.microsoft.com/office/word/2010/wordprocessingDrawing" xmlns:wp="http://schemas.openxmlformats.org/drawingml/2006/wordprocessingDrawing" xmlns:w10="urn:schemas-microsoft-com:office:word" xmlns:w="http://schemas.openxmlformats.org/wordprocessingml/2006/main" xmlns:w14="http://schemas.microsoft.com/office/word/2010/wordml" xmlns:w15="http://schemas.microsoft.com/office/word/2012/wordml" xmlns:w16cid="http://schemas.microsoft.com/office/word/2016/wordml/cid" xmlns:w16se="http://schemas.microsoft.com/office/word/2015/wordml/symex" xmlns:wpg="http://schemas.microsoft.com/office/word/2010/wordprocessingGroup" xmlns:wpi="http://schemas.microsoft.com/office/word/2010/wordprocessingInk" xmlns:wne="http://schemas.microsoft.com/office/word/2006/wordml" xmlns:wps="http://schemas.microsoft.com/office/word/2010/wordprocessingShape" mc:Ignorable="w14 w15 w16se w16cid wp14">
+<w:hdr xmlns:wpc="http://schemas.microsoft.com/office/word/2010/wordprocessingCanvas" xmlns:cx="http://schemas.microsoft.com/office/drawing/2014/chartex" xmlns:cx1="http://schemas.microsoft.com/office/drawing/2015/9/8/chartex" xmlns:cx2="http://schemas.microsoft.com/office/drawing/2015/10/21/chartex" xmlns:cx3="http://schemas.microsoft.com/office/drawing/2016/5/9/chartex" xmlns:cx4="http://schemas.microsoft.com/office/drawing/2016/5/10/chartex" xmlns:cx5="http://schemas.microsoft.com/office/drawing/2016/5/11/chartex" xmlns:cx6="http://schemas.microsoft.com/office/drawing/2016/5/12/chartex" xmlns:cx7="http://schemas.microsoft.com/office/drawing/2016/5/13/chartex" xmlns:cx8="http://schemas.microsoft.com/office/drawing/2016/5/14/chartex" xmlns:mc="http://schemas.openxmlformats.org/markup-compatibility/2006" xmlns:aink="http://schemas.microsoft.com/office/drawing/2016/ink" xmlns:am3d="http://schemas.microsoft.com/office/drawing/2017/model3d" xmlns:o="urn:schemas-microsoft-com:office:office" xmlns:r="http://schemas.openxmlformats.org/officeDocument/2006/relationships" xmlns:m="http://schemas.openxmlformats.org/officeDocument/2006/math" xmlns:v="urn:schemas-microsoft-com:vml" xmlns:wp14="http://schemas.microsoft.com/office/word/2010/wordprocessingDrawing" xmlns:wp="http://schemas.openxmlformats.org/drawingml/2006/wordprocessingDrawing" xmlns:w10="urn:schemas-microsoft-com:office:word" xmlns:w="http://schemas.openxmlformats.org/wordprocessingml/2006/main" xmlns:w14="http://schemas.microsoft.com/office/word/2010/wordml" xmlns:w15="http://schemas.microsoft.com/office/word/2012/wordml" xmlns:w16cex="http://schemas.microsoft.com/office/word/2018/wordml/cex" xmlns:w16cid="http://schemas.microsoft.com/office/word/2016/wordml/cid" xmlns:w16="http://schemas.microsoft.com/office/word/2018/wordml" xmlns:w16sdtdh="http://schemas.microsoft.com/office/word/2020/wordml/sdtdatahash" xmlns:w16se="http://schemas.microsoft.com/office/word/2015/wordml/symex" xmlns:wpg="http://schemas.microsoft.com/office/word/2010/wordprocessingGroup" xmlns:wpi="http://schemas.microsoft.com/office/word/2010/wordprocessingInk" xmlns:wne="http://schemas.microsoft.com/office/word/2006/wordml" xmlns:wps="http://schemas.microsoft.com/office/word/2010/wordprocessingShape" mc:Ignorable="w14 w15 w16se w16cid w16 w16cex w16sdtdh wp14">
   <w:p>
     <w:pPr>
-      <w:pStyle w:val="Kopfzeile"/>
+      <w:pStyle w:val="Header"/>
     </w:pPr>
   </w:p>
 </w:hdr>
 </file>
 
 <file path=word/header2.xml><?xml version="1.0" encoding="utf-8"?>
-<w:hdr xmlns:wpc="http://schemas.microsoft.com/office/word/2010/wordprocessingCanvas" xmlns:cx="http://schemas.microsoft.com/office/drawing/2014/chartex" xmlns:cx1="http://schemas.microsoft.com/office/drawing/2015/9/8/chartex" xmlns:cx2="http://schemas.microsoft.com/office/drawing/2015/10/21/chartex" xmlns:cx3="http://schemas.microsoft.com/office/drawing/2016/5/9/chartex" xmlns:cx4="http://schemas.microsoft.com/office/drawing/2016/5/10/chartex" xmlns:cx5="http://schemas.microsoft.com/office/drawing/2016/5/11/chartex" xmlns:cx6="http://schemas.microsoft.com/office/drawing/2016/5/12/chartex" xmlns:cx7="http://schemas.microsoft.com/office/drawing/2016/5/13/chartex" xmlns:cx8="http://schemas.microsoft.com/office/drawing/2016/5/14/chartex" xmlns:mc="http://schemas.openxmlformats.org/markup-compatibility/2006" xmlns:aink="http://schemas.microsoft.com/office/drawing/2016/ink" xmlns:am3d="http://schemas.microsoft.com/office/drawing/2017/model3d" xmlns:o="urn:schemas-microsoft-com:office:office" xmlns:r="http://schemas.openxmlformats.org/officeDocument/2006/relationships" xmlns:m="http://schemas.openxmlformats.org/officeDocument/2006/math" xmlns:v="urn:schemas-microsoft-com:vml" xmlns:wp14="http://schemas.microsoft.com/office/word/2010/wordprocessingDrawing" xmlns:wp="http://schemas.openxmlformats.org/drawingml/2006/wordprocessingDrawing" xmlns:w10="urn:schemas-microsoft-com:office:word" xmlns:w="http://schemas.openxmlformats.org/wordprocessingml/2006/main" xmlns:w14="http://schemas.microsoft.com/office/word/2010/wordml" xmlns:w15="http://schemas.microsoft.com/office/word/2012/wordml" xmlns:w16cid="http://schemas.microsoft.com/office/word/2016/wordml/cid" xmlns:w16se="http://schemas.microsoft.com/office/word/2015/wordml/symex" xmlns:wpg="http://schemas.microsoft.com/office/word/2010/wordprocessingGroup" xmlns:wpi="http://schemas.microsoft.com/office/word/2010/wordprocessingInk" xmlns:wne="http://schemas.microsoft.com/office/word/2006/wordml" xmlns:wps="http://schemas.microsoft.com/office/word/2010/wordprocessingShape" mc:Ignorable="w14 w15 w16se w16cid wp14">
+<w:hdr xmlns:wpc="http://schemas.microsoft.com/office/word/2010/wordprocessingCanvas" xmlns:cx="http://schemas.microsoft.com/office/drawing/2014/chartex" xmlns:cx1="http://schemas.microsoft.com/office/drawing/2015/9/8/chartex" xmlns:cx2="http://schemas.microsoft.com/office/drawing/2015/10/21/chartex" xmlns:cx3="http://schemas.microsoft.com/office/drawing/2016/5/9/chartex" xmlns:cx4="http://schemas.microsoft.com/office/drawing/2016/5/10/chartex" xmlns:cx5="http://schemas.microsoft.com/office/drawing/2016/5/11/chartex" xmlns:cx6="http://schemas.microsoft.com/office/drawing/2016/5/12/chartex" xmlns:cx7="http://schemas.microsoft.com/office/drawing/2016/5/13/chartex" xmlns:cx8="http://schemas.microsoft.com/office/drawing/2016/5/14/chartex" xmlns:mc="http://schemas.openxmlformats.org/markup-compatibility/2006" xmlns:aink="http://schemas.microsoft.com/office/drawing/2016/ink" xmlns:am3d="http://schemas.microsoft.com/office/drawing/2017/model3d" xmlns:o="urn:schemas-microsoft-com:office:office" xmlns:r="http://schemas.openxmlformats.org/officeDocument/2006/relationships" xmlns:m="http://schemas.openxmlformats.org/officeDocument/2006/math" xmlns:v="urn:schemas-microsoft-com:vml" xmlns:wp14="http://schemas.microsoft.com/office/word/2010/wordprocessingDrawing" xmlns:wp="http://schemas.openxmlformats.org/drawingml/2006/wordprocessingDrawing" xmlns:w10="urn:schemas-microsoft-com:office:word" xmlns:w="http://schemas.openxmlformats.org/wordprocessingml/2006/main" xmlns:w14="http://schemas.microsoft.com/office/word/2010/wordml" xmlns:w15="http://schemas.microsoft.com/office/word/2012/wordml" xmlns:w16cex="http://schemas.microsoft.com/office/word/2018/wordml/cex" xmlns:w16cid="http://schemas.microsoft.com/office/word/2016/wordml/cid" xmlns:w16="http://schemas.microsoft.com/office/word/2018/wordml" xmlns:w16sdtdh="http://schemas.microsoft.com/office/word/2020/wordml/sdtdatahash" xmlns:w16se="http://schemas.microsoft.com/office/word/2015/wordml/symex" xmlns:wpg="http://schemas.microsoft.com/office/word/2010/wordprocessingGroup" xmlns:wpi="http://schemas.microsoft.com/office/word/2010/wordprocessingInk" xmlns:wne="http://schemas.microsoft.com/office/word/2006/wordml" xmlns:wps="http://schemas.microsoft.com/office/word/2010/wordprocessingShape" mc:Ignorable="w14 w15 w16se w16cid w16 w16cex w16sdtdh wp14">
   <w:p>
     <w:pPr>
-      <w:pStyle w:val="Kopfzeile"/>
+      <w:pStyle w:val="Header"/>
     </w:pPr>
   </w:p>
 </w:hdr>
 </file>
 
 <file path=word/header3.xml><?xml version="1.0" encoding="utf-8"?>
-<w:hdr xmlns:wpc="http://schemas.microsoft.com/office/word/2010/wordprocessingCanvas" xmlns:cx="http://schemas.microsoft.com/office/drawing/2014/chartex" xmlns:cx1="http://schemas.microsoft.com/office/drawing/2015/9/8/chartex" xmlns:cx2="http://schemas.microsoft.com/office/drawing/2015/10/21/chartex" xmlns:cx3="http://schemas.microsoft.com/office/drawing/2016/5/9/chartex" xmlns:cx4="http://schemas.microsoft.com/office/drawing/2016/5/10/chartex" xmlns:cx5="http://schemas.microsoft.com/office/drawing/2016/5/11/chartex" xmlns:cx6="http://schemas.microsoft.com/office/drawing/2016/5/12/chartex" xmlns:cx7="http://schemas.microsoft.com/office/drawing/2016/5/13/chartex" xmlns:cx8="http://schemas.microsoft.com/office/drawing/2016/5/14/chartex" xmlns:mc="http://schemas.openxmlformats.org/markup-compatibility/2006" xmlns:aink="http://schemas.microsoft.com/office/drawing/2016/ink" xmlns:am3d="http://schemas.microsoft.com/office/drawing/2017/model3d" xmlns:o="urn:schemas-microsoft-com:office:office" xmlns:r="http://schemas.openxmlformats.org/officeDocument/2006/relationships" xmlns:m="http://schemas.openxmlformats.org/officeDocument/2006/math" xmlns:v="urn:schemas-microsoft-com:vml" xmlns:wp14="http://schemas.microsoft.com/office/word/2010/wordprocessingDrawing" xmlns:wp="http://schemas.openxmlformats.org/drawingml/2006/wordprocessingDrawing" xmlns:w10="urn:schemas-microsoft-com:office:word" xmlns:w="http://schemas.openxmlformats.org/wordprocessingml/2006/main" xmlns:w14="http://schemas.microsoft.com/office/word/2010/wordml" xmlns:w15="http://schemas.microsoft.com/office/word/2012/wordml" xmlns:w16cid="http://schemas.microsoft.com/office/word/2016/wordml/cid" xmlns:w16se="http://schemas.microsoft.com/office/word/2015/wordml/symex" xmlns:wpg="http://schemas.microsoft.com/office/word/2010/wordprocessingGroup" xmlns:wpi="http://schemas.microsoft.com/office/word/2010/wordprocessingInk" xmlns:wne="http://schemas.microsoft.com/office/word/2006/wordml" xmlns:wps="http://schemas.microsoft.com/office/word/2010/wordprocessingShape" mc:Ignorable="w14 w15 w16se w16cid wp14">
+<w:hdr xmlns:wpc="http://schemas.microsoft.com/office/word/2010/wordprocessingCanvas" xmlns:cx="http://schemas.microsoft.com/office/drawing/2014/chartex" xmlns:cx1="http://schemas.microsoft.com/office/drawing/2015/9/8/chartex" xmlns:cx2="http://schemas.microsoft.com/office/drawing/2015/10/21/chartex" xmlns:cx3="http://schemas.microsoft.com/office/drawing/2016/5/9/chartex" xmlns:cx4="http://schemas.microsoft.com/office/drawing/2016/5/10/chartex" xmlns:cx5="http://schemas.microsoft.com/office/drawing/2016/5/11/chartex" xmlns:cx6="http://schemas.microsoft.com/office/drawing/2016/5/12/chartex" xmlns:cx7="http://schemas.microsoft.com/office/drawing/2016/5/13/chartex" xmlns:cx8="http://schemas.microsoft.com/office/drawing/2016/5/14/chartex" xmlns:mc="http://schemas.openxmlformats.org/markup-compatibility/2006" xmlns:aink="http://schemas.microsoft.com/office/drawing/2016/ink" xmlns:am3d="http://schemas.microsoft.com/office/drawing/2017/model3d" xmlns:o="urn:schemas-microsoft-com:office:office" xmlns:r="http://schemas.openxmlformats.org/officeDocument/2006/relationships" xmlns:m="http://schemas.openxmlformats.org/officeDocument/2006/math" xmlns:v="urn:schemas-microsoft-com:vml" xmlns:wp14="http://schemas.microsoft.com/office/word/2010/wordprocessingDrawing" xmlns:wp="http://schemas.openxmlformats.org/drawingml/2006/wordprocessingDrawing" xmlns:w10="urn:schemas-microsoft-com:office:word" xmlns:w="http://schemas.openxmlformats.org/wordprocessingml/2006/main" xmlns:w14="http://schemas.microsoft.com/office/word/2010/wordml" xmlns:w15="http://schemas.microsoft.com/office/word/2012/wordml" xmlns:w16cex="http://schemas.microsoft.com/office/word/2018/wordml/cex" xmlns:w16cid="http://schemas.microsoft.com/office/word/2016/wordml/cid" xmlns:w16="http://schemas.microsoft.com/office/word/2018/wordml" xmlns:w16sdtdh="http://schemas.microsoft.com/office/word/2020/wordml/sdtdatahash" xmlns:w16se="http://schemas.microsoft.com/office/word/2015/wordml/symex" xmlns:wpg="http://schemas.microsoft.com/office/word/2010/wordprocessingGroup" xmlns:wpi="http://schemas.microsoft.com/office/word/2010/wordprocessingInk" xmlns:wne="http://schemas.microsoft.com/office/word/2006/wordml" xmlns:wps="http://schemas.microsoft.com/office/word/2010/wordprocessingShape" mc:Ignorable="w14 w15 w16se w16cid w16 w16cex w16sdtdh wp14">
   <w:p>
     <w:pPr>
-      <w:pStyle w:val="Kopfzeile"/>
+      <w:pStyle w:val="Header"/>
     </w:pPr>
   </w:p>
 </w:hdr>
 </file>
 
 <file path=word/numbering.xml><?xml version="1.0" encoding="utf-8"?>
-<w:numbering xmlns:wpc="http://schemas.microsoft.com/office/word/2010/wordprocessingCanvas" xmlns:cx="http://schemas.microsoft.com/office/drawing/2014/chartex" xmlns:cx1="http://schemas.microsoft.com/office/drawing/2015/9/8/chartex" xmlns:cx2="http://schemas.microsoft.com/office/drawing/2015/10/21/chartex" xmlns:cx3="http://schemas.microsoft.com/office/drawing/2016/5/9/chartex" xmlns:cx4="http://schemas.microsoft.com/office/drawing/2016/5/10/chartex" xmlns:cx5="http://schemas.microsoft.com/office/drawing/2016/5/11/chartex" xmlns:cx6="http://schemas.microsoft.com/office/drawing/2016/5/12/chartex" xmlns:cx7="http://schemas.microsoft.com/office/drawing/2016/5/13/chartex" xmlns:cx8="http://schemas.microsoft.com/office/drawing/2016/5/14/chartex" xmlns:mc="http://schemas.openxmlformats.org/markup-compatibility/2006" xmlns:aink="http://schemas.microsoft.com/office/drawing/2016/ink" xmlns:am3d="http://schemas.microsoft.com/office/drawing/2017/model3d" xmlns:o="urn:schemas-microsoft-com:office:office" xmlns:r="http://schemas.openxmlformats.org/officeDocument/2006/relationships" xmlns:m="http://schemas.openxmlformats.org/officeDocument/2006/math" xmlns:v="urn:schemas-microsoft-com:vml" xmlns:wp14="http://schemas.microsoft.com/office/word/2010/wordprocessingDrawing" xmlns:wp="http://schemas.openxmlformats.org/drawingml/2006/wordprocessingDrawing" xmlns:w10="urn:schemas-microsoft-com:office:word" xmlns:w="http://schemas.openxmlformats.org/wordprocessingml/2006/main" xmlns:w14="http://schemas.microsoft.com/office/word/2010/wordml" xmlns:w15="http://schemas.microsoft.com/office/word/2012/wordml" xmlns:w16cid="http://schemas.microsoft.com/office/word/2016/wordml/cid" xmlns:w16se="http://schemas.microsoft.com/office/word/2015/wordml/symex" xmlns:wpg="http://schemas.microsoft.com/office/word/2010/wordprocessingGroup" xmlns:wpi="http://schemas.microsoft.com/office/word/2010/wordprocessingInk" xmlns:wne="http://schemas.microsoft.com/office/word/2006/wordml" xmlns:wps="http://schemas.microsoft.com/office/word/2010/wordprocessingShape" mc:Ignorable="w14 w15 w16se w16cid wp14">
+<w:numbering xmlns:wpc="http://schemas.microsoft.com/office/word/2010/wordprocessingCanvas" xmlns:cx="http://schemas.microsoft.com/office/drawing/2014/chartex" xmlns:cx1="http://schemas.microsoft.com/office/drawing/2015/9/8/chartex" xmlns:cx2="http://schemas.microsoft.com/office/drawing/2015/10/21/chartex" xmlns:cx3="http://schemas.microsoft.com/office/drawing/2016/5/9/chartex" xmlns:cx4="http://schemas.microsoft.com/office/drawing/2016/5/10/chartex" xmlns:cx5="http://schemas.microsoft.com/office/drawing/2016/5/11/chartex" xmlns:cx6="http://schemas.microsoft.com/office/drawing/2016/5/12/chartex" xmlns:cx7="http://schemas.microsoft.com/office/drawing/2016/5/13/chartex" xmlns:cx8="http://schemas.microsoft.com/office/drawing/2016/5/14/chartex" xmlns:mc="http://schemas.openxmlformats.org/markup-compatibility/2006" xmlns:aink="http://schemas.microsoft.com/office/drawing/2016/ink" xmlns:am3d="http://schemas.microsoft.com/office/drawing/2017/model3d" xmlns:o="urn:schemas-microsoft-com:office:office" xmlns:r="http://schemas.openxmlformats.org/officeDocument/2006/relationships" xmlns:m="http://schemas.openxmlformats.org/officeDocument/2006/math" xmlns:v="urn:schemas-microsoft-com:vml" xmlns:wp14="http://schemas.microsoft.com/office/word/2010/wordprocessingDrawing" xmlns:wp="http://schemas.openxmlformats.org/drawingml/2006/wordprocessingDrawing" xmlns:w10="urn:schemas-microsoft-com:office:word" xmlns:w="http://schemas.openxmlformats.org/wordprocessingml/2006/main" xmlns:w14="http://schemas.microsoft.com/office/word/2010/wordml" xmlns:w15="http://schemas.microsoft.com/office/word/2012/wordml" xmlns:w16cex="http://schemas.microsoft.com/office/word/2018/wordml/cex" xmlns:w16cid="http://schemas.microsoft.com/office/word/2016/wordml/cid" xmlns:w16="http://schemas.microsoft.com/office/word/2018/wordml" xmlns:w16sdtdh="http://schemas.microsoft.com/office/word/2020/wordml/sdtdatahash" xmlns:w16se="http://schemas.microsoft.com/office/word/2015/wordml/symex" xmlns:wpg="http://schemas.microsoft.com/office/word/2010/wordprocessingGroup" xmlns:wpi="http://schemas.microsoft.com/office/word/2010/wordprocessingInk" xmlns:wne="http://schemas.microsoft.com/office/word/2006/wordml" xmlns:wps="http://schemas.microsoft.com/office/word/2010/wordprocessingShape" mc:Ignorable="w14 w15 w16se w16cid w16 w16cex w16sdtdh wp14">
   <w:abstractNum w:abstractNumId="0" w15:restartNumberingAfterBreak="0">
     <w:nsid w:val="10523C1E"/>
     <w:multiLevelType w:val="hybridMultilevel"/>
@@ -5231,7 +5295,7 @@
 </file>
 
 <file path=word/styles.xml><?xml version="1.0" encoding="utf-8"?>
-<w:styles xmlns:mc="http://schemas.openxmlformats.org/markup-compatibility/2006" xmlns:r="http://schemas.openxmlformats.org/officeDocument/2006/relationships" xmlns:w="http://schemas.openxmlformats.org/wordprocessingml/2006/main" xmlns:w14="http://schemas.microsoft.com/office/word/2010/wordml" xmlns:w15="http://schemas.microsoft.com/office/word/2012/wordml" xmlns:w16cid="http://schemas.microsoft.com/office/word/2016/wordml/cid" xmlns:w16se="http://schemas.microsoft.com/office/word/2015/wordml/symex" mc:Ignorable="w14 w15 w16se w16cid">
+<w:styles xmlns:mc="http://schemas.openxmlformats.org/markup-compatibility/2006" xmlns:r="http://schemas.openxmlformats.org/officeDocument/2006/relationships" xmlns:w="http://schemas.openxmlformats.org/wordprocessingml/2006/main" xmlns:w14="http://schemas.microsoft.com/office/word/2010/wordml" xmlns:w15="http://schemas.microsoft.com/office/word/2012/wordml" xmlns:w16cex="http://schemas.microsoft.com/office/word/2018/wordml/cex" xmlns:w16cid="http://schemas.microsoft.com/office/word/2016/wordml/cid" xmlns:w16="http://schemas.microsoft.com/office/word/2018/wordml" xmlns:w16sdtdh="http://schemas.microsoft.com/office/word/2020/wordml/sdtdatahash" xmlns:w16se="http://schemas.microsoft.com/office/word/2015/wordml/symex" mc:Ignorable="w14 w15 w16se w16cid w16 w16cex w16sdtdh">
   <w:docDefaults>
     <w:rPrDefault>
       <w:rPr>
@@ -5247,7 +5311,7 @@
       </w:pPr>
     </w:pPrDefault>
   </w:docDefaults>
-  <w:latentStyles w:defLockedState="0" w:defUIPriority="99" w:defSemiHidden="0" w:defUnhideWhenUsed="0" w:defQFormat="0" w:count="375">
+  <w:latentStyles w:defLockedState="0" w:defUIPriority="99" w:defSemiHidden="0" w:defUnhideWhenUsed="0" w:defQFormat="0" w:count="376">
     <w:lsdException w:name="Normal" w:uiPriority="0" w:qFormat="1"/>
     <w:lsdException w:name="heading 1" w:uiPriority="9" w:qFormat="1"/>
     <w:lsdException w:name="heading 2" w:semiHidden="1" w:uiPriority="9" w:unhideWhenUsed="1" w:qFormat="1"/>
@@ -5353,7 +5417,6 @@
     <w:lsdException w:name="HTML Sample" w:semiHidden="1" w:unhideWhenUsed="1"/>
     <w:lsdException w:name="HTML Typewriter" w:semiHidden="1" w:unhideWhenUsed="1"/>
     <w:lsdException w:name="HTML Variable" w:semiHidden="1" w:unhideWhenUsed="1"/>
-    <w:lsdException w:name="Normal Table" w:semiHidden="1" w:unhideWhenUsed="1"/>
     <w:lsdException w:name="annotation subject" w:semiHidden="1" w:unhideWhenUsed="1"/>
     <w:lsdException w:name="No List" w:semiHidden="1" w:unhideWhenUsed="1"/>
     <w:lsdException w:name="Outline List 1" w:semiHidden="1" w:unhideWhenUsed="1"/>
@@ -5400,10 +5463,8 @@
     <w:lsdException w:name="Table Subtle 2" w:semiHidden="1" w:unhideWhenUsed="1"/>
     <w:lsdException w:name="Table Web 1" w:semiHidden="1" w:unhideWhenUsed="1"/>
     <w:lsdException w:name="Table Web 2" w:semiHidden="1" w:unhideWhenUsed="1"/>
-    <w:lsdException w:name="Table Web 3" w:semiHidden="1" w:unhideWhenUsed="1"/>
     <w:lsdException w:name="Balloon Text" w:semiHidden="1" w:unhideWhenUsed="1"/>
     <w:lsdException w:name="Table Grid" w:uiPriority="39"/>
-    <w:lsdException w:name="Table Theme" w:semiHidden="1" w:unhideWhenUsed="1"/>
     <w:lsdException w:name="Placeholder Text" w:semiHidden="1"/>
     <w:lsdException w:name="No Spacing" w:uiPriority="1" w:qFormat="1"/>
     <w:lsdException w:name="Light Shading" w:uiPriority="60"/>
@@ -5623,16 +5684,17 @@
     <w:lsdException w:name="Smart Hyperlink" w:semiHidden="1" w:unhideWhenUsed="1"/>
     <w:lsdException w:name="Hashtag" w:semiHidden="1" w:unhideWhenUsed="1"/>
     <w:lsdException w:name="Unresolved Mention" w:semiHidden="1" w:unhideWhenUsed="1"/>
+    <w:lsdException w:name="Smart Link" w:semiHidden="1" w:unhideWhenUsed="1"/>
   </w:latentStyles>
-  <w:style w:type="paragraph" w:default="1" w:styleId="Standard">
+  <w:style w:type="paragraph" w:default="1" w:styleId="Normal">
     <w:name w:val="Normal"/>
     <w:qFormat/>
   </w:style>
-  <w:style w:type="paragraph" w:styleId="berschrift1">
+  <w:style w:type="paragraph" w:styleId="Heading1">
     <w:name w:val="heading 1"/>
-    <w:basedOn w:val="Standard"/>
-    <w:next w:val="Standard"/>
-    <w:link w:val="berschrift1Zchn"/>
+    <w:basedOn w:val="Normal"/>
+    <w:next w:val="Normal"/>
+    <w:link w:val="Heading1Char"/>
     <w:uiPriority w:val="9"/>
     <w:qFormat/>
     <w:rsid w:val="00C70602"/>
@@ -5648,11 +5710,11 @@
       <w:szCs w:val="32"/>
     </w:rPr>
   </w:style>
-  <w:style w:type="paragraph" w:styleId="berschrift2">
+  <w:style w:type="paragraph" w:styleId="Heading2">
     <w:name w:val="heading 2"/>
-    <w:basedOn w:val="Standard"/>
-    <w:next w:val="Standard"/>
-    <w:link w:val="berschrift2Zchn"/>
+    <w:basedOn w:val="Normal"/>
+    <w:next w:val="Normal"/>
+    <w:link w:val="Heading2Char"/>
     <w:uiPriority w:val="9"/>
     <w:unhideWhenUsed/>
     <w:qFormat/>
@@ -5669,12 +5731,13 @@
       <w:szCs w:val="26"/>
     </w:rPr>
   </w:style>
-  <w:style w:type="character" w:default="1" w:styleId="Absatz-Standardschriftart">
+  <w:style w:type="character" w:default="1" w:styleId="DefaultParagraphFont">
     <w:name w:val="Default Paragraph Font"/>
     <w:uiPriority w:val="1"/>
+    <w:semiHidden/>
     <w:unhideWhenUsed/>
   </w:style>
-  <w:style w:type="table" w:default="1" w:styleId="NormaleTabelle">
+  <w:style w:type="table" w:default="1" w:styleId="TableNormal">
     <w:name w:val="Normal Table"/>
     <w:uiPriority w:val="99"/>
     <w:semiHidden/>
@@ -5689,16 +5752,16 @@
       </w:tblCellMar>
     </w:tblPr>
   </w:style>
-  <w:style w:type="numbering" w:default="1" w:styleId="KeineListe">
+  <w:style w:type="numbering" w:default="1" w:styleId="NoList">
     <w:name w:val="No List"/>
     <w:uiPriority w:val="99"/>
     <w:semiHidden/>
     <w:unhideWhenUsed/>
   </w:style>
-  <w:style w:type="character" w:customStyle="1" w:styleId="berschrift1Zchn">
-    <w:name w:val="Überschrift 1 Zchn"/>
-    <w:basedOn w:val="Absatz-Standardschriftart"/>
-    <w:link w:val="berschrift1"/>
+  <w:style w:type="character" w:customStyle="1" w:styleId="Heading1Char">
+    <w:name w:val="Heading 1 Char"/>
+    <w:basedOn w:val="DefaultParagraphFont"/>
+    <w:link w:val="Heading1"/>
     <w:uiPriority w:val="9"/>
     <w:rsid w:val="00C70602"/>
     <w:rPr>
@@ -5707,9 +5770,9 @@
       <w:szCs w:val="32"/>
     </w:rPr>
   </w:style>
-  <w:style w:type="table" w:styleId="Tabellenraster">
+  <w:style w:type="table" w:styleId="TableGrid">
     <w:name w:val="Table Grid"/>
-    <w:basedOn w:val="NormaleTabelle"/>
+    <w:basedOn w:val="TableNormal"/>
     <w:uiPriority w:val="39"/>
     <w:rsid w:val="000908B9"/>
     <w:pPr>
@@ -5726,10 +5789,10 @@
       </w:tblBorders>
     </w:tblPr>
   </w:style>
-  <w:style w:type="character" w:customStyle="1" w:styleId="berschrift2Zchn">
-    <w:name w:val="Überschrift 2 Zchn"/>
-    <w:basedOn w:val="Absatz-Standardschriftart"/>
-    <w:link w:val="berschrift2"/>
+  <w:style w:type="character" w:customStyle="1" w:styleId="Heading2Char">
+    <w:name w:val="Heading 2 Char"/>
+    <w:basedOn w:val="DefaultParagraphFont"/>
+    <w:link w:val="Heading2"/>
     <w:uiPriority w:val="9"/>
     <w:rsid w:val="00C70602"/>
     <w:rPr>
@@ -5738,10 +5801,10 @@
       <w:szCs w:val="26"/>
     </w:rPr>
   </w:style>
-  <w:style w:type="paragraph" w:styleId="Inhaltsverzeichnisberschrift">
+  <w:style w:type="paragraph" w:styleId="TOCHeading">
     <w:name w:val="TOC Heading"/>
-    <w:basedOn w:val="berschrift1"/>
-    <w:next w:val="Standard"/>
+    <w:basedOn w:val="Heading1"/>
+    <w:next w:val="Normal"/>
     <w:uiPriority w:val="39"/>
     <w:unhideWhenUsed/>
     <w:qFormat/>
@@ -5753,10 +5816,10 @@
       <w:lang w:eastAsia="de-DE"/>
     </w:rPr>
   </w:style>
-  <w:style w:type="paragraph" w:styleId="Verzeichnis1">
+  <w:style w:type="paragraph" w:styleId="TOC1">
     <w:name w:val="toc 1"/>
-    <w:basedOn w:val="Standard"/>
-    <w:next w:val="Standard"/>
+    <w:basedOn w:val="Normal"/>
+    <w:next w:val="Normal"/>
     <w:autoRedefine/>
     <w:uiPriority w:val="39"/>
     <w:unhideWhenUsed/>
@@ -5765,10 +5828,10 @@
       <w:spacing w:after="100"/>
     </w:pPr>
   </w:style>
-  <w:style w:type="paragraph" w:styleId="Verzeichnis2">
+  <w:style w:type="paragraph" w:styleId="TOC2">
     <w:name w:val="toc 2"/>
-    <w:basedOn w:val="Standard"/>
-    <w:next w:val="Standard"/>
+    <w:basedOn w:val="Normal"/>
+    <w:next w:val="Normal"/>
     <w:autoRedefine/>
     <w:uiPriority w:val="39"/>
     <w:unhideWhenUsed/>
@@ -5780,7 +5843,7 @@
   </w:style>
   <w:style w:type="character" w:styleId="Hyperlink">
     <w:name w:val="Hyperlink"/>
-    <w:basedOn w:val="Absatz-Standardschriftart"/>
+    <w:basedOn w:val="DefaultParagraphFont"/>
     <w:uiPriority w:val="99"/>
     <w:unhideWhenUsed/>
     <w:rsid w:val="006806F1"/>
@@ -5789,9 +5852,9 @@
       <w:u w:val="single"/>
     </w:rPr>
   </w:style>
-  <w:style w:type="paragraph" w:styleId="Listenabsatz">
+  <w:style w:type="paragraph" w:styleId="ListParagraph">
     <w:name w:val="List Paragraph"/>
-    <w:basedOn w:val="Standard"/>
+    <w:basedOn w:val="Normal"/>
     <w:uiPriority w:val="34"/>
     <w:qFormat/>
     <w:rsid w:val="00CE4C0B"/>
@@ -5800,10 +5863,10 @@
       <w:contextualSpacing/>
     </w:pPr>
   </w:style>
-  <w:style w:type="paragraph" w:styleId="Kopfzeile">
+  <w:style w:type="paragraph" w:styleId="Header">
     <w:name w:val="header"/>
-    <w:basedOn w:val="Standard"/>
-    <w:link w:val="KopfzeileZchn"/>
+    <w:basedOn w:val="Normal"/>
+    <w:link w:val="HeaderChar"/>
     <w:uiPriority w:val="99"/>
     <w:unhideWhenUsed/>
     <w:rsid w:val="003E1D23"/>
@@ -5815,17 +5878,17 @@
       <w:spacing w:after="0" w:line="240" w:lineRule="auto"/>
     </w:pPr>
   </w:style>
-  <w:style w:type="character" w:customStyle="1" w:styleId="KopfzeileZchn">
-    <w:name w:val="Kopfzeile Zchn"/>
-    <w:basedOn w:val="Absatz-Standardschriftart"/>
-    <w:link w:val="Kopfzeile"/>
+  <w:style w:type="character" w:customStyle="1" w:styleId="HeaderChar">
+    <w:name w:val="Header Char"/>
+    <w:basedOn w:val="DefaultParagraphFont"/>
+    <w:link w:val="Header"/>
     <w:uiPriority w:val="99"/>
     <w:rsid w:val="003E1D23"/>
   </w:style>
-  <w:style w:type="paragraph" w:styleId="Fuzeile">
+  <w:style w:type="paragraph" w:styleId="Footer">
     <w:name w:val="footer"/>
-    <w:basedOn w:val="Standard"/>
-    <w:link w:val="FuzeileZchn"/>
+    <w:basedOn w:val="Normal"/>
+    <w:link w:val="FooterChar"/>
     <w:uiPriority w:val="99"/>
     <w:unhideWhenUsed/>
     <w:rsid w:val="003E1D23"/>
@@ -5837,10 +5900,10 @@
       <w:spacing w:after="0" w:line="240" w:lineRule="auto"/>
     </w:pPr>
   </w:style>
-  <w:style w:type="character" w:customStyle="1" w:styleId="FuzeileZchn">
-    <w:name w:val="Fußzeile Zchn"/>
-    <w:basedOn w:val="Absatz-Standardschriftart"/>
-    <w:link w:val="Fuzeile"/>
+  <w:style w:type="character" w:customStyle="1" w:styleId="FooterChar">
+    <w:name w:val="Footer Char"/>
+    <w:basedOn w:val="DefaultParagraphFont"/>
+    <w:link w:val="Footer"/>
     <w:uiPriority w:val="99"/>
     <w:rsid w:val="003E1D23"/>
   </w:style>

</xml_diff>

<commit_message>
PDF-Status und Pflichtenheft aktualisiert
</commit_message>
<xml_diff>
--- a/Pflichtenheft.docx
+++ b/Pflichtenheft.docx
@@ -859,11 +859,10 @@
               <w:tab w:val="left" w:pos="440"/>
               <w:tab w:val="right" w:leader="dot" w:pos="9062"/>
             </w:tabs>
-            <w:spacing w:line="360" w:lineRule="auto"/>
             <w:rPr>
               <w:rFonts w:eastAsiaTheme="minorEastAsia"/>
               <w:noProof/>
-              <w:lang w:eastAsia="de-DE"/>
+              <w:lang w:eastAsia="zh-CN"/>
             </w:rPr>
           </w:pPr>
           <w:r>
@@ -890,7 +889,7 @@
             </w:rPr>
             <w:fldChar w:fldCharType="separate"/>
           </w:r>
-          <w:hyperlink w:anchor="_Toc121376882" w:history="1">
+          <w:hyperlink w:anchor="_Toc122012423" w:history="1">
             <w:r>
               <w:rPr>
                 <w:rStyle w:val="Hyperlink"/>
@@ -903,7 +902,7 @@
               <w:rPr>
                 <w:rFonts w:eastAsiaTheme="minorEastAsia"/>
                 <w:noProof/>
-                <w:lang w:eastAsia="de-DE"/>
+                <w:lang w:eastAsia="zh-CN"/>
               </w:rPr>
               <w:tab/>
             </w:r>
@@ -934,7 +933,7 @@
                 <w:noProof/>
                 <w:webHidden/>
               </w:rPr>
-              <w:instrText xml:space="preserve"> PAGEREF _Toc121376882 \h </w:instrText>
+              <w:instrText xml:space="preserve"> PAGEREF _Toc122012423 \h </w:instrText>
             </w:r>
             <w:r>
               <w:rPr>
@@ -972,14 +971,13 @@
               <w:tab w:val="left" w:pos="440"/>
               <w:tab w:val="right" w:leader="dot" w:pos="9062"/>
             </w:tabs>
-            <w:spacing w:line="360" w:lineRule="auto"/>
             <w:rPr>
               <w:rFonts w:eastAsiaTheme="minorEastAsia"/>
               <w:noProof/>
-              <w:lang w:eastAsia="de-DE"/>
+              <w:lang w:eastAsia="zh-CN"/>
             </w:rPr>
           </w:pPr>
-          <w:hyperlink w:anchor="_Toc121376883" w:history="1">
+          <w:hyperlink w:anchor="_Toc122012424" w:history="1">
             <w:r>
               <w:rPr>
                 <w:rStyle w:val="Hyperlink"/>
@@ -992,7 +990,7 @@
               <w:rPr>
                 <w:rFonts w:eastAsiaTheme="minorEastAsia"/>
                 <w:noProof/>
-                <w:lang w:eastAsia="de-DE"/>
+                <w:lang w:eastAsia="zh-CN"/>
               </w:rPr>
               <w:tab/>
             </w:r>
@@ -1023,7 +1021,7 @@
                 <w:noProof/>
                 <w:webHidden/>
               </w:rPr>
-              <w:instrText xml:space="preserve"> PAGEREF _Toc121376883 \h </w:instrText>
+              <w:instrText xml:space="preserve"> PAGEREF _Toc122012424 \h </w:instrText>
             </w:r>
             <w:r>
               <w:rPr>
@@ -1061,14 +1059,13 @@
               <w:tab w:val="left" w:pos="880"/>
               <w:tab w:val="right" w:leader="dot" w:pos="9062"/>
             </w:tabs>
-            <w:spacing w:line="360" w:lineRule="auto"/>
             <w:rPr>
               <w:rFonts w:eastAsiaTheme="minorEastAsia"/>
               <w:noProof/>
-              <w:lang w:eastAsia="de-DE"/>
+              <w:lang w:eastAsia="zh-CN"/>
             </w:rPr>
           </w:pPr>
-          <w:hyperlink w:anchor="_Toc121376884" w:history="1">
+          <w:hyperlink w:anchor="_Toc122012425" w:history="1">
             <w:r>
               <w:rPr>
                 <w:rStyle w:val="Hyperlink"/>
@@ -1081,7 +1078,7 @@
               <w:rPr>
                 <w:rFonts w:eastAsiaTheme="minorEastAsia"/>
                 <w:noProof/>
-                <w:lang w:eastAsia="de-DE"/>
+                <w:lang w:eastAsia="zh-CN"/>
               </w:rPr>
               <w:tab/>
             </w:r>
@@ -1112,7 +1109,7 @@
                 <w:noProof/>
                 <w:webHidden/>
               </w:rPr>
-              <w:instrText xml:space="preserve"> PAGEREF _Toc121376884 \h </w:instrText>
+              <w:instrText xml:space="preserve"> PAGEREF _Toc122012425 \h </w:instrText>
             </w:r>
             <w:r>
               <w:rPr>
@@ -1150,14 +1147,13 @@
               <w:tab w:val="left" w:pos="880"/>
               <w:tab w:val="right" w:leader="dot" w:pos="9062"/>
             </w:tabs>
-            <w:spacing w:line="360" w:lineRule="auto"/>
             <w:rPr>
               <w:rFonts w:eastAsiaTheme="minorEastAsia"/>
               <w:noProof/>
-              <w:lang w:eastAsia="de-DE"/>
+              <w:lang w:eastAsia="zh-CN"/>
             </w:rPr>
           </w:pPr>
-          <w:hyperlink w:anchor="_Toc121376885" w:history="1">
+          <w:hyperlink w:anchor="_Toc122012426" w:history="1">
             <w:r>
               <w:rPr>
                 <w:rStyle w:val="Hyperlink"/>
@@ -1170,7 +1166,7 @@
               <w:rPr>
                 <w:rFonts w:eastAsiaTheme="minorEastAsia"/>
                 <w:noProof/>
-                <w:lang w:eastAsia="de-DE"/>
+                <w:lang w:eastAsia="zh-CN"/>
               </w:rPr>
               <w:tab/>
             </w:r>
@@ -1201,7 +1197,7 @@
                 <w:noProof/>
                 <w:webHidden/>
               </w:rPr>
-              <w:instrText xml:space="preserve"> PAGEREF _Toc121376885 \h </w:instrText>
+              <w:instrText xml:space="preserve"> PAGEREF _Toc122012426 \h </w:instrText>
             </w:r>
             <w:r>
               <w:rPr>
@@ -1239,14 +1235,13 @@
               <w:tab w:val="left" w:pos="880"/>
               <w:tab w:val="right" w:leader="dot" w:pos="9062"/>
             </w:tabs>
-            <w:spacing w:line="360" w:lineRule="auto"/>
             <w:rPr>
               <w:rFonts w:eastAsiaTheme="minorEastAsia"/>
               <w:noProof/>
-              <w:lang w:eastAsia="de-DE"/>
+              <w:lang w:eastAsia="zh-CN"/>
             </w:rPr>
           </w:pPr>
-          <w:hyperlink w:anchor="_Toc121376886" w:history="1">
+          <w:hyperlink w:anchor="_Toc122012427" w:history="1">
             <w:r>
               <w:rPr>
                 <w:rStyle w:val="Hyperlink"/>
@@ -1259,7 +1254,7 @@
               <w:rPr>
                 <w:rFonts w:eastAsiaTheme="minorEastAsia"/>
                 <w:noProof/>
-                <w:lang w:eastAsia="de-DE"/>
+                <w:lang w:eastAsia="zh-CN"/>
               </w:rPr>
               <w:tab/>
             </w:r>
@@ -1290,7 +1285,7 @@
                 <w:noProof/>
                 <w:webHidden/>
               </w:rPr>
-              <w:instrText xml:space="preserve"> PAGEREF _Toc121376886 \h </w:instrText>
+              <w:instrText xml:space="preserve"> PAGEREF _Toc122012427 \h </w:instrText>
             </w:r>
             <w:r>
               <w:rPr>
@@ -1328,14 +1323,13 @@
               <w:tab w:val="left" w:pos="440"/>
               <w:tab w:val="right" w:leader="dot" w:pos="9062"/>
             </w:tabs>
-            <w:spacing w:line="360" w:lineRule="auto"/>
             <w:rPr>
               <w:rFonts w:eastAsiaTheme="minorEastAsia"/>
               <w:noProof/>
-              <w:lang w:eastAsia="de-DE"/>
+              <w:lang w:eastAsia="zh-CN"/>
             </w:rPr>
           </w:pPr>
-          <w:hyperlink w:anchor="_Toc121376887" w:history="1">
+          <w:hyperlink w:anchor="_Toc122012428" w:history="1">
             <w:r>
               <w:rPr>
                 <w:rStyle w:val="Hyperlink"/>
@@ -1348,7 +1342,7 @@
               <w:rPr>
                 <w:rFonts w:eastAsiaTheme="minorEastAsia"/>
                 <w:noProof/>
-                <w:lang w:eastAsia="de-DE"/>
+                <w:lang w:eastAsia="zh-CN"/>
               </w:rPr>
               <w:tab/>
             </w:r>
@@ -1379,7 +1373,7 @@
                 <w:noProof/>
                 <w:webHidden/>
               </w:rPr>
-              <w:instrText xml:space="preserve"> PAGEREF _Toc121376887 \h </w:instrText>
+              <w:instrText xml:space="preserve"> PAGEREF _Toc122012428 \h </w:instrText>
             </w:r>
             <w:r>
               <w:rPr>
@@ -1417,14 +1411,13 @@
               <w:tab w:val="left" w:pos="880"/>
               <w:tab w:val="right" w:leader="dot" w:pos="9062"/>
             </w:tabs>
-            <w:spacing w:line="360" w:lineRule="auto"/>
             <w:rPr>
               <w:rFonts w:eastAsiaTheme="minorEastAsia"/>
               <w:noProof/>
-              <w:lang w:eastAsia="de-DE"/>
+              <w:lang w:eastAsia="zh-CN"/>
             </w:rPr>
           </w:pPr>
-          <w:hyperlink w:anchor="_Toc121376888" w:history="1">
+          <w:hyperlink w:anchor="_Toc122012429" w:history="1">
             <w:r>
               <w:rPr>
                 <w:rStyle w:val="Hyperlink"/>
@@ -1437,7 +1430,7 @@
               <w:rPr>
                 <w:rFonts w:eastAsiaTheme="minorEastAsia"/>
                 <w:noProof/>
-                <w:lang w:eastAsia="de-DE"/>
+                <w:lang w:eastAsia="zh-CN"/>
               </w:rPr>
               <w:tab/>
             </w:r>
@@ -1468,7 +1461,7 @@
                 <w:noProof/>
                 <w:webHidden/>
               </w:rPr>
-              <w:instrText xml:space="preserve"> PAGEREF _Toc121376888 \h </w:instrText>
+              <w:instrText xml:space="preserve"> PAGEREF _Toc122012429 \h </w:instrText>
             </w:r>
             <w:r>
               <w:rPr>
@@ -1506,14 +1499,13 @@
               <w:tab w:val="left" w:pos="880"/>
               <w:tab w:val="right" w:leader="dot" w:pos="9062"/>
             </w:tabs>
-            <w:spacing w:line="360" w:lineRule="auto"/>
             <w:rPr>
               <w:rFonts w:eastAsiaTheme="minorEastAsia"/>
               <w:noProof/>
-              <w:lang w:eastAsia="de-DE"/>
+              <w:lang w:eastAsia="zh-CN"/>
             </w:rPr>
           </w:pPr>
-          <w:hyperlink w:anchor="_Toc121376889" w:history="1">
+          <w:hyperlink w:anchor="_Toc122012430" w:history="1">
             <w:r>
               <w:rPr>
                 <w:rStyle w:val="Hyperlink"/>
@@ -1526,7 +1518,7 @@
               <w:rPr>
                 <w:rFonts w:eastAsiaTheme="minorEastAsia"/>
                 <w:noProof/>
-                <w:lang w:eastAsia="de-DE"/>
+                <w:lang w:eastAsia="zh-CN"/>
               </w:rPr>
               <w:tab/>
             </w:r>
@@ -1557,7 +1549,7 @@
                 <w:noProof/>
                 <w:webHidden/>
               </w:rPr>
-              <w:instrText xml:space="preserve"> PAGEREF _Toc121376889 \h </w:instrText>
+              <w:instrText xml:space="preserve"> PAGEREF _Toc122012430 \h </w:instrText>
             </w:r>
             <w:r>
               <w:rPr>
@@ -1595,14 +1587,13 @@
               <w:tab w:val="left" w:pos="880"/>
               <w:tab w:val="right" w:leader="dot" w:pos="9062"/>
             </w:tabs>
-            <w:spacing w:line="360" w:lineRule="auto"/>
             <w:rPr>
               <w:rFonts w:eastAsiaTheme="minorEastAsia"/>
               <w:noProof/>
-              <w:lang w:eastAsia="de-DE"/>
+              <w:lang w:eastAsia="zh-CN"/>
             </w:rPr>
           </w:pPr>
-          <w:hyperlink w:anchor="_Toc121376890" w:history="1">
+          <w:hyperlink w:anchor="_Toc122012431" w:history="1">
             <w:r>
               <w:rPr>
                 <w:rStyle w:val="Hyperlink"/>
@@ -1615,7 +1606,7 @@
               <w:rPr>
                 <w:rFonts w:eastAsiaTheme="minorEastAsia"/>
                 <w:noProof/>
-                <w:lang w:eastAsia="de-DE"/>
+                <w:lang w:eastAsia="zh-CN"/>
               </w:rPr>
               <w:tab/>
             </w:r>
@@ -1625,7 +1616,7 @@
                 <w:rFonts w:ascii="Arial" w:hAnsi="Arial" w:cs="Arial"/>
                 <w:noProof/>
               </w:rPr>
-              <w:t>Zielgruppe(n)</w:t>
+              <w:t>Zielgruppe</w:t>
             </w:r>
             <w:r>
               <w:rPr>
@@ -1646,7 +1637,7 @@
                 <w:noProof/>
                 <w:webHidden/>
               </w:rPr>
-              <w:instrText xml:space="preserve"> PAGEREF _Toc121376890 \h </w:instrText>
+              <w:instrText xml:space="preserve"> PAGEREF _Toc122012431 \h </w:instrText>
             </w:r>
             <w:r>
               <w:rPr>
@@ -1684,14 +1675,13 @@
               <w:tab w:val="left" w:pos="440"/>
               <w:tab w:val="right" w:leader="dot" w:pos="9062"/>
             </w:tabs>
-            <w:spacing w:line="360" w:lineRule="auto"/>
             <w:rPr>
               <w:rFonts w:eastAsiaTheme="minorEastAsia"/>
               <w:noProof/>
-              <w:lang w:eastAsia="de-DE"/>
+              <w:lang w:eastAsia="zh-CN"/>
             </w:rPr>
           </w:pPr>
-          <w:hyperlink w:anchor="_Toc121376891" w:history="1">
+          <w:hyperlink w:anchor="_Toc122012432" w:history="1">
             <w:r>
               <w:rPr>
                 <w:rStyle w:val="Hyperlink"/>
@@ -1704,7 +1694,7 @@
               <w:rPr>
                 <w:rFonts w:eastAsiaTheme="minorEastAsia"/>
                 <w:noProof/>
-                <w:lang w:eastAsia="de-DE"/>
+                <w:lang w:eastAsia="zh-CN"/>
               </w:rPr>
               <w:tab/>
             </w:r>
@@ -1735,7 +1725,7 @@
                 <w:noProof/>
                 <w:webHidden/>
               </w:rPr>
-              <w:instrText xml:space="preserve"> PAGEREF _Toc121376891 \h </w:instrText>
+              <w:instrText xml:space="preserve"> PAGEREF _Toc122012432 \h </w:instrText>
             </w:r>
             <w:r>
               <w:rPr>
@@ -1773,18 +1763,17 @@
               <w:tab w:val="left" w:pos="440"/>
               <w:tab w:val="right" w:leader="dot" w:pos="9062"/>
             </w:tabs>
-            <w:spacing w:line="360" w:lineRule="auto"/>
             <w:rPr>
               <w:rFonts w:eastAsiaTheme="minorEastAsia"/>
               <w:noProof/>
-              <w:lang w:eastAsia="de-DE"/>
+              <w:lang w:eastAsia="zh-CN"/>
             </w:rPr>
           </w:pPr>
-          <w:hyperlink w:anchor="_Toc121376892" w:history="1">
+          <w:hyperlink w:anchor="_Toc122012433" w:history="1">
             <w:r>
               <w:rPr>
                 <w:rStyle w:val="Hyperlink"/>
-                <w:rFonts w:ascii="Arial" w:hAnsi="Arial" w:cs="Arial"/>
+                <w:rFonts w:ascii="Verdana" w:hAnsi="Verdana"/>
                 <w:noProof/>
               </w:rPr>
               <w:t>5</w:t>
@@ -1793,13 +1782,101 @@
               <w:rPr>
                 <w:rFonts w:eastAsiaTheme="minorEastAsia"/>
                 <w:noProof/>
-                <w:lang w:eastAsia="de-DE"/>
+                <w:lang w:eastAsia="zh-CN"/>
               </w:rPr>
               <w:tab/>
             </w:r>
             <w:r>
               <w:rPr>
                 <w:rStyle w:val="Hyperlink"/>
+                <w:rFonts w:ascii="Verdana" w:hAnsi="Verdana"/>
+                <w:noProof/>
+              </w:rPr>
+              <w:t>Datenspezifikation</w:t>
+            </w:r>
+            <w:r>
+              <w:rPr>
+                <w:noProof/>
+                <w:webHidden/>
+              </w:rPr>
+              <w:tab/>
+            </w:r>
+            <w:r>
+              <w:rPr>
+                <w:noProof/>
+                <w:webHidden/>
+              </w:rPr>
+              <w:fldChar w:fldCharType="begin"/>
+            </w:r>
+            <w:r>
+              <w:rPr>
+                <w:noProof/>
+                <w:webHidden/>
+              </w:rPr>
+              <w:instrText xml:space="preserve"> PAGEREF _Toc122012433 \h </w:instrText>
+            </w:r>
+            <w:r>
+              <w:rPr>
+                <w:noProof/>
+                <w:webHidden/>
+              </w:rPr>
+            </w:r>
+            <w:r>
+              <w:rPr>
+                <w:noProof/>
+                <w:webHidden/>
+              </w:rPr>
+              <w:fldChar w:fldCharType="separate"/>
+            </w:r>
+            <w:r>
+              <w:rPr>
+                <w:noProof/>
+                <w:webHidden/>
+              </w:rPr>
+              <w:t>5</w:t>
+            </w:r>
+            <w:r>
+              <w:rPr>
+                <w:noProof/>
+                <w:webHidden/>
+              </w:rPr>
+              <w:fldChar w:fldCharType="end"/>
+            </w:r>
+          </w:hyperlink>
+        </w:p>
+        <w:p>
+          <w:pPr>
+            <w:pStyle w:val="TOC1"/>
+            <w:tabs>
+              <w:tab w:val="left" w:pos="440"/>
+              <w:tab w:val="right" w:leader="dot" w:pos="9062"/>
+            </w:tabs>
+            <w:rPr>
+              <w:rFonts w:eastAsiaTheme="minorEastAsia"/>
+              <w:noProof/>
+              <w:lang w:eastAsia="zh-CN"/>
+            </w:rPr>
+          </w:pPr>
+          <w:hyperlink w:anchor="_Toc122012434" w:history="1">
+            <w:r>
+              <w:rPr>
+                <w:rStyle w:val="Hyperlink"/>
+                <w:rFonts w:ascii="Arial" w:hAnsi="Arial" w:cs="Arial"/>
+                <w:noProof/>
+              </w:rPr>
+              <w:t>6</w:t>
+            </w:r>
+            <w:r>
+              <w:rPr>
+                <w:rFonts w:eastAsiaTheme="minorEastAsia"/>
+                <w:noProof/>
+                <w:lang w:eastAsia="zh-CN"/>
+              </w:rPr>
+              <w:tab/>
+            </w:r>
+            <w:r>
+              <w:rPr>
+                <w:rStyle w:val="Hyperlink"/>
                 <w:rFonts w:ascii="Arial" w:hAnsi="Arial" w:cs="Arial"/>
                 <w:noProof/>
               </w:rPr>
@@ -1824,7 +1901,7 @@
                 <w:noProof/>
                 <w:webHidden/>
               </w:rPr>
-              <w:instrText xml:space="preserve"> PAGEREF _Toc121376892 \h </w:instrText>
+              <w:instrText xml:space="preserve"> PAGEREF _Toc122012434 \h </w:instrText>
             </w:r>
             <w:r>
               <w:rPr>
@@ -1862,27 +1939,26 @@
               <w:tab w:val="left" w:pos="880"/>
               <w:tab w:val="right" w:leader="dot" w:pos="9062"/>
             </w:tabs>
-            <w:spacing w:line="360" w:lineRule="auto"/>
             <w:rPr>
               <w:rFonts w:eastAsiaTheme="minorEastAsia"/>
               <w:noProof/>
-              <w:lang w:eastAsia="de-DE"/>
+              <w:lang w:eastAsia="zh-CN"/>
             </w:rPr>
           </w:pPr>
-          <w:hyperlink w:anchor="_Toc121376893" w:history="1">
+          <w:hyperlink w:anchor="_Toc122012435" w:history="1">
             <w:r>
               <w:rPr>
                 <w:rStyle w:val="Hyperlink"/>
                 <w:rFonts w:ascii="Arial" w:hAnsi="Arial" w:cs="Arial"/>
                 <w:noProof/>
               </w:rPr>
-              <w:t>5.1</w:t>
+              <w:t>6.1</w:t>
             </w:r>
             <w:r>
               <w:rPr>
                 <w:rFonts w:eastAsiaTheme="minorEastAsia"/>
                 <w:noProof/>
-                <w:lang w:eastAsia="de-DE"/>
+                <w:lang w:eastAsia="zh-CN"/>
               </w:rPr>
               <w:tab/>
             </w:r>
@@ -1892,7 +1968,7 @@
                 <w:rFonts w:ascii="Arial" w:hAnsi="Arial" w:cs="Arial"/>
                 <w:noProof/>
               </w:rPr>
-              <w:t>Zeitplan</w:t>
+              <w:t>Ressourcen und Mitwirkungspflichten des AG</w:t>
             </w:r>
             <w:r>
               <w:rPr>
@@ -1913,7 +1989,7 @@
                 <w:noProof/>
                 <w:webHidden/>
               </w:rPr>
-              <w:instrText xml:space="preserve"> PAGEREF _Toc121376893 \h </w:instrText>
+              <w:instrText xml:space="preserve"> PAGEREF _Toc122012435 \h </w:instrText>
             </w:r>
             <w:r>
               <w:rPr>
@@ -1951,27 +2027,26 @@
               <w:tab w:val="left" w:pos="880"/>
               <w:tab w:val="right" w:leader="dot" w:pos="9062"/>
             </w:tabs>
-            <w:spacing w:line="360" w:lineRule="auto"/>
             <w:rPr>
               <w:rFonts w:eastAsiaTheme="minorEastAsia"/>
               <w:noProof/>
-              <w:lang w:eastAsia="de-DE"/>
+              <w:lang w:eastAsia="zh-CN"/>
             </w:rPr>
           </w:pPr>
-          <w:hyperlink w:anchor="_Toc121376894" w:history="1">
+          <w:hyperlink w:anchor="_Toc122012436" w:history="1">
             <w:r>
               <w:rPr>
                 <w:rStyle w:val="Hyperlink"/>
                 <w:rFonts w:ascii="Arial" w:hAnsi="Arial" w:cs="Arial"/>
                 <w:noProof/>
               </w:rPr>
-              <w:t>5.2</w:t>
+              <w:t>6.2</w:t>
             </w:r>
             <w:r>
               <w:rPr>
                 <w:rFonts w:eastAsiaTheme="minorEastAsia"/>
                 <w:noProof/>
-                <w:lang w:eastAsia="de-DE"/>
+                <w:lang w:eastAsia="zh-CN"/>
               </w:rPr>
               <w:tab/>
             </w:r>
@@ -1981,7 +2056,7 @@
                 <w:rFonts w:ascii="Arial" w:hAnsi="Arial" w:cs="Arial"/>
                 <w:noProof/>
               </w:rPr>
-              <w:t>Technische Anforderungen</w:t>
+              <w:t>Projektplanung</w:t>
             </w:r>
             <w:r>
               <w:rPr>
@@ -2002,7 +2077,7 @@
                 <w:noProof/>
                 <w:webHidden/>
               </w:rPr>
-              <w:instrText xml:space="preserve"> PAGEREF _Toc121376894 \h </w:instrText>
+              <w:instrText xml:space="preserve"> PAGEREF _Toc122012436 \h </w:instrText>
             </w:r>
             <w:r>
               <w:rPr>
@@ -2022,7 +2097,7 @@
                 <w:noProof/>
                 <w:webHidden/>
               </w:rPr>
-              <w:t>5</w:t>
+              <w:t>6</w:t>
             </w:r>
             <w:r>
               <w:rPr>
@@ -2040,27 +2115,26 @@
               <w:tab w:val="left" w:pos="880"/>
               <w:tab w:val="right" w:leader="dot" w:pos="9062"/>
             </w:tabs>
-            <w:spacing w:line="360" w:lineRule="auto"/>
             <w:rPr>
               <w:rFonts w:eastAsiaTheme="minorEastAsia"/>
               <w:noProof/>
-              <w:lang w:eastAsia="de-DE"/>
+              <w:lang w:eastAsia="zh-CN"/>
             </w:rPr>
           </w:pPr>
-          <w:hyperlink w:anchor="_Toc121376895" w:history="1">
+          <w:hyperlink w:anchor="_Toc122012437" w:history="1">
             <w:r>
               <w:rPr>
                 <w:rStyle w:val="Hyperlink"/>
                 <w:rFonts w:ascii="Arial" w:hAnsi="Arial" w:cs="Arial"/>
                 <w:noProof/>
               </w:rPr>
-              <w:t>5.3</w:t>
+              <w:t>6.3</w:t>
             </w:r>
             <w:r>
               <w:rPr>
                 <w:rFonts w:eastAsiaTheme="minorEastAsia"/>
                 <w:noProof/>
-                <w:lang w:eastAsia="de-DE"/>
+                <w:lang w:eastAsia="zh-CN"/>
               </w:rPr>
               <w:tab/>
             </w:r>
@@ -2070,7 +2144,7 @@
                 <w:rFonts w:ascii="Arial" w:hAnsi="Arial" w:cs="Arial"/>
                 <w:noProof/>
               </w:rPr>
-              <w:t>Problemanalyse</w:t>
+              <w:t>Technische Anforderungen</w:t>
             </w:r>
             <w:r>
               <w:rPr>
@@ -2091,7 +2165,7 @@
                 <w:noProof/>
                 <w:webHidden/>
               </w:rPr>
-              <w:instrText xml:space="preserve"> PAGEREF _Toc121376895 \h </w:instrText>
+              <w:instrText xml:space="preserve"> PAGEREF _Toc122012437 \h </w:instrText>
             </w:r>
             <w:r>
               <w:rPr>
@@ -2129,27 +2203,26 @@
               <w:tab w:val="left" w:pos="880"/>
               <w:tab w:val="right" w:leader="dot" w:pos="9062"/>
             </w:tabs>
-            <w:spacing w:line="360" w:lineRule="auto"/>
             <w:rPr>
               <w:rFonts w:eastAsiaTheme="minorEastAsia"/>
               <w:noProof/>
-              <w:lang w:eastAsia="de-DE"/>
+              <w:lang w:eastAsia="zh-CN"/>
             </w:rPr>
           </w:pPr>
-          <w:hyperlink w:anchor="_Toc121376896" w:history="1">
+          <w:hyperlink w:anchor="_Toc122012438" w:history="1">
             <w:r>
               <w:rPr>
                 <w:rStyle w:val="Hyperlink"/>
                 <w:rFonts w:ascii="Arial" w:hAnsi="Arial" w:cs="Arial"/>
                 <w:noProof/>
               </w:rPr>
-              <w:t>5.4</w:t>
+              <w:t>6.4</w:t>
             </w:r>
             <w:r>
               <w:rPr>
                 <w:rFonts w:eastAsiaTheme="minorEastAsia"/>
                 <w:noProof/>
-                <w:lang w:eastAsia="de-DE"/>
+                <w:lang w:eastAsia="zh-CN"/>
               </w:rPr>
               <w:tab/>
             </w:r>
@@ -2159,6 +2232,182 @@
                 <w:rFonts w:ascii="Arial" w:hAnsi="Arial" w:cs="Arial"/>
                 <w:noProof/>
               </w:rPr>
+              <w:t>Problemanalyse</w:t>
+            </w:r>
+            <w:r>
+              <w:rPr>
+                <w:noProof/>
+                <w:webHidden/>
+              </w:rPr>
+              <w:tab/>
+            </w:r>
+            <w:r>
+              <w:rPr>
+                <w:noProof/>
+                <w:webHidden/>
+              </w:rPr>
+              <w:fldChar w:fldCharType="begin"/>
+            </w:r>
+            <w:r>
+              <w:rPr>
+                <w:noProof/>
+                <w:webHidden/>
+              </w:rPr>
+              <w:instrText xml:space="preserve"> PAGEREF _Toc122012438 \h </w:instrText>
+            </w:r>
+            <w:r>
+              <w:rPr>
+                <w:noProof/>
+                <w:webHidden/>
+              </w:rPr>
+            </w:r>
+            <w:r>
+              <w:rPr>
+                <w:noProof/>
+                <w:webHidden/>
+              </w:rPr>
+              <w:fldChar w:fldCharType="separate"/>
+            </w:r>
+            <w:r>
+              <w:rPr>
+                <w:noProof/>
+                <w:webHidden/>
+              </w:rPr>
+              <w:t>6</w:t>
+            </w:r>
+            <w:r>
+              <w:rPr>
+                <w:noProof/>
+                <w:webHidden/>
+              </w:rPr>
+              <w:fldChar w:fldCharType="end"/>
+            </w:r>
+          </w:hyperlink>
+        </w:p>
+        <w:p>
+          <w:pPr>
+            <w:pStyle w:val="TOC1"/>
+            <w:tabs>
+              <w:tab w:val="left" w:pos="660"/>
+              <w:tab w:val="right" w:leader="dot" w:pos="9062"/>
+            </w:tabs>
+            <w:rPr>
+              <w:rFonts w:eastAsiaTheme="minorEastAsia"/>
+              <w:noProof/>
+              <w:lang w:eastAsia="zh-CN"/>
+            </w:rPr>
+          </w:pPr>
+          <w:hyperlink w:anchor="_Toc122012439" w:history="1">
+            <w:r>
+              <w:rPr>
+                <w:rStyle w:val="Hyperlink"/>
+                <w:rFonts w:ascii="Arial" w:hAnsi="Arial" w:cs="Arial"/>
+                <w:noProof/>
+              </w:rPr>
+              <w:t>6.5</w:t>
+            </w:r>
+            <w:r>
+              <w:rPr>
+                <w:rFonts w:eastAsiaTheme="minorEastAsia"/>
+                <w:noProof/>
+                <w:lang w:eastAsia="zh-CN"/>
+              </w:rPr>
+              <w:tab/>
+            </w:r>
+            <w:r>
+              <w:rPr>
+                <w:rStyle w:val="Hyperlink"/>
+                <w:rFonts w:ascii="Arial" w:hAnsi="Arial" w:cs="Arial"/>
+                <w:noProof/>
+              </w:rPr>
+              <w:t>Kosten-Nutzen-Analyse</w:t>
+            </w:r>
+            <w:r>
+              <w:rPr>
+                <w:noProof/>
+                <w:webHidden/>
+              </w:rPr>
+              <w:tab/>
+            </w:r>
+            <w:r>
+              <w:rPr>
+                <w:noProof/>
+                <w:webHidden/>
+              </w:rPr>
+              <w:fldChar w:fldCharType="begin"/>
+            </w:r>
+            <w:r>
+              <w:rPr>
+                <w:noProof/>
+                <w:webHidden/>
+              </w:rPr>
+              <w:instrText xml:space="preserve"> PAGEREF _Toc122012439 \h </w:instrText>
+            </w:r>
+            <w:r>
+              <w:rPr>
+                <w:noProof/>
+                <w:webHidden/>
+              </w:rPr>
+            </w:r>
+            <w:r>
+              <w:rPr>
+                <w:noProof/>
+                <w:webHidden/>
+              </w:rPr>
+              <w:fldChar w:fldCharType="separate"/>
+            </w:r>
+            <w:r>
+              <w:rPr>
+                <w:noProof/>
+                <w:webHidden/>
+              </w:rPr>
+              <w:t>6</w:t>
+            </w:r>
+            <w:r>
+              <w:rPr>
+                <w:noProof/>
+                <w:webHidden/>
+              </w:rPr>
+              <w:fldChar w:fldCharType="end"/>
+            </w:r>
+          </w:hyperlink>
+        </w:p>
+        <w:p>
+          <w:pPr>
+            <w:pStyle w:val="TOC2"/>
+            <w:tabs>
+              <w:tab w:val="left" w:pos="880"/>
+              <w:tab w:val="right" w:leader="dot" w:pos="9062"/>
+            </w:tabs>
+            <w:rPr>
+              <w:rFonts w:eastAsiaTheme="minorEastAsia"/>
+              <w:noProof/>
+              <w:lang w:eastAsia="zh-CN"/>
+            </w:rPr>
+          </w:pPr>
+          <w:hyperlink w:anchor="_Toc122012440" w:history="1">
+            <w:r>
+              <w:rPr>
+                <w:rStyle w:val="Hyperlink"/>
+                <w:rFonts w:ascii="Arial" w:hAnsi="Arial" w:cs="Arial"/>
+                <w:noProof/>
+              </w:rPr>
+              <w:t>6.6</w:t>
+            </w:r>
+            <w:r>
+              <w:rPr>
+                <w:rFonts w:eastAsiaTheme="minorEastAsia"/>
+                <w:noProof/>
+                <w:lang w:eastAsia="zh-CN"/>
+              </w:rPr>
+              <w:tab/>
+            </w:r>
+            <w:r>
+              <w:rPr>
+                <w:rStyle w:val="Hyperlink"/>
+                <w:rFonts w:ascii="Arial" w:hAnsi="Arial" w:cs="Arial"/>
+                <w:noProof/>
+              </w:rPr>
               <w:t>Qualität</w:t>
             </w:r>
             <w:r>
@@ -2180,7 +2429,7 @@
                 <w:noProof/>
                 <w:webHidden/>
               </w:rPr>
-              <w:instrText xml:space="preserve"> PAGEREF _Toc121376896 \h </w:instrText>
+              <w:instrText xml:space="preserve"> PAGEREF _Toc122012440 \h </w:instrText>
             </w:r>
             <w:r>
               <w:rPr>
@@ -2218,37 +2467,36 @@
               <w:tab w:val="left" w:pos="440"/>
               <w:tab w:val="right" w:leader="dot" w:pos="9062"/>
             </w:tabs>
-            <w:spacing w:line="360" w:lineRule="auto"/>
             <w:rPr>
               <w:rFonts w:eastAsiaTheme="minorEastAsia"/>
               <w:noProof/>
-              <w:lang w:eastAsia="de-DE"/>
+              <w:lang w:eastAsia="zh-CN"/>
             </w:rPr>
           </w:pPr>
-          <w:hyperlink w:anchor="_Toc121376897" w:history="1">
+          <w:hyperlink w:anchor="_Toc122012441" w:history="1">
             <w:r>
               <w:rPr>
                 <w:rStyle w:val="Hyperlink"/>
-                <w:rFonts w:ascii="Arial" w:hAnsi="Arial" w:cs="Arial"/>
-                <w:noProof/>
-              </w:rPr>
-              <w:t>6</w:t>
+                <w:b/>
+                <w:noProof/>
+              </w:rPr>
+              <w:t>7</w:t>
             </w:r>
             <w:r>
               <w:rPr>
                 <w:rFonts w:eastAsiaTheme="minorEastAsia"/>
                 <w:noProof/>
-                <w:lang w:eastAsia="de-DE"/>
+                <w:lang w:eastAsia="zh-CN"/>
               </w:rPr>
               <w:tab/>
             </w:r>
             <w:r>
               <w:rPr>
                 <w:rStyle w:val="Hyperlink"/>
-                <w:rFonts w:ascii="Arial" w:hAnsi="Arial" w:cs="Arial"/>
-                <w:noProof/>
-              </w:rPr>
-              <w:t>Liefer- und Abnahmebedingungen</w:t>
+                <w:b/>
+                <w:noProof/>
+              </w:rPr>
+              <w:t>Realisierungsvorschlag</w:t>
             </w:r>
             <w:r>
               <w:rPr>
@@ -2269,7 +2517,7 @@
                 <w:noProof/>
                 <w:webHidden/>
               </w:rPr>
-              <w:instrText xml:space="preserve"> PAGEREF _Toc121376897 \h </w:instrText>
+              <w:instrText xml:space="preserve"> PAGEREF _Toc122012441 \h </w:instrText>
             </w:r>
             <w:r>
               <w:rPr>
@@ -2289,7 +2537,7 @@
                 <w:noProof/>
                 <w:webHidden/>
               </w:rPr>
-              <w:t>6</w:t>
+              <w:t>7</w:t>
             </w:r>
             <w:r>
               <w:rPr>
@@ -2307,27 +2555,114 @@
               <w:tab w:val="left" w:pos="440"/>
               <w:tab w:val="right" w:leader="dot" w:pos="9062"/>
             </w:tabs>
-            <w:spacing w:line="360" w:lineRule="auto"/>
             <w:rPr>
               <w:rFonts w:eastAsiaTheme="minorEastAsia"/>
               <w:noProof/>
-              <w:lang w:eastAsia="de-DE"/>
+              <w:lang w:eastAsia="zh-CN"/>
             </w:rPr>
           </w:pPr>
-          <w:hyperlink w:anchor="_Toc121376898" w:history="1">
+          <w:hyperlink w:anchor="_Toc122012442" w:history="1">
             <w:r>
               <w:rPr>
                 <w:rStyle w:val="Hyperlink"/>
                 <w:rFonts w:ascii="Arial" w:hAnsi="Arial" w:cs="Arial"/>
                 <w:noProof/>
               </w:rPr>
+              <w:t>8</w:t>
+            </w:r>
+            <w:r>
+              <w:rPr>
+                <w:rFonts w:eastAsiaTheme="minorEastAsia"/>
+                <w:noProof/>
+                <w:lang w:eastAsia="zh-CN"/>
+              </w:rPr>
+              <w:tab/>
+            </w:r>
+            <w:r>
+              <w:rPr>
+                <w:rStyle w:val="Hyperlink"/>
+                <w:rFonts w:ascii="Arial" w:hAnsi="Arial" w:cs="Arial"/>
+                <w:noProof/>
+              </w:rPr>
+              <w:t>Liefer- und Abnahmebedingungen</w:t>
+            </w:r>
+            <w:r>
+              <w:rPr>
+                <w:noProof/>
+                <w:webHidden/>
+              </w:rPr>
+              <w:tab/>
+            </w:r>
+            <w:r>
+              <w:rPr>
+                <w:noProof/>
+                <w:webHidden/>
+              </w:rPr>
+              <w:fldChar w:fldCharType="begin"/>
+            </w:r>
+            <w:r>
+              <w:rPr>
+                <w:noProof/>
+                <w:webHidden/>
+              </w:rPr>
+              <w:instrText xml:space="preserve"> PAGEREF _Toc122012442 \h </w:instrText>
+            </w:r>
+            <w:r>
+              <w:rPr>
+                <w:noProof/>
+                <w:webHidden/>
+              </w:rPr>
+            </w:r>
+            <w:r>
+              <w:rPr>
+                <w:noProof/>
+                <w:webHidden/>
+              </w:rPr>
+              <w:fldChar w:fldCharType="separate"/>
+            </w:r>
+            <w:r>
+              <w:rPr>
+                <w:noProof/>
+                <w:webHidden/>
+              </w:rPr>
               <w:t>7</w:t>
             </w:r>
             <w:r>
               <w:rPr>
+                <w:noProof/>
+                <w:webHidden/>
+              </w:rPr>
+              <w:fldChar w:fldCharType="end"/>
+            </w:r>
+          </w:hyperlink>
+        </w:p>
+        <w:p>
+          <w:pPr>
+            <w:pStyle w:val="TOC1"/>
+            <w:tabs>
+              <w:tab w:val="left" w:pos="440"/>
+              <w:tab w:val="right" w:leader="dot" w:pos="9062"/>
+            </w:tabs>
+            <w:rPr>
+              <w:rFonts w:eastAsiaTheme="minorEastAsia"/>
+              <w:noProof/>
+              <w:lang w:eastAsia="zh-CN"/>
+            </w:rPr>
+          </w:pPr>
+          <w:hyperlink w:anchor="_Toc122012443" w:history="1">
+            <w:r>
+              <w:rPr>
+                <w:rStyle w:val="Hyperlink"/>
+                <w:rFonts w:ascii="Arial" w:hAnsi="Arial" w:cs="Arial"/>
+                <w:noProof/>
+              </w:rPr>
+              <w:t>9</w:t>
+            </w:r>
+            <w:r>
+              <w:rPr>
                 <w:rFonts w:eastAsiaTheme="minorEastAsia"/>
                 <w:noProof/>
-                <w:lang w:eastAsia="de-DE"/>
+                <w:lang w:eastAsia="zh-CN"/>
               </w:rPr>
               <w:tab/>
             </w:r>
@@ -2358,7 +2693,7 @@
                 <w:noProof/>
                 <w:webHidden/>
               </w:rPr>
-              <w:instrText xml:space="preserve"> PAGEREF _Toc121376898 \h </w:instrText>
+              <w:instrText xml:space="preserve"> PAGEREF _Toc122012443 \h </w:instrText>
             </w:r>
             <w:r>
               <w:rPr>
@@ -2378,7 +2713,7 @@
                 <w:noProof/>
                 <w:webHidden/>
               </w:rPr>
-              <w:t>6</w:t>
+              <w:t>7</w:t>
             </w:r>
             <w:r>
               <w:rPr>
@@ -2436,7 +2771,7 @@
           <w:rFonts w:ascii="Arial" w:hAnsi="Arial" w:cs="Arial"/>
         </w:rPr>
       </w:pPr>
-      <w:bookmarkStart w:id="0" w:name="_Toc121376882"/>
+      <w:bookmarkStart w:id="0" w:name="_Toc122012423"/>
       <w:r>
         <w:rPr>
           <w:rFonts w:ascii="Arial" w:hAnsi="Arial" w:cs="Arial"/>
@@ -2510,7 +2845,7 @@
           <w:rFonts w:ascii="Arial" w:hAnsi="Arial" w:cs="Arial"/>
         </w:rPr>
       </w:pPr>
-      <w:bookmarkStart w:id="1" w:name="_Toc121376883"/>
+      <w:bookmarkStart w:id="1" w:name="_Toc122012424"/>
       <w:r>
         <w:rPr>
           <w:rFonts w:ascii="Arial" w:hAnsi="Arial" w:cs="Arial"/>
@@ -2543,7 +2878,7 @@
         </w:rPr>
         <w:t xml:space="preserve"> </w:t>
       </w:r>
-      <w:bookmarkStart w:id="2" w:name="_Toc121376884"/>
+      <w:bookmarkStart w:id="2" w:name="_Toc122012425"/>
       <w:r>
         <w:rPr>
           <w:rFonts w:ascii="Arial" w:hAnsi="Arial" w:cs="Arial"/>
@@ -2694,7 +3029,7 @@
         </w:rPr>
         <w:t xml:space="preserve"> </w:t>
       </w:r>
-      <w:bookmarkStart w:id="3" w:name="_Toc121376885"/>
+      <w:bookmarkStart w:id="3" w:name="_Toc122012426"/>
       <w:r>
         <w:rPr>
           <w:rFonts w:ascii="Arial" w:hAnsi="Arial" w:cs="Arial"/>
@@ -2866,7 +3201,7 @@
         </w:rPr>
         <w:t xml:space="preserve"> </w:t>
       </w:r>
-      <w:bookmarkStart w:id="4" w:name="_Toc121376886"/>
+      <w:bookmarkStart w:id="4" w:name="_Toc122012427"/>
       <w:r>
         <w:rPr>
           <w:rFonts w:ascii="Arial" w:hAnsi="Arial" w:cs="Arial"/>
@@ -3291,7 +3626,7 @@
           <w:rFonts w:ascii="Arial" w:hAnsi="Arial" w:cs="Arial"/>
         </w:rPr>
       </w:pPr>
-      <w:bookmarkStart w:id="5" w:name="_Toc121376887"/>
+      <w:bookmarkStart w:id="5" w:name="_Toc122012428"/>
       <w:r>
         <w:rPr>
           <w:rFonts w:ascii="Arial" w:hAnsi="Arial" w:cs="Arial"/>
@@ -3318,7 +3653,7 @@
           <w:rFonts w:ascii="Arial" w:hAnsi="Arial" w:cs="Arial"/>
         </w:rPr>
       </w:pPr>
-      <w:bookmarkStart w:id="6" w:name="_Toc121376888"/>
+      <w:bookmarkStart w:id="6" w:name="_Toc122012429"/>
       <w:r>
         <w:rPr>
           <w:rFonts w:ascii="Arial" w:hAnsi="Arial" w:cs="Arial"/>
@@ -3418,7 +3753,7 @@
           <w:rFonts w:ascii="Arial" w:hAnsi="Arial" w:cs="Arial"/>
         </w:rPr>
       </w:pPr>
-      <w:bookmarkStart w:id="7" w:name="_Toc121376889"/>
+      <w:bookmarkStart w:id="7" w:name="_Toc122012430"/>
       <w:r>
         <w:rPr>
           <w:rFonts w:ascii="Arial" w:hAnsi="Arial" w:cs="Arial"/>
@@ -3473,7 +3808,6 @@
           <w:rFonts w:ascii="Arial" w:hAnsi="Arial" w:cs="Arial"/>
         </w:rPr>
       </w:pPr>
-      <w:bookmarkStart w:id="8" w:name="_Toc121376890"/>
       <w:r>
         <w:rPr>
           <w:rFonts w:ascii="Arial" w:hAnsi="Arial" w:cs="Arial"/>
@@ -3481,6 +3815,7 @@
         <w:lastRenderedPageBreak/>
         <w:t xml:space="preserve"> </w:t>
       </w:r>
+      <w:bookmarkStart w:id="8" w:name="_Toc122012431"/>
       <w:r>
         <w:rPr>
           <w:rFonts w:ascii="Arial" w:hAnsi="Arial" w:cs="Arial"/>
@@ -3622,7 +3957,7 @@
           <w:rFonts w:ascii="Arial" w:hAnsi="Arial" w:cs="Arial"/>
         </w:rPr>
       </w:pPr>
-      <w:bookmarkStart w:id="9" w:name="_Toc121376891"/>
+      <w:bookmarkStart w:id="9" w:name="_Toc122012432"/>
       <w:r>
         <w:rPr>
           <w:rFonts w:ascii="Arial" w:hAnsi="Arial" w:cs="Arial"/>
@@ -3647,6 +3982,9 @@
         <w:spacing w:line="360" w:lineRule="auto"/>
         <w:jc w:val="both"/>
       </w:pPr>
+      <w:r>
+        <w:t>TODO</w:t>
+      </w:r>
     </w:p>
     <w:p>
       <w:pPr>
@@ -3661,20 +3999,107 @@
           <w:ilvl w:val="0"/>
           <w:numId w:val="2"/>
         </w:numPr>
-        <w:spacing w:line="360" w:lineRule="auto"/>
-        <w:jc w:val="both"/>
-        <w:rPr>
-          <w:rFonts w:ascii="Arial" w:hAnsi="Arial" w:cs="Arial"/>
-        </w:rPr>
-      </w:pPr>
-      <w:bookmarkStart w:id="10" w:name="_Toc121376892"/>
+        <w:rPr>
+          <w:rFonts w:ascii="Verdana" w:hAnsi="Verdana"/>
+        </w:rPr>
+      </w:pPr>
+      <w:bookmarkStart w:id="10" w:name="_Toc122012433"/>
+      <w:r>
+        <w:rPr>
+          <w:rFonts w:ascii="Verdana" w:hAnsi="Verdana"/>
+        </w:rPr>
+        <w:t>Datenspezifikation</w:t>
+      </w:r>
+      <w:bookmarkEnd w:id="10"/>
+    </w:p>
+    <w:p/>
+    <w:p>
+      <w:r>
+        <w:t xml:space="preserve">Die zu erwartenden Daten liegen etwa im Bereich von </w:t>
+      </w:r>
+      <w:r>
+        <w:t xml:space="preserve">ca. </w:t>
+      </w:r>
+      <w:r>
+        <w:t>10</w:t>
+      </w:r>
+      <w:r>
+        <w:t xml:space="preserve"> KB bis </w:t>
+      </w:r>
+      <w:r>
+        <w:t xml:space="preserve">ca. </w:t>
+      </w:r>
+      <w:r>
+        <w:t>1</w:t>
+      </w:r>
+      <w:r>
+        <w:t>0</w:t>
+      </w:r>
+      <w:r>
+        <w:t xml:space="preserve"> MB pro Ticket.</w:t>
+      </w:r>
+      <w:r>
+        <w:t xml:space="preserve"> Be</w:t>
+      </w:r>
+      <w:r>
+        <w:t>i</w:t>
+      </w:r>
+      <w:r>
+        <w:t xml:space="preserve"> 100 Tickets am Tag entsprich</w:t>
+      </w:r>
+      <w:r>
+        <w:t>t</w:t>
+      </w:r>
+      <w:r>
+        <w:t xml:space="preserve"> das</w:t>
+      </w:r>
+      <w:r>
+        <w:t xml:space="preserve"> max.</w:t>
+      </w:r>
+      <w:r>
+        <w:t xml:space="preserve"> ca. 1 GB pro Tag.</w:t>
+      </w:r>
+    </w:p>
+    <w:p>
+      <w:r>
+        <w:t>Die Daten beschränken sich hier auf Texte, wie bspw. Textdateien</w:t>
+      </w:r>
+      <w:r>
+        <w:t xml:space="preserve"> oder einfach Datensätze in einer relationalen Datenbank.</w:t>
+      </w:r>
+    </w:p>
+    <w:p>
+      <w:r>
+        <w:t>Die Daten werden vom User eingegeben, an die Datenbank gesendet und der Supporter ruft diese Daten von der Datenbank ab.</w:t>
+      </w:r>
+    </w:p>
+    <w:p>
+      <w:pPr>
+        <w:spacing w:line="360" w:lineRule="auto"/>
+        <w:jc w:val="both"/>
+      </w:pPr>
+    </w:p>
+    <w:p>
+      <w:pPr>
+        <w:pStyle w:val="Heading1"/>
+        <w:numPr>
+          <w:ilvl w:val="0"/>
+          <w:numId w:val="2"/>
+        </w:numPr>
+        <w:spacing w:line="360" w:lineRule="auto"/>
+        <w:jc w:val="both"/>
+        <w:rPr>
+          <w:rFonts w:ascii="Arial" w:hAnsi="Arial" w:cs="Arial"/>
+        </w:rPr>
+      </w:pPr>
+      <w:bookmarkStart w:id="11" w:name="_Toc122012434"/>
       <w:r>
         <w:rPr>
           <w:rFonts w:ascii="Arial" w:hAnsi="Arial" w:cs="Arial"/>
         </w:rPr>
         <w:t>Rahmenbedingungen</w:t>
       </w:r>
-      <w:bookmarkEnd w:id="10"/>
+      <w:bookmarkEnd w:id="11"/>
     </w:p>
     <w:p>
       <w:pPr>
@@ -3697,6 +4122,13 @@
         <w:rPr>
           <w:rFonts w:ascii="Arial" w:hAnsi="Arial" w:cs="Arial"/>
         </w:rPr>
+        <w:t xml:space="preserve"> </w:t>
+      </w:r>
+      <w:bookmarkStart w:id="12" w:name="_Toc122012435"/>
+      <w:r>
+        <w:rPr>
+          <w:rFonts w:ascii="Arial" w:hAnsi="Arial" w:cs="Arial"/>
+        </w:rPr>
         <w:t>Ressourcen und Mitwirkungspflichten</w:t>
       </w:r>
       <w:r>
@@ -3705,6 +4137,7 @@
         </w:rPr>
         <w:t xml:space="preserve"> des AG</w:t>
       </w:r>
+      <w:bookmarkEnd w:id="12"/>
     </w:p>
     <w:p>
       <w:pPr>
@@ -3760,12 +4193,14 @@
         </w:rPr>
         <w:t xml:space="preserve"> </w:t>
       </w:r>
+      <w:bookmarkStart w:id="13" w:name="_Toc122012436"/>
       <w:r>
         <w:rPr>
           <w:rFonts w:ascii="Arial" w:hAnsi="Arial" w:cs="Arial"/>
         </w:rPr>
         <w:t>Projektplanung</w:t>
       </w:r>
+      <w:bookmarkEnd w:id="13"/>
     </w:p>
     <w:p>
       <w:pPr>
@@ -3854,21 +4289,20 @@
           <w:rFonts w:ascii="Arial" w:hAnsi="Arial" w:cs="Arial"/>
         </w:rPr>
       </w:pPr>
-      <w:bookmarkStart w:id="11" w:name="_Toc121376894"/>
-      <w:r>
-        <w:rPr>
-          <w:rFonts w:ascii="Arial" w:hAnsi="Arial" w:cs="Arial"/>
-        </w:rPr>
-        <w:lastRenderedPageBreak/>
+      <w:r>
+        <w:rPr>
+          <w:rFonts w:ascii="Arial" w:hAnsi="Arial" w:cs="Arial"/>
+        </w:rPr>
         <w:t xml:space="preserve"> </w:t>
       </w:r>
+      <w:bookmarkStart w:id="14" w:name="_Toc122012437"/>
       <w:r>
         <w:rPr>
           <w:rFonts w:ascii="Arial" w:hAnsi="Arial" w:cs="Arial"/>
         </w:rPr>
         <w:t>Technische Anforderungen</w:t>
       </w:r>
-      <w:bookmarkEnd w:id="11"/>
+      <w:bookmarkEnd w:id="14"/>
     </w:p>
     <w:p>
       <w:pPr>
@@ -3912,20 +4346,20 @@
           <w:rFonts w:ascii="Arial" w:hAnsi="Arial" w:cs="Arial"/>
         </w:rPr>
       </w:pPr>
-      <w:bookmarkStart w:id="12" w:name="_Toc121376895"/>
       <w:r>
         <w:rPr>
           <w:rFonts w:ascii="Arial" w:hAnsi="Arial" w:cs="Arial"/>
         </w:rPr>
         <w:t xml:space="preserve"> </w:t>
       </w:r>
+      <w:bookmarkStart w:id="15" w:name="_Toc122012438"/>
       <w:r>
         <w:rPr>
           <w:rFonts w:ascii="Arial" w:hAnsi="Arial" w:cs="Arial"/>
         </w:rPr>
         <w:t>Problemanalyse</w:t>
       </w:r>
-      <w:bookmarkEnd w:id="12"/>
+      <w:bookmarkEnd w:id="15"/>
     </w:p>
     <w:p>
       <w:pPr>
@@ -3983,6 +4417,7 @@
         </w:rPr>
         <w:t xml:space="preserve"> </w:t>
       </w:r>
+      <w:bookmarkStart w:id="16" w:name="_Toc122012439"/>
       <w:r>
         <w:rPr>
           <w:rFonts w:ascii="Arial" w:hAnsi="Arial" w:cs="Arial"/>
@@ -3991,6 +4426,7 @@
         </w:rPr>
         <w:t>Kosten-Nutzen-Analyse</w:t>
       </w:r>
+      <w:bookmarkEnd w:id="16"/>
     </w:p>
     <w:p>
       <w:pPr>
@@ -4030,20 +4466,20 @@
           <w:rFonts w:ascii="Arial" w:hAnsi="Arial" w:cs="Arial"/>
         </w:rPr>
       </w:pPr>
-      <w:bookmarkStart w:id="13" w:name="_Toc121376896"/>
       <w:r>
         <w:rPr>
           <w:rFonts w:ascii="Arial" w:hAnsi="Arial" w:cs="Arial"/>
         </w:rPr>
         <w:t xml:space="preserve"> </w:t>
       </w:r>
+      <w:bookmarkStart w:id="17" w:name="_Toc122012440"/>
       <w:r>
         <w:rPr>
           <w:rFonts w:ascii="Arial" w:hAnsi="Arial" w:cs="Arial"/>
         </w:rPr>
         <w:t>Qualität</w:t>
       </w:r>
-      <w:bookmarkEnd w:id="13"/>
+      <w:bookmarkEnd w:id="17"/>
     </w:p>
     <w:p>
       <w:pPr>
@@ -4076,6 +4512,7 @@
         <w:rPr>
           <w:rFonts w:ascii="Arial" w:hAnsi="Arial" w:cs="Arial"/>
         </w:rPr>
+        <w:lastRenderedPageBreak/>
         <w:t>Aufwand für den Support der von uns bereitgestellten Lösung wird möglichst gering gehalten um</w:t>
       </w:r>
       <w:r>
@@ -4113,37 +4550,32 @@
           <w:b/>
         </w:rPr>
       </w:pPr>
+      <w:bookmarkStart w:id="18" w:name="_Toc122012441"/>
       <w:r>
         <w:rPr>
           <w:b/>
         </w:rPr>
         <w:t>Realisierungsvorschlag</w:t>
       </w:r>
-    </w:p>
-    <w:p>
-      <w:pPr>
-        <w:spacing w:line="360" w:lineRule="auto"/>
-      </w:pPr>
-    </w:p>
-    <w:p>
-      <w:pPr>
-        <w:spacing w:line="360" w:lineRule="auto"/>
-        <w:rPr>
-          <w:rFonts w:ascii="Arial" w:hAnsi="Arial" w:cs="Arial"/>
-        </w:rPr>
-      </w:pPr>
-      <w:r>
-        <w:rPr>
-          <w:rFonts w:ascii="Arial" w:hAnsi="Arial" w:cs="Arial"/>
-        </w:rPr>
-        <w:t xml:space="preserve">Für Punkt 1 aus dem Lastenheft, welcher beschreibt das eine Segmentierung der Netzinfrastruktur mit einer sicheren Trennung von öffentlich erreichbaren Diensten aus dem Intranet, wird als Schutz vor nicht autorisierten Zugriff als Eintrittspunkt des Netzwerkes ein </w:t>
-      </w:r>
-      <w:r>
-        <w:rPr>
-          <w:rFonts w:ascii="Arial" w:hAnsi="Arial" w:cs="Arial"/>
-        </w:rPr>
-        <w:lastRenderedPageBreak/>
-        <w:t xml:space="preserve">Host mit </w:t>
+      <w:bookmarkEnd w:id="18"/>
+    </w:p>
+    <w:p>
+      <w:pPr>
+        <w:spacing w:line="360" w:lineRule="auto"/>
+      </w:pPr>
+    </w:p>
+    <w:p>
+      <w:pPr>
+        <w:spacing w:line="360" w:lineRule="auto"/>
+        <w:rPr>
+          <w:rFonts w:ascii="Arial" w:hAnsi="Arial" w:cs="Arial"/>
+        </w:rPr>
+      </w:pPr>
+      <w:r>
+        <w:rPr>
+          <w:rFonts w:ascii="Arial" w:hAnsi="Arial" w:cs="Arial"/>
+        </w:rPr>
+        <w:t xml:space="preserve">Für Punkt 1 aus dem Lastenheft, welcher beschreibt das eine Segmentierung der Netzinfrastruktur mit einer sicheren Trennung von öffentlich erreichbaren Diensten aus dem Intranet, wird als Schutz vor nicht autorisierten Zugriff als Eintrittspunkt des Netzwerkes ein Host mit </w:t>
       </w:r>
       <w:proofErr w:type="spellStart"/>
       <w:r>
@@ -4182,7 +4614,7 @@
           <w:rFonts w:ascii="Arial" w:hAnsi="Arial" w:cs="Arial"/>
         </w:rPr>
       </w:pPr>
-      <w:bookmarkStart w:id="14" w:name="_Toc121376897"/>
+      <w:bookmarkStart w:id="19" w:name="_Toc122012442"/>
       <w:r>
         <w:rPr>
           <w:rFonts w:ascii="Arial" w:hAnsi="Arial" w:cs="Arial"/>
@@ -4201,7 +4633,7 @@
         </w:rPr>
         <w:t>bedingungen</w:t>
       </w:r>
-      <w:bookmarkEnd w:id="14"/>
+      <w:bookmarkEnd w:id="19"/>
     </w:p>
     <w:p>
       <w:pPr>
@@ -4338,14 +4770,14 @@
           <w:rFonts w:ascii="Arial" w:hAnsi="Arial" w:cs="Arial"/>
         </w:rPr>
       </w:pPr>
-      <w:bookmarkStart w:id="15" w:name="_Toc121376898"/>
+      <w:bookmarkStart w:id="20" w:name="_Toc122012443"/>
       <w:r>
         <w:rPr>
           <w:rFonts w:ascii="Arial" w:hAnsi="Arial" w:cs="Arial"/>
         </w:rPr>
         <w:t>Anhang</w:t>
       </w:r>
-      <w:bookmarkEnd w:id="15"/>
+      <w:bookmarkEnd w:id="20"/>
     </w:p>
     <w:p>
       <w:pPr>
@@ -4368,13 +4800,23 @@
         <w:t>Gantt-Diagramm</w:t>
       </w:r>
     </w:p>
+    <w:p>
+      <w:pPr>
+        <w:spacing w:line="360" w:lineRule="auto"/>
+        <w:jc w:val="both"/>
+        <w:rPr>
+          <w:rFonts w:ascii="Arial" w:hAnsi="Arial" w:cs="Arial"/>
+        </w:rPr>
+      </w:pPr>
+      <w:r>
+        <w:rPr>
+          <w:rFonts w:ascii="Arial" w:hAnsi="Arial" w:cs="Arial"/>
+        </w:rPr>
+        <w:t>Projektstrukturplan</w:t>
+      </w:r>
+    </w:p>
     <w:sectPr>
-      <w:headerReference w:type="even" r:id="rId8"/>
-      <w:headerReference w:type="default" r:id="rId9"/>
-      <w:footerReference w:type="even" r:id="rId10"/>
-      <w:footerReference w:type="default" r:id="rId11"/>
-      <w:headerReference w:type="first" r:id="rId12"/>
-      <w:footerReference w:type="first" r:id="rId13"/>
+      <w:footerReference w:type="default" r:id="rId8"/>
       <w:pgSz w:w="11906" w:h="16838"/>
       <w:pgMar w:top="1417" w:right="1417" w:bottom="1134" w:left="1417" w:header="708" w:footer="708" w:gutter="0"/>
       <w:cols w:space="708"/>
@@ -4410,16 +4852,6 @@
 </file>
 
 <file path=word/footer1.xml><?xml version="1.0" encoding="utf-8"?>
-<w:ftr xmlns:wpc="http://schemas.microsoft.com/office/word/2010/wordprocessingCanvas" xmlns:cx="http://schemas.microsoft.com/office/drawing/2014/chartex" xmlns:cx1="http://schemas.microsoft.com/office/drawing/2015/9/8/chartex" xmlns:cx2="http://schemas.microsoft.com/office/drawing/2015/10/21/chartex" xmlns:cx3="http://schemas.microsoft.com/office/drawing/2016/5/9/chartex" xmlns:cx4="http://schemas.microsoft.com/office/drawing/2016/5/10/chartex" xmlns:cx5="http://schemas.microsoft.com/office/drawing/2016/5/11/chartex" xmlns:cx6="http://schemas.microsoft.com/office/drawing/2016/5/12/chartex" xmlns:cx7="http://schemas.microsoft.com/office/drawing/2016/5/13/chartex" xmlns:cx8="http://schemas.microsoft.com/office/drawing/2016/5/14/chartex" xmlns:mc="http://schemas.openxmlformats.org/markup-compatibility/2006" xmlns:aink="http://schemas.microsoft.com/office/drawing/2016/ink" xmlns:am3d="http://schemas.microsoft.com/office/drawing/2017/model3d" xmlns:o="urn:schemas-microsoft-com:office:office" xmlns:r="http://schemas.openxmlformats.org/officeDocument/2006/relationships" xmlns:m="http://schemas.openxmlformats.org/officeDocument/2006/math" xmlns:v="urn:schemas-microsoft-com:vml" xmlns:wp14="http://schemas.microsoft.com/office/word/2010/wordprocessingDrawing" xmlns:wp="http://schemas.openxmlformats.org/drawingml/2006/wordprocessingDrawing" xmlns:w10="urn:schemas-microsoft-com:office:word" xmlns:w="http://schemas.openxmlformats.org/wordprocessingml/2006/main" xmlns:w14="http://schemas.microsoft.com/office/word/2010/wordml" xmlns:w15="http://schemas.microsoft.com/office/word/2012/wordml" xmlns:w16cex="http://schemas.microsoft.com/office/word/2018/wordml/cex" xmlns:w16cid="http://schemas.microsoft.com/office/word/2016/wordml/cid" xmlns:w16="http://schemas.microsoft.com/office/word/2018/wordml" xmlns:w16sdtdh="http://schemas.microsoft.com/office/word/2020/wordml/sdtdatahash" xmlns:w16se="http://schemas.microsoft.com/office/word/2015/wordml/symex" xmlns:wpg="http://schemas.microsoft.com/office/word/2010/wordprocessingGroup" xmlns:wpi="http://schemas.microsoft.com/office/word/2010/wordprocessingInk" xmlns:wne="http://schemas.microsoft.com/office/word/2006/wordml" xmlns:wps="http://schemas.microsoft.com/office/word/2010/wordprocessingShape" mc:Ignorable="w14 w15 w16se w16cid w16 w16cex w16sdtdh wp14">
-  <w:p>
-    <w:pPr>
-      <w:pStyle w:val="Footer"/>
-    </w:pPr>
-  </w:p>
-</w:ftr>
-</file>
-
-<file path=word/footer2.xml><?xml version="1.0" encoding="utf-8"?>
 <w:ftr xmlns:wpc="http://schemas.microsoft.com/office/word/2010/wordprocessingCanvas" xmlns:cx="http://schemas.microsoft.com/office/drawing/2014/chartex" xmlns:cx1="http://schemas.microsoft.com/office/drawing/2015/9/8/chartex" xmlns:cx2="http://schemas.microsoft.com/office/drawing/2015/10/21/chartex" xmlns:cx3="http://schemas.microsoft.com/office/drawing/2016/5/9/chartex" xmlns:cx4="http://schemas.microsoft.com/office/drawing/2016/5/10/chartex" xmlns:cx5="http://schemas.microsoft.com/office/drawing/2016/5/11/chartex" xmlns:cx6="http://schemas.microsoft.com/office/drawing/2016/5/12/chartex" xmlns:cx7="http://schemas.microsoft.com/office/drawing/2016/5/13/chartex" xmlns:cx8="http://schemas.microsoft.com/office/drawing/2016/5/14/chartex" xmlns:mc="http://schemas.openxmlformats.org/markup-compatibility/2006" xmlns:aink="http://schemas.microsoft.com/office/drawing/2016/ink" xmlns:am3d="http://schemas.microsoft.com/office/drawing/2017/model3d" xmlns:o="urn:schemas-microsoft-com:office:office" xmlns:r="http://schemas.openxmlformats.org/officeDocument/2006/relationships" xmlns:m="http://schemas.openxmlformats.org/officeDocument/2006/math" xmlns:v="urn:schemas-microsoft-com:vml" xmlns:wp14="http://schemas.microsoft.com/office/word/2010/wordprocessingDrawing" xmlns:wp="http://schemas.openxmlformats.org/drawingml/2006/wordprocessingDrawing" xmlns:w10="urn:schemas-microsoft-com:office:word" xmlns:w="http://schemas.openxmlformats.org/wordprocessingml/2006/main" xmlns:w14="http://schemas.microsoft.com/office/word/2010/wordml" xmlns:w15="http://schemas.microsoft.com/office/word/2012/wordml" xmlns:w16cex="http://schemas.microsoft.com/office/word/2018/wordml/cex" xmlns:w16cid="http://schemas.microsoft.com/office/word/2016/wordml/cid" xmlns:w16="http://schemas.microsoft.com/office/word/2018/wordml" xmlns:w16sdtdh="http://schemas.microsoft.com/office/word/2020/wordml/sdtdatahash" xmlns:w16se="http://schemas.microsoft.com/office/word/2015/wordml/symex" xmlns:wpg="http://schemas.microsoft.com/office/word/2010/wordprocessingGroup" xmlns:wpi="http://schemas.microsoft.com/office/word/2010/wordprocessingInk" xmlns:wne="http://schemas.microsoft.com/office/word/2006/wordml" xmlns:wps="http://schemas.microsoft.com/office/word/2010/wordprocessingShape" mc:Ignorable="w14 w15 w16se w16cid w16 w16cex w16sdtdh wp14">
   <w:sdt>
     <w:sdtPr>
@@ -4465,16 +4897,6 @@
 </w:ftr>
 </file>
 
-<file path=word/footer3.xml><?xml version="1.0" encoding="utf-8"?>
-<w:ftr xmlns:wpc="http://schemas.microsoft.com/office/word/2010/wordprocessingCanvas" xmlns:cx="http://schemas.microsoft.com/office/drawing/2014/chartex" xmlns:cx1="http://schemas.microsoft.com/office/drawing/2015/9/8/chartex" xmlns:cx2="http://schemas.microsoft.com/office/drawing/2015/10/21/chartex" xmlns:cx3="http://schemas.microsoft.com/office/drawing/2016/5/9/chartex" xmlns:cx4="http://schemas.microsoft.com/office/drawing/2016/5/10/chartex" xmlns:cx5="http://schemas.microsoft.com/office/drawing/2016/5/11/chartex" xmlns:cx6="http://schemas.microsoft.com/office/drawing/2016/5/12/chartex" xmlns:cx7="http://schemas.microsoft.com/office/drawing/2016/5/13/chartex" xmlns:cx8="http://schemas.microsoft.com/office/drawing/2016/5/14/chartex" xmlns:mc="http://schemas.openxmlformats.org/markup-compatibility/2006" xmlns:aink="http://schemas.microsoft.com/office/drawing/2016/ink" xmlns:am3d="http://schemas.microsoft.com/office/drawing/2017/model3d" xmlns:o="urn:schemas-microsoft-com:office:office" xmlns:r="http://schemas.openxmlformats.org/officeDocument/2006/relationships" xmlns:m="http://schemas.openxmlformats.org/officeDocument/2006/math" xmlns:v="urn:schemas-microsoft-com:vml" xmlns:wp14="http://schemas.microsoft.com/office/word/2010/wordprocessingDrawing" xmlns:wp="http://schemas.openxmlformats.org/drawingml/2006/wordprocessingDrawing" xmlns:w10="urn:schemas-microsoft-com:office:word" xmlns:w="http://schemas.openxmlformats.org/wordprocessingml/2006/main" xmlns:w14="http://schemas.microsoft.com/office/word/2010/wordml" xmlns:w15="http://schemas.microsoft.com/office/word/2012/wordml" xmlns:w16cex="http://schemas.microsoft.com/office/word/2018/wordml/cex" xmlns:w16cid="http://schemas.microsoft.com/office/word/2016/wordml/cid" xmlns:w16="http://schemas.microsoft.com/office/word/2018/wordml" xmlns:w16sdtdh="http://schemas.microsoft.com/office/word/2020/wordml/sdtdatahash" xmlns:w16se="http://schemas.microsoft.com/office/word/2015/wordml/symex" xmlns:wpg="http://schemas.microsoft.com/office/word/2010/wordprocessingGroup" xmlns:wpi="http://schemas.microsoft.com/office/word/2010/wordprocessingInk" xmlns:wne="http://schemas.microsoft.com/office/word/2006/wordml" xmlns:wps="http://schemas.microsoft.com/office/word/2010/wordprocessingShape" mc:Ignorable="w14 w15 w16se w16cid w16 w16cex w16sdtdh wp14">
-  <w:p>
-    <w:pPr>
-      <w:pStyle w:val="Footer"/>
-    </w:pPr>
-  </w:p>
-</w:ftr>
-</file>
-
 <file path=word/footnotes.xml><?xml version="1.0" encoding="utf-8"?>
 <w:footnotes xmlns:wpc="http://schemas.microsoft.com/office/word/2010/wordprocessingCanvas" xmlns:cx="http://schemas.microsoft.com/office/drawing/2014/chartex" xmlns:cx1="http://schemas.microsoft.com/office/drawing/2015/9/8/chartex" xmlns:cx2="http://schemas.microsoft.com/office/drawing/2015/10/21/chartex" xmlns:cx3="http://schemas.microsoft.com/office/drawing/2016/5/9/chartex" xmlns:cx4="http://schemas.microsoft.com/office/drawing/2016/5/10/chartex" xmlns:cx5="http://schemas.microsoft.com/office/drawing/2016/5/11/chartex" xmlns:cx6="http://schemas.microsoft.com/office/drawing/2016/5/12/chartex" xmlns:cx7="http://schemas.microsoft.com/office/drawing/2016/5/13/chartex" xmlns:cx8="http://schemas.microsoft.com/office/drawing/2016/5/14/chartex" xmlns:mc="http://schemas.openxmlformats.org/markup-compatibility/2006" xmlns:aink="http://schemas.microsoft.com/office/drawing/2016/ink" xmlns:am3d="http://schemas.microsoft.com/office/drawing/2017/model3d" xmlns:o="urn:schemas-microsoft-com:office:office" xmlns:r="http://schemas.openxmlformats.org/officeDocument/2006/relationships" xmlns:m="http://schemas.openxmlformats.org/officeDocument/2006/math" xmlns:v="urn:schemas-microsoft-com:vml" xmlns:wp14="http://schemas.microsoft.com/office/word/2010/wordprocessingDrawing" xmlns:wp="http://schemas.openxmlformats.org/drawingml/2006/wordprocessingDrawing" xmlns:w10="urn:schemas-microsoft-com:office:word" xmlns:w="http://schemas.openxmlformats.org/wordprocessingml/2006/main" xmlns:w14="http://schemas.microsoft.com/office/word/2010/wordml" xmlns:w15="http://schemas.microsoft.com/office/word/2012/wordml" xmlns:w16cex="http://schemas.microsoft.com/office/word/2018/wordml/cex" xmlns:w16cid="http://schemas.microsoft.com/office/word/2016/wordml/cid" xmlns:w16="http://schemas.microsoft.com/office/word/2018/wordml" xmlns:w16sdtdh="http://schemas.microsoft.com/office/word/2020/wordml/sdtdatahash" xmlns:w16se="http://schemas.microsoft.com/office/word/2015/wordml/symex" xmlns:wpg="http://schemas.microsoft.com/office/word/2010/wordprocessingGroup" xmlns:wpi="http://schemas.microsoft.com/office/word/2010/wordprocessingInk" xmlns:wne="http://schemas.microsoft.com/office/word/2006/wordml" xmlns:wps="http://schemas.microsoft.com/office/word/2010/wordprocessingShape" mc:Ignorable="w14 w15 w16se w16cid w16 w16cex w16sdtdh wp14">
   <w:footnote w:type="separator" w:id="-1">
@@ -4498,36 +4920,6 @@
     </w:p>
   </w:footnote>
 </w:footnotes>
-</file>
-
-<file path=word/header1.xml><?xml version="1.0" encoding="utf-8"?>
-<w:hdr xmlns:wpc="http://schemas.microsoft.com/office/word/2010/wordprocessingCanvas" xmlns:cx="http://schemas.microsoft.com/office/drawing/2014/chartex" xmlns:cx1="http://schemas.microsoft.com/office/drawing/2015/9/8/chartex" xmlns:cx2="http://schemas.microsoft.com/office/drawing/2015/10/21/chartex" xmlns:cx3="http://schemas.microsoft.com/office/drawing/2016/5/9/chartex" xmlns:cx4="http://schemas.microsoft.com/office/drawing/2016/5/10/chartex" xmlns:cx5="http://schemas.microsoft.com/office/drawing/2016/5/11/chartex" xmlns:cx6="http://schemas.microsoft.com/office/drawing/2016/5/12/chartex" xmlns:cx7="http://schemas.microsoft.com/office/drawing/2016/5/13/chartex" xmlns:cx8="http://schemas.microsoft.com/office/drawing/2016/5/14/chartex" xmlns:mc="http://schemas.openxmlformats.org/markup-compatibility/2006" xmlns:aink="http://schemas.microsoft.com/office/drawing/2016/ink" xmlns:am3d="http://schemas.microsoft.com/office/drawing/2017/model3d" xmlns:o="urn:schemas-microsoft-com:office:office" xmlns:r="http://schemas.openxmlformats.org/officeDocument/2006/relationships" xmlns:m="http://schemas.openxmlformats.org/officeDocument/2006/math" xmlns:v="urn:schemas-microsoft-com:vml" xmlns:wp14="http://schemas.microsoft.com/office/word/2010/wordprocessingDrawing" xmlns:wp="http://schemas.openxmlformats.org/drawingml/2006/wordprocessingDrawing" xmlns:w10="urn:schemas-microsoft-com:office:word" xmlns:w="http://schemas.openxmlformats.org/wordprocessingml/2006/main" xmlns:w14="http://schemas.microsoft.com/office/word/2010/wordml" xmlns:w15="http://schemas.microsoft.com/office/word/2012/wordml" xmlns:w16cex="http://schemas.microsoft.com/office/word/2018/wordml/cex" xmlns:w16cid="http://schemas.microsoft.com/office/word/2016/wordml/cid" xmlns:w16="http://schemas.microsoft.com/office/word/2018/wordml" xmlns:w16sdtdh="http://schemas.microsoft.com/office/word/2020/wordml/sdtdatahash" xmlns:w16se="http://schemas.microsoft.com/office/word/2015/wordml/symex" xmlns:wpg="http://schemas.microsoft.com/office/word/2010/wordprocessingGroup" xmlns:wpi="http://schemas.microsoft.com/office/word/2010/wordprocessingInk" xmlns:wne="http://schemas.microsoft.com/office/word/2006/wordml" xmlns:wps="http://schemas.microsoft.com/office/word/2010/wordprocessingShape" mc:Ignorable="w14 w15 w16se w16cid w16 w16cex w16sdtdh wp14">
-  <w:p>
-    <w:pPr>
-      <w:pStyle w:val="Header"/>
-    </w:pPr>
-  </w:p>
-</w:hdr>
-</file>
-
-<file path=word/header2.xml><?xml version="1.0" encoding="utf-8"?>
-<w:hdr xmlns:wpc="http://schemas.microsoft.com/office/word/2010/wordprocessingCanvas" xmlns:cx="http://schemas.microsoft.com/office/drawing/2014/chartex" xmlns:cx1="http://schemas.microsoft.com/office/drawing/2015/9/8/chartex" xmlns:cx2="http://schemas.microsoft.com/office/drawing/2015/10/21/chartex" xmlns:cx3="http://schemas.microsoft.com/office/drawing/2016/5/9/chartex" xmlns:cx4="http://schemas.microsoft.com/office/drawing/2016/5/10/chartex" xmlns:cx5="http://schemas.microsoft.com/office/drawing/2016/5/11/chartex" xmlns:cx6="http://schemas.microsoft.com/office/drawing/2016/5/12/chartex" xmlns:cx7="http://schemas.microsoft.com/office/drawing/2016/5/13/chartex" xmlns:cx8="http://schemas.microsoft.com/office/drawing/2016/5/14/chartex" xmlns:mc="http://schemas.openxmlformats.org/markup-compatibility/2006" xmlns:aink="http://schemas.microsoft.com/office/drawing/2016/ink" xmlns:am3d="http://schemas.microsoft.com/office/drawing/2017/model3d" xmlns:o="urn:schemas-microsoft-com:office:office" xmlns:r="http://schemas.openxmlformats.org/officeDocument/2006/relationships" xmlns:m="http://schemas.openxmlformats.org/officeDocument/2006/math" xmlns:v="urn:schemas-microsoft-com:vml" xmlns:wp14="http://schemas.microsoft.com/office/word/2010/wordprocessingDrawing" xmlns:wp="http://schemas.openxmlformats.org/drawingml/2006/wordprocessingDrawing" xmlns:w10="urn:schemas-microsoft-com:office:word" xmlns:w="http://schemas.openxmlformats.org/wordprocessingml/2006/main" xmlns:w14="http://schemas.microsoft.com/office/word/2010/wordml" xmlns:w15="http://schemas.microsoft.com/office/word/2012/wordml" xmlns:w16cex="http://schemas.microsoft.com/office/word/2018/wordml/cex" xmlns:w16cid="http://schemas.microsoft.com/office/word/2016/wordml/cid" xmlns:w16="http://schemas.microsoft.com/office/word/2018/wordml" xmlns:w16sdtdh="http://schemas.microsoft.com/office/word/2020/wordml/sdtdatahash" xmlns:w16se="http://schemas.microsoft.com/office/word/2015/wordml/symex" xmlns:wpg="http://schemas.microsoft.com/office/word/2010/wordprocessingGroup" xmlns:wpi="http://schemas.microsoft.com/office/word/2010/wordprocessingInk" xmlns:wne="http://schemas.microsoft.com/office/word/2006/wordml" xmlns:wps="http://schemas.microsoft.com/office/word/2010/wordprocessingShape" mc:Ignorable="w14 w15 w16se w16cid w16 w16cex w16sdtdh wp14">
-  <w:p>
-    <w:pPr>
-      <w:pStyle w:val="Header"/>
-    </w:pPr>
-  </w:p>
-</w:hdr>
-</file>
-
-<file path=word/header3.xml><?xml version="1.0" encoding="utf-8"?>
-<w:hdr xmlns:wpc="http://schemas.microsoft.com/office/word/2010/wordprocessingCanvas" xmlns:cx="http://schemas.microsoft.com/office/drawing/2014/chartex" xmlns:cx1="http://schemas.microsoft.com/office/drawing/2015/9/8/chartex" xmlns:cx2="http://schemas.microsoft.com/office/drawing/2015/10/21/chartex" xmlns:cx3="http://schemas.microsoft.com/office/drawing/2016/5/9/chartex" xmlns:cx4="http://schemas.microsoft.com/office/drawing/2016/5/10/chartex" xmlns:cx5="http://schemas.microsoft.com/office/drawing/2016/5/11/chartex" xmlns:cx6="http://schemas.microsoft.com/office/drawing/2016/5/12/chartex" xmlns:cx7="http://schemas.microsoft.com/office/drawing/2016/5/13/chartex" xmlns:cx8="http://schemas.microsoft.com/office/drawing/2016/5/14/chartex" xmlns:mc="http://schemas.openxmlformats.org/markup-compatibility/2006" xmlns:aink="http://schemas.microsoft.com/office/drawing/2016/ink" xmlns:am3d="http://schemas.microsoft.com/office/drawing/2017/model3d" xmlns:o="urn:schemas-microsoft-com:office:office" xmlns:r="http://schemas.openxmlformats.org/officeDocument/2006/relationships" xmlns:m="http://schemas.openxmlformats.org/officeDocument/2006/math" xmlns:v="urn:schemas-microsoft-com:vml" xmlns:wp14="http://schemas.microsoft.com/office/word/2010/wordprocessingDrawing" xmlns:wp="http://schemas.openxmlformats.org/drawingml/2006/wordprocessingDrawing" xmlns:w10="urn:schemas-microsoft-com:office:word" xmlns:w="http://schemas.openxmlformats.org/wordprocessingml/2006/main" xmlns:w14="http://schemas.microsoft.com/office/word/2010/wordml" xmlns:w15="http://schemas.microsoft.com/office/word/2012/wordml" xmlns:w16cex="http://schemas.microsoft.com/office/word/2018/wordml/cex" xmlns:w16cid="http://schemas.microsoft.com/office/word/2016/wordml/cid" xmlns:w16="http://schemas.microsoft.com/office/word/2018/wordml" xmlns:w16sdtdh="http://schemas.microsoft.com/office/word/2020/wordml/sdtdatahash" xmlns:w16se="http://schemas.microsoft.com/office/word/2015/wordml/symex" xmlns:wpg="http://schemas.microsoft.com/office/word/2010/wordprocessingGroup" xmlns:wpi="http://schemas.microsoft.com/office/word/2010/wordprocessingInk" xmlns:wne="http://schemas.microsoft.com/office/word/2006/wordml" xmlns:wps="http://schemas.microsoft.com/office/word/2010/wordprocessingShape" mc:Ignorable="w14 w15 w16se w16cid w16 w16cex w16sdtdh wp14">
-  <w:p>
-    <w:pPr>
-      <w:pStyle w:val="Header"/>
-    </w:pPr>
-  </w:p>
-</w:hdr>
 </file>
 
 <file path=word/numbering.xml><?xml version="1.0" encoding="utf-8"?>
@@ -4708,6 +5100,119 @@
     </w:lvl>
   </w:abstractNum>
   <w:abstractNum w:abstractNumId="2" w15:restartNumberingAfterBreak="0">
+    <w:nsid w:val="21527CFD"/>
+    <w:multiLevelType w:val="hybridMultilevel"/>
+    <w:tmpl w:val="7A5697F2"/>
+    <w:lvl w:ilvl="0" w:tplc="04070001">
+      <w:start w:val="1"/>
+      <w:numFmt w:val="bullet"/>
+      <w:lvlText w:val=""/>
+      <w:lvlJc w:val="left"/>
+      <w:pPr>
+        <w:ind w:left="720" w:hanging="360"/>
+      </w:pPr>
+      <w:rPr>
+        <w:rFonts w:ascii="Symbol" w:hAnsi="Symbol" w:hint="default"/>
+      </w:rPr>
+    </w:lvl>
+    <w:lvl w:ilvl="1" w:tplc="04070003" w:tentative="1">
+      <w:start w:val="1"/>
+      <w:numFmt w:val="bullet"/>
+      <w:lvlText w:val="o"/>
+      <w:lvlJc w:val="left"/>
+      <w:pPr>
+        <w:ind w:left="1440" w:hanging="360"/>
+      </w:pPr>
+      <w:rPr>
+        <w:rFonts w:ascii="Courier New" w:hAnsi="Courier New" w:cs="Courier New" w:hint="default"/>
+      </w:rPr>
+    </w:lvl>
+    <w:lvl w:ilvl="2" w:tplc="04070005" w:tentative="1">
+      <w:start w:val="1"/>
+      <w:numFmt w:val="bullet"/>
+      <w:lvlText w:val=""/>
+      <w:lvlJc w:val="left"/>
+      <w:pPr>
+        <w:ind w:left="2160" w:hanging="360"/>
+      </w:pPr>
+      <w:rPr>
+        <w:rFonts w:ascii="Wingdings" w:hAnsi="Wingdings" w:hint="default"/>
+      </w:rPr>
+    </w:lvl>
+    <w:lvl w:ilvl="3" w:tplc="04070001" w:tentative="1">
+      <w:start w:val="1"/>
+      <w:numFmt w:val="bullet"/>
+      <w:lvlText w:val=""/>
+      <w:lvlJc w:val="left"/>
+      <w:pPr>
+        <w:ind w:left="2880" w:hanging="360"/>
+      </w:pPr>
+      <w:rPr>
+        <w:rFonts w:ascii="Symbol" w:hAnsi="Symbol" w:hint="default"/>
+      </w:rPr>
+    </w:lvl>
+    <w:lvl w:ilvl="4" w:tplc="04070003" w:tentative="1">
+      <w:start w:val="1"/>
+      <w:numFmt w:val="bullet"/>
+      <w:lvlText w:val="o"/>
+      <w:lvlJc w:val="left"/>
+      <w:pPr>
+        <w:ind w:left="3600" w:hanging="360"/>
+      </w:pPr>
+      <w:rPr>
+        <w:rFonts w:ascii="Courier New" w:hAnsi="Courier New" w:cs="Courier New" w:hint="default"/>
+      </w:rPr>
+    </w:lvl>
+    <w:lvl w:ilvl="5" w:tplc="04070005" w:tentative="1">
+      <w:start w:val="1"/>
+      <w:numFmt w:val="bullet"/>
+      <w:lvlText w:val=""/>
+      <w:lvlJc w:val="left"/>
+      <w:pPr>
+        <w:ind w:left="4320" w:hanging="360"/>
+      </w:pPr>
+      <w:rPr>
+        <w:rFonts w:ascii="Wingdings" w:hAnsi="Wingdings" w:hint="default"/>
+      </w:rPr>
+    </w:lvl>
+    <w:lvl w:ilvl="6" w:tplc="04070001" w:tentative="1">
+      <w:start w:val="1"/>
+      <w:numFmt w:val="bullet"/>
+      <w:lvlText w:val=""/>
+      <w:lvlJc w:val="left"/>
+      <w:pPr>
+        <w:ind w:left="5040" w:hanging="360"/>
+      </w:pPr>
+      <w:rPr>
+        <w:rFonts w:ascii="Symbol" w:hAnsi="Symbol" w:hint="default"/>
+      </w:rPr>
+    </w:lvl>
+    <w:lvl w:ilvl="7" w:tplc="04070003" w:tentative="1">
+      <w:start w:val="1"/>
+      <w:numFmt w:val="bullet"/>
+      <w:lvlText w:val="o"/>
+      <w:lvlJc w:val="left"/>
+      <w:pPr>
+        <w:ind w:left="5760" w:hanging="360"/>
+      </w:pPr>
+      <w:rPr>
+        <w:rFonts w:ascii="Courier New" w:hAnsi="Courier New" w:cs="Courier New" w:hint="default"/>
+      </w:rPr>
+    </w:lvl>
+    <w:lvl w:ilvl="8" w:tplc="04070005" w:tentative="1">
+      <w:start w:val="1"/>
+      <w:numFmt w:val="bullet"/>
+      <w:lvlText w:val=""/>
+      <w:lvlJc w:val="left"/>
+      <w:pPr>
+        <w:ind w:left="6480" w:hanging="360"/>
+      </w:pPr>
+      <w:rPr>
+        <w:rFonts w:ascii="Wingdings" w:hAnsi="Wingdings" w:hint="default"/>
+      </w:rPr>
+    </w:lvl>
+  </w:abstractNum>
+  <w:abstractNum w:abstractNumId="3" w15:restartNumberingAfterBreak="0">
     <w:nsid w:val="22717C24"/>
     <w:multiLevelType w:val="hybridMultilevel"/>
     <w:tmpl w:val="82CAFDAE"/>
@@ -4796,7 +5301,7 @@
       </w:pPr>
     </w:lvl>
   </w:abstractNum>
-  <w:abstractNum w:abstractNumId="3" w15:restartNumberingAfterBreak="0">
+  <w:abstractNum w:abstractNumId="4" w15:restartNumberingAfterBreak="0">
     <w:nsid w:val="266F1883"/>
     <w:multiLevelType w:val="hybridMultilevel"/>
     <w:tmpl w:val="0C5A12C2"/>
@@ -4882,7 +5387,7 @@
       </w:pPr>
     </w:lvl>
   </w:abstractNum>
-  <w:abstractNum w:abstractNumId="4" w15:restartNumberingAfterBreak="0">
+  <w:abstractNum w:abstractNumId="5" w15:restartNumberingAfterBreak="0">
     <w:nsid w:val="35677B33"/>
     <w:multiLevelType w:val="multilevel"/>
     <w:tmpl w:val="E6CC9EFA"/>
@@ -5003,7 +5508,7 @@
       </w:rPr>
     </w:lvl>
   </w:abstractNum>
-  <w:abstractNum w:abstractNumId="5" w15:restartNumberingAfterBreak="0">
+  <w:abstractNum w:abstractNumId="6" w15:restartNumberingAfterBreak="0">
     <w:nsid w:val="4EBD76D9"/>
     <w:multiLevelType w:val="hybridMultilevel"/>
     <w:tmpl w:val="CC207B8A"/>
@@ -5092,7 +5597,7 @@
       </w:pPr>
     </w:lvl>
   </w:abstractNum>
-  <w:abstractNum w:abstractNumId="6" w15:restartNumberingAfterBreak="0">
+  <w:abstractNum w:abstractNumId="7" w15:restartNumberingAfterBreak="0">
     <w:nsid w:val="6CC63FD5"/>
     <w:multiLevelType w:val="hybridMultilevel"/>
     <w:tmpl w:val="317A75FE"/>
@@ -5181,7 +5686,7 @@
       </w:pPr>
     </w:lvl>
   </w:abstractNum>
-  <w:abstractNum w:abstractNumId="7" w15:restartNumberingAfterBreak="0">
+  <w:abstractNum w:abstractNumId="8" w15:restartNumberingAfterBreak="0">
     <w:nsid w:val="727F3849"/>
     <w:multiLevelType w:val="hybridMultilevel"/>
     <w:tmpl w:val="EA6860AC"/>
@@ -5268,16 +5773,16 @@
     </w:lvl>
   </w:abstractNum>
   <w:num w:numId="1">
+    <w:abstractNumId w:val="6"/>
+  </w:num>
+  <w:num w:numId="2">
     <w:abstractNumId w:val="5"/>
   </w:num>
-  <w:num w:numId="2">
-    <w:abstractNumId w:val="4"/>
-  </w:num>
   <w:num w:numId="3">
-    <w:abstractNumId w:val="6"/>
+    <w:abstractNumId w:val="7"/>
   </w:num>
   <w:num w:numId="4">
-    <w:abstractNumId w:val="2"/>
+    <w:abstractNumId w:val="3"/>
   </w:num>
   <w:num w:numId="5">
     <w:abstractNumId w:val="1"/>
@@ -5286,10 +5791,13 @@
     <w:abstractNumId w:val="0"/>
   </w:num>
   <w:num w:numId="7">
-    <w:abstractNumId w:val="3"/>
+    <w:abstractNumId w:val="4"/>
   </w:num>
   <w:num w:numId="8">
-    <w:abstractNumId w:val="7"/>
+    <w:abstractNumId w:val="8"/>
+  </w:num>
+  <w:num w:numId="9">
+    <w:abstractNumId w:val="2"/>
   </w:num>
 </w:numbering>
 </file>
@@ -5417,6 +5925,7 @@
     <w:lsdException w:name="HTML Sample" w:semiHidden="1" w:unhideWhenUsed="1"/>
     <w:lsdException w:name="HTML Typewriter" w:semiHidden="1" w:unhideWhenUsed="1"/>
     <w:lsdException w:name="HTML Variable" w:semiHidden="1" w:unhideWhenUsed="1"/>
+    <w:lsdException w:name="Normal Table" w:semiHidden="1" w:unhideWhenUsed="1"/>
     <w:lsdException w:name="annotation subject" w:semiHidden="1" w:unhideWhenUsed="1"/>
     <w:lsdException w:name="No List" w:semiHidden="1" w:unhideWhenUsed="1"/>
     <w:lsdException w:name="Outline List 1" w:semiHidden="1" w:unhideWhenUsed="1"/>
@@ -5463,8 +5972,10 @@
     <w:lsdException w:name="Table Subtle 2" w:semiHidden="1" w:unhideWhenUsed="1"/>
     <w:lsdException w:name="Table Web 1" w:semiHidden="1" w:unhideWhenUsed="1"/>
     <w:lsdException w:name="Table Web 2" w:semiHidden="1" w:unhideWhenUsed="1"/>
+    <w:lsdException w:name="Table Web 3" w:semiHidden="1" w:unhideWhenUsed="1"/>
     <w:lsdException w:name="Balloon Text" w:semiHidden="1" w:unhideWhenUsed="1"/>
     <w:lsdException w:name="Table Grid" w:uiPriority="39"/>
+    <w:lsdException w:name="Table Theme" w:semiHidden="1" w:unhideWhenUsed="1"/>
     <w:lsdException w:name="Placeholder Text" w:semiHidden="1"/>
     <w:lsdException w:name="No Spacing" w:uiPriority="1" w:qFormat="1"/>
     <w:lsdException w:name="Light Shading" w:uiPriority="60"/>

</xml_diff>

<commit_message>
PDF-Status aktualisiert und Pflichtenheft fertiggestellt
</commit_message>
<xml_diff>
--- a/Pflichtenheft.docx
+++ b/Pflichtenheft.docx
@@ -105,7 +105,6 @@
           <w:p>
             <w:pPr>
               <w:spacing w:line="360" w:lineRule="auto"/>
-              <w:jc w:val="both"/>
               <w:rPr>
                 <w:rFonts w:ascii="Arial" w:hAnsi="Arial" w:cs="Arial"/>
               </w:rPr>
@@ -260,6 +259,12 @@
                 <w:rFonts w:ascii="Arial" w:hAnsi="Arial" w:cs="Arial"/>
               </w:rPr>
             </w:pPr>
+            <w:r>
+              <w:rPr>
+                <w:rFonts w:ascii="Arial" w:hAnsi="Arial" w:cs="Arial"/>
+              </w:rPr>
+              <w:t>16.12.2022</w:t>
+            </w:r>
           </w:p>
         </w:tc>
       </w:tr>
@@ -364,7 +369,7 @@
               <w:rPr>
                 <w:rFonts w:ascii="Arial" w:hAnsi="Arial" w:cs="Arial"/>
               </w:rPr>
-              <w:t>0</w:t>
+              <w:t>1</w:t>
             </w:r>
           </w:p>
         </w:tc>
@@ -415,13 +420,13 @@
         <w:tblLook w:val="04A0" w:firstRow="1" w:lastRow="0" w:firstColumn="1" w:lastColumn="0" w:noHBand="0" w:noVBand="1"/>
       </w:tblPr>
       <w:tblGrid>
-        <w:gridCol w:w="704"/>
-        <w:gridCol w:w="1276"/>
-        <w:gridCol w:w="992"/>
-        <w:gridCol w:w="1843"/>
-        <w:gridCol w:w="1699"/>
-        <w:gridCol w:w="1328"/>
-        <w:gridCol w:w="1220"/>
+        <w:gridCol w:w="695"/>
+        <w:gridCol w:w="1273"/>
+        <w:gridCol w:w="990"/>
+        <w:gridCol w:w="1813"/>
+        <w:gridCol w:w="1686"/>
+        <w:gridCol w:w="1310"/>
+        <w:gridCol w:w="1295"/>
       </w:tblGrid>
       <w:tr>
         <w:trPr>
@@ -436,7 +441,6 @@
           <w:p>
             <w:pPr>
               <w:spacing w:line="360" w:lineRule="auto"/>
-              <w:jc w:val="both"/>
               <w:rPr>
                 <w:rFonts w:ascii="Arial" w:hAnsi="Arial" w:cs="Arial"/>
                 <w:b/>
@@ -462,7 +466,6 @@
           <w:p>
             <w:pPr>
               <w:spacing w:line="360" w:lineRule="auto"/>
-              <w:jc w:val="both"/>
               <w:rPr>
                 <w:rFonts w:ascii="Arial" w:hAnsi="Arial" w:cs="Arial"/>
                 <w:b/>
@@ -488,7 +491,6 @@
           <w:p>
             <w:pPr>
               <w:spacing w:line="360" w:lineRule="auto"/>
-              <w:jc w:val="both"/>
               <w:rPr>
                 <w:rFonts w:ascii="Arial" w:hAnsi="Arial" w:cs="Arial"/>
                 <w:b/>
@@ -514,7 +516,6 @@
           <w:p>
             <w:pPr>
               <w:spacing w:line="360" w:lineRule="auto"/>
-              <w:jc w:val="both"/>
               <w:rPr>
                 <w:rFonts w:ascii="Arial" w:hAnsi="Arial" w:cs="Arial"/>
                 <w:b/>
@@ -540,7 +541,6 @@
           <w:p>
             <w:pPr>
               <w:spacing w:line="360" w:lineRule="auto"/>
-              <w:jc w:val="both"/>
               <w:rPr>
                 <w:rFonts w:ascii="Arial" w:hAnsi="Arial" w:cs="Arial"/>
                 <w:b/>
@@ -553,7 +553,23 @@
                 <w:b/>
                 <w:sz w:val="20"/>
               </w:rPr>
-              <w:t>Art der Änderung</w:t>
+              <w:t>Art</w:t>
+            </w:r>
+            <w:r>
+              <w:rPr>
+                <w:rFonts w:ascii="Arial" w:hAnsi="Arial" w:cs="Arial"/>
+                <w:b/>
+                <w:sz w:val="20"/>
+              </w:rPr>
+              <w:t xml:space="preserve"> </w:t>
+            </w:r>
+            <w:r>
+              <w:rPr>
+                <w:rFonts w:ascii="Arial" w:hAnsi="Arial" w:cs="Arial"/>
+                <w:b/>
+                <w:sz w:val="20"/>
+              </w:rPr>
+              <w:t>der Änderung</w:t>
             </w:r>
           </w:p>
         </w:tc>
@@ -566,7 +582,6 @@
           <w:p>
             <w:pPr>
               <w:spacing w:line="360" w:lineRule="auto"/>
-              <w:jc w:val="both"/>
               <w:rPr>
                 <w:rFonts w:ascii="Arial" w:hAnsi="Arial" w:cs="Arial"/>
                 <w:b/>
@@ -592,7 +607,6 @@
           <w:p>
             <w:pPr>
               <w:spacing w:line="360" w:lineRule="auto"/>
-              <w:jc w:val="both"/>
               <w:rPr>
                 <w:rFonts w:ascii="Arial" w:hAnsi="Arial" w:cs="Arial"/>
                 <w:b/>
@@ -785,7 +799,173 @@
                 <w:rFonts w:ascii="Arial" w:hAnsi="Arial" w:cs="Arial"/>
                 <w:sz w:val="20"/>
               </w:rPr>
-              <w:t>-</w:t>
+              <w:t>in Bearbeitung</w:t>
+            </w:r>
+          </w:p>
+        </w:tc>
+      </w:tr>
+      <w:tr>
+        <w:trPr>
+          <w:jc w:val="center"/>
+        </w:trPr>
+        <w:tc>
+          <w:tcPr>
+            <w:tcW w:w="704" w:type="dxa"/>
+            <w:vAlign w:val="center"/>
+          </w:tcPr>
+          <w:p>
+            <w:pPr>
+              <w:spacing w:line="360" w:lineRule="auto"/>
+              <w:jc w:val="both"/>
+              <w:rPr>
+                <w:rFonts w:ascii="Arial" w:hAnsi="Arial" w:cs="Arial"/>
+                <w:sz w:val="20"/>
+              </w:rPr>
+            </w:pPr>
+            <w:r>
+              <w:rPr>
+                <w:rFonts w:ascii="Arial" w:hAnsi="Arial" w:cs="Arial"/>
+                <w:sz w:val="20"/>
+              </w:rPr>
+              <w:t>2</w:t>
+            </w:r>
+          </w:p>
+        </w:tc>
+        <w:tc>
+          <w:tcPr>
+            <w:tcW w:w="1276" w:type="dxa"/>
+            <w:vAlign w:val="center"/>
+          </w:tcPr>
+          <w:p>
+            <w:pPr>
+              <w:spacing w:line="360" w:lineRule="auto"/>
+              <w:jc w:val="both"/>
+              <w:rPr>
+                <w:rFonts w:ascii="Arial" w:hAnsi="Arial" w:cs="Arial"/>
+                <w:sz w:val="20"/>
+              </w:rPr>
+            </w:pPr>
+            <w:r>
+              <w:rPr>
+                <w:rFonts w:ascii="Arial" w:hAnsi="Arial" w:cs="Arial"/>
+                <w:sz w:val="20"/>
+              </w:rPr>
+              <w:t>16.12.2022</w:t>
+            </w:r>
+          </w:p>
+        </w:tc>
+        <w:tc>
+          <w:tcPr>
+            <w:tcW w:w="992" w:type="dxa"/>
+            <w:vAlign w:val="center"/>
+          </w:tcPr>
+          <w:p>
+            <w:pPr>
+              <w:spacing w:line="360" w:lineRule="auto"/>
+              <w:jc w:val="both"/>
+              <w:rPr>
+                <w:rFonts w:ascii="Arial" w:hAnsi="Arial" w:cs="Arial"/>
+                <w:sz w:val="20"/>
+              </w:rPr>
+            </w:pPr>
+            <w:r>
+              <w:rPr>
+                <w:rFonts w:ascii="Arial" w:hAnsi="Arial" w:cs="Arial"/>
+                <w:sz w:val="20"/>
+              </w:rPr>
+              <w:t>1.1</w:t>
+            </w:r>
+          </w:p>
+        </w:tc>
+        <w:tc>
+          <w:tcPr>
+            <w:tcW w:w="1843" w:type="dxa"/>
+            <w:vAlign w:val="center"/>
+          </w:tcPr>
+          <w:p>
+            <w:pPr>
+              <w:spacing w:line="360" w:lineRule="auto"/>
+              <w:jc w:val="both"/>
+              <w:rPr>
+                <w:rFonts w:ascii="Arial" w:hAnsi="Arial" w:cs="Arial"/>
+                <w:sz w:val="20"/>
+              </w:rPr>
+            </w:pPr>
+            <w:r>
+              <w:rPr>
+                <w:rFonts w:ascii="Arial" w:hAnsi="Arial" w:cs="Arial"/>
+                <w:sz w:val="20"/>
+              </w:rPr>
+              <w:t>Alle</w:t>
+            </w:r>
+          </w:p>
+        </w:tc>
+        <w:tc>
+          <w:tcPr>
+            <w:tcW w:w="1699" w:type="dxa"/>
+            <w:vAlign w:val="center"/>
+          </w:tcPr>
+          <w:p>
+            <w:pPr>
+              <w:spacing w:line="360" w:lineRule="auto"/>
+              <w:jc w:val="both"/>
+              <w:rPr>
+                <w:rFonts w:ascii="Arial" w:hAnsi="Arial" w:cs="Arial"/>
+                <w:sz w:val="20"/>
+              </w:rPr>
+            </w:pPr>
+            <w:r>
+              <w:rPr>
+                <w:rFonts w:ascii="Arial" w:hAnsi="Arial" w:cs="Arial"/>
+                <w:sz w:val="20"/>
+              </w:rPr>
+              <w:t>Fertigstellung</w:t>
+            </w:r>
+          </w:p>
+        </w:tc>
+        <w:tc>
+          <w:tcPr>
+            <w:tcW w:w="1328" w:type="dxa"/>
+            <w:vAlign w:val="center"/>
+          </w:tcPr>
+          <w:p>
+            <w:pPr>
+              <w:spacing w:line="360" w:lineRule="auto"/>
+              <w:jc w:val="both"/>
+              <w:rPr>
+                <w:rFonts w:ascii="Arial" w:hAnsi="Arial" w:cs="Arial"/>
+                <w:sz w:val="20"/>
+              </w:rPr>
+            </w:pPr>
+            <w:r>
+              <w:rPr>
+                <w:rFonts w:ascii="Arial" w:hAnsi="Arial" w:cs="Arial"/>
+                <w:sz w:val="20"/>
+              </w:rPr>
+              <w:t>Max Ullmann</w:t>
+            </w:r>
+          </w:p>
+        </w:tc>
+        <w:tc>
+          <w:tcPr>
+            <w:tcW w:w="1220" w:type="dxa"/>
+            <w:vAlign w:val="center"/>
+          </w:tcPr>
+          <w:p>
+            <w:pPr>
+              <w:spacing w:line="360" w:lineRule="auto"/>
+              <w:jc w:val="both"/>
+              <w:rPr>
+                <w:rFonts w:ascii="Arial" w:hAnsi="Arial" w:cs="Arial"/>
+                <w:sz w:val="20"/>
+              </w:rPr>
+            </w:pPr>
+            <w:r>
+              <w:rPr>
+                <w:rFonts w:ascii="Arial" w:hAnsi="Arial" w:cs="Arial"/>
+                <w:sz w:val="20"/>
+              </w:rPr>
+              <w:t>fertiggestellt</w:t>
             </w:r>
           </w:p>
         </w:tc>
@@ -859,6 +1039,7 @@
               <w:tab w:val="left" w:pos="440"/>
               <w:tab w:val="right" w:leader="dot" w:pos="9062"/>
             </w:tabs>
+            <w:spacing w:line="360" w:lineRule="auto"/>
             <w:rPr>
               <w:rFonts w:eastAsiaTheme="minorEastAsia"/>
               <w:noProof/>
@@ -889,7 +1070,7 @@
             </w:rPr>
             <w:fldChar w:fldCharType="separate"/>
           </w:r>
-          <w:hyperlink w:anchor="_Toc122012423" w:history="1">
+          <w:hyperlink w:anchor="_Toc122093032" w:history="1">
             <w:r>
               <w:rPr>
                 <w:rStyle w:val="Hyperlink"/>
@@ -933,7 +1114,7 @@
                 <w:noProof/>
                 <w:webHidden/>
               </w:rPr>
-              <w:instrText xml:space="preserve"> PAGEREF _Toc122012423 \h </w:instrText>
+              <w:instrText xml:space="preserve"> PAGEREF _Toc122093032 \h </w:instrText>
             </w:r>
             <w:r>
               <w:rPr>
@@ -971,13 +1152,14 @@
               <w:tab w:val="left" w:pos="440"/>
               <w:tab w:val="right" w:leader="dot" w:pos="9062"/>
             </w:tabs>
+            <w:spacing w:line="360" w:lineRule="auto"/>
             <w:rPr>
               <w:rFonts w:eastAsiaTheme="minorEastAsia"/>
               <w:noProof/>
               <w:lang w:eastAsia="zh-CN"/>
             </w:rPr>
           </w:pPr>
-          <w:hyperlink w:anchor="_Toc122012424" w:history="1">
+          <w:hyperlink w:anchor="_Toc122093033" w:history="1">
             <w:r>
               <w:rPr>
                 <w:rStyle w:val="Hyperlink"/>
@@ -1021,7 +1203,7 @@
                 <w:noProof/>
                 <w:webHidden/>
               </w:rPr>
-              <w:instrText xml:space="preserve"> PAGEREF _Toc122012424 \h </w:instrText>
+              <w:instrText xml:space="preserve"> PAGEREF _Toc122093033 \h </w:instrText>
             </w:r>
             <w:r>
               <w:rPr>
@@ -1059,13 +1241,14 @@
               <w:tab w:val="left" w:pos="880"/>
               <w:tab w:val="right" w:leader="dot" w:pos="9062"/>
             </w:tabs>
+            <w:spacing w:line="360" w:lineRule="auto"/>
             <w:rPr>
               <w:rFonts w:eastAsiaTheme="minorEastAsia"/>
               <w:noProof/>
               <w:lang w:eastAsia="zh-CN"/>
             </w:rPr>
           </w:pPr>
-          <w:hyperlink w:anchor="_Toc122012425" w:history="1">
+          <w:hyperlink w:anchor="_Toc122093034" w:history="1">
             <w:r>
               <w:rPr>
                 <w:rStyle w:val="Hyperlink"/>
@@ -1109,7 +1292,7 @@
                 <w:noProof/>
                 <w:webHidden/>
               </w:rPr>
-              <w:instrText xml:space="preserve"> PAGEREF _Toc122012425 \h </w:instrText>
+              <w:instrText xml:space="preserve"> PAGEREF _Toc122093034 \h </w:instrText>
             </w:r>
             <w:r>
               <w:rPr>
@@ -1147,13 +1330,14 @@
               <w:tab w:val="left" w:pos="880"/>
               <w:tab w:val="right" w:leader="dot" w:pos="9062"/>
             </w:tabs>
+            <w:spacing w:line="360" w:lineRule="auto"/>
             <w:rPr>
               <w:rFonts w:eastAsiaTheme="minorEastAsia"/>
               <w:noProof/>
               <w:lang w:eastAsia="zh-CN"/>
             </w:rPr>
           </w:pPr>
-          <w:hyperlink w:anchor="_Toc122012426" w:history="1">
+          <w:hyperlink w:anchor="_Toc122093035" w:history="1">
             <w:r>
               <w:rPr>
                 <w:rStyle w:val="Hyperlink"/>
@@ -1197,7 +1381,7 @@
                 <w:noProof/>
                 <w:webHidden/>
               </w:rPr>
-              <w:instrText xml:space="preserve"> PAGEREF _Toc122012426 \h </w:instrText>
+              <w:instrText xml:space="preserve"> PAGEREF _Toc122093035 \h </w:instrText>
             </w:r>
             <w:r>
               <w:rPr>
@@ -1235,13 +1419,14 @@
               <w:tab w:val="left" w:pos="880"/>
               <w:tab w:val="right" w:leader="dot" w:pos="9062"/>
             </w:tabs>
+            <w:spacing w:line="360" w:lineRule="auto"/>
             <w:rPr>
               <w:rFonts w:eastAsiaTheme="minorEastAsia"/>
               <w:noProof/>
               <w:lang w:eastAsia="zh-CN"/>
             </w:rPr>
           </w:pPr>
-          <w:hyperlink w:anchor="_Toc122012427" w:history="1">
+          <w:hyperlink w:anchor="_Toc122093036" w:history="1">
             <w:r>
               <w:rPr>
                 <w:rStyle w:val="Hyperlink"/>
@@ -1285,7 +1470,7 @@
                 <w:noProof/>
                 <w:webHidden/>
               </w:rPr>
-              <w:instrText xml:space="preserve"> PAGEREF _Toc122012427 \h </w:instrText>
+              <w:instrText xml:space="preserve"> PAGEREF _Toc122093036 \h </w:instrText>
             </w:r>
             <w:r>
               <w:rPr>
@@ -1323,13 +1508,14 @@
               <w:tab w:val="left" w:pos="440"/>
               <w:tab w:val="right" w:leader="dot" w:pos="9062"/>
             </w:tabs>
+            <w:spacing w:line="360" w:lineRule="auto"/>
             <w:rPr>
               <w:rFonts w:eastAsiaTheme="minorEastAsia"/>
               <w:noProof/>
               <w:lang w:eastAsia="zh-CN"/>
             </w:rPr>
           </w:pPr>
-          <w:hyperlink w:anchor="_Toc122012428" w:history="1">
+          <w:hyperlink w:anchor="_Toc122093037" w:history="1">
             <w:r>
               <w:rPr>
                 <w:rStyle w:val="Hyperlink"/>
@@ -1373,7 +1559,7 @@
                 <w:noProof/>
                 <w:webHidden/>
               </w:rPr>
-              <w:instrText xml:space="preserve"> PAGEREF _Toc122012428 \h </w:instrText>
+              <w:instrText xml:space="preserve"> PAGEREF _Toc122093037 \h </w:instrText>
             </w:r>
             <w:r>
               <w:rPr>
@@ -1411,13 +1597,14 @@
               <w:tab w:val="left" w:pos="880"/>
               <w:tab w:val="right" w:leader="dot" w:pos="9062"/>
             </w:tabs>
+            <w:spacing w:line="360" w:lineRule="auto"/>
             <w:rPr>
               <w:rFonts w:eastAsiaTheme="minorEastAsia"/>
               <w:noProof/>
               <w:lang w:eastAsia="zh-CN"/>
             </w:rPr>
           </w:pPr>
-          <w:hyperlink w:anchor="_Toc122012429" w:history="1">
+          <w:hyperlink w:anchor="_Toc122093038" w:history="1">
             <w:r>
               <w:rPr>
                 <w:rStyle w:val="Hyperlink"/>
@@ -1461,7 +1648,7 @@
                 <w:noProof/>
                 <w:webHidden/>
               </w:rPr>
-              <w:instrText xml:space="preserve"> PAGEREF _Toc122012429 \h </w:instrText>
+              <w:instrText xml:space="preserve"> PAGEREF _Toc122093038 \h </w:instrText>
             </w:r>
             <w:r>
               <w:rPr>
@@ -1499,13 +1686,14 @@
               <w:tab w:val="left" w:pos="880"/>
               <w:tab w:val="right" w:leader="dot" w:pos="9062"/>
             </w:tabs>
+            <w:spacing w:line="360" w:lineRule="auto"/>
             <w:rPr>
               <w:rFonts w:eastAsiaTheme="minorEastAsia"/>
               <w:noProof/>
               <w:lang w:eastAsia="zh-CN"/>
             </w:rPr>
           </w:pPr>
-          <w:hyperlink w:anchor="_Toc122012430" w:history="1">
+          <w:hyperlink w:anchor="_Toc122093039" w:history="1">
             <w:r>
               <w:rPr>
                 <w:rStyle w:val="Hyperlink"/>
@@ -1549,7 +1737,7 @@
                 <w:noProof/>
                 <w:webHidden/>
               </w:rPr>
-              <w:instrText xml:space="preserve"> PAGEREF _Toc122012430 \h </w:instrText>
+              <w:instrText xml:space="preserve"> PAGEREF _Toc122093039 \h </w:instrText>
             </w:r>
             <w:r>
               <w:rPr>
@@ -1587,13 +1775,14 @@
               <w:tab w:val="left" w:pos="880"/>
               <w:tab w:val="right" w:leader="dot" w:pos="9062"/>
             </w:tabs>
+            <w:spacing w:line="360" w:lineRule="auto"/>
             <w:rPr>
               <w:rFonts w:eastAsiaTheme="minorEastAsia"/>
               <w:noProof/>
               <w:lang w:eastAsia="zh-CN"/>
             </w:rPr>
           </w:pPr>
-          <w:hyperlink w:anchor="_Toc122012431" w:history="1">
+          <w:hyperlink w:anchor="_Toc122093040" w:history="1">
             <w:r>
               <w:rPr>
                 <w:rStyle w:val="Hyperlink"/>
@@ -1637,7 +1826,7 @@
                 <w:noProof/>
                 <w:webHidden/>
               </w:rPr>
-              <w:instrText xml:space="preserve"> PAGEREF _Toc122012431 \h </w:instrText>
+              <w:instrText xml:space="preserve"> PAGEREF _Toc122093040 \h </w:instrText>
             </w:r>
             <w:r>
               <w:rPr>
@@ -1675,13 +1864,14 @@
               <w:tab w:val="left" w:pos="440"/>
               <w:tab w:val="right" w:leader="dot" w:pos="9062"/>
             </w:tabs>
+            <w:spacing w:line="360" w:lineRule="auto"/>
             <w:rPr>
               <w:rFonts w:eastAsiaTheme="minorEastAsia"/>
               <w:noProof/>
               <w:lang w:eastAsia="zh-CN"/>
             </w:rPr>
           </w:pPr>
-          <w:hyperlink w:anchor="_Toc122012432" w:history="1">
+          <w:hyperlink w:anchor="_Toc122093041" w:history="1">
             <w:r>
               <w:rPr>
                 <w:rStyle w:val="Hyperlink"/>
@@ -1725,7 +1915,7 @@
                 <w:noProof/>
                 <w:webHidden/>
               </w:rPr>
-              <w:instrText xml:space="preserve"> PAGEREF _Toc122012432 \h </w:instrText>
+              <w:instrText xml:space="preserve"> PAGEREF _Toc122093041 \h </w:instrText>
             </w:r>
             <w:r>
               <w:rPr>
@@ -1763,17 +1953,18 @@
               <w:tab w:val="left" w:pos="440"/>
               <w:tab w:val="right" w:leader="dot" w:pos="9062"/>
             </w:tabs>
+            <w:spacing w:line="360" w:lineRule="auto"/>
             <w:rPr>
               <w:rFonts w:eastAsiaTheme="minorEastAsia"/>
               <w:noProof/>
               <w:lang w:eastAsia="zh-CN"/>
             </w:rPr>
           </w:pPr>
-          <w:hyperlink w:anchor="_Toc122012433" w:history="1">
+          <w:hyperlink w:anchor="_Toc122093042" w:history="1">
             <w:r>
               <w:rPr>
                 <w:rStyle w:val="Hyperlink"/>
-                <w:rFonts w:ascii="Verdana" w:hAnsi="Verdana"/>
+                <w:rFonts w:ascii="Arial" w:hAnsi="Arial" w:cs="Arial"/>
                 <w:noProof/>
               </w:rPr>
               <w:t>5</w:t>
@@ -1789,7 +1980,7 @@
             <w:r>
               <w:rPr>
                 <w:rStyle w:val="Hyperlink"/>
-                <w:rFonts w:ascii="Verdana" w:hAnsi="Verdana"/>
+                <w:rFonts w:ascii="Arial" w:hAnsi="Arial" w:cs="Arial"/>
                 <w:noProof/>
               </w:rPr>
               <w:t>Datenspezifikation</w:t>
@@ -1813,7 +2004,7 @@
                 <w:noProof/>
                 <w:webHidden/>
               </w:rPr>
-              <w:instrText xml:space="preserve"> PAGEREF _Toc122012433 \h </w:instrText>
+              <w:instrText xml:space="preserve"> PAGEREF _Toc122093042 \h </w:instrText>
             </w:r>
             <w:r>
               <w:rPr>
@@ -1851,13 +2042,14 @@
               <w:tab w:val="left" w:pos="440"/>
               <w:tab w:val="right" w:leader="dot" w:pos="9062"/>
             </w:tabs>
+            <w:spacing w:line="360" w:lineRule="auto"/>
             <w:rPr>
               <w:rFonts w:eastAsiaTheme="minorEastAsia"/>
               <w:noProof/>
               <w:lang w:eastAsia="zh-CN"/>
             </w:rPr>
           </w:pPr>
-          <w:hyperlink w:anchor="_Toc122012434" w:history="1">
+          <w:hyperlink w:anchor="_Toc122093043" w:history="1">
             <w:r>
               <w:rPr>
                 <w:rStyle w:val="Hyperlink"/>
@@ -1901,7 +2093,7 @@
                 <w:noProof/>
                 <w:webHidden/>
               </w:rPr>
-              <w:instrText xml:space="preserve"> PAGEREF _Toc122012434 \h </w:instrText>
+              <w:instrText xml:space="preserve"> PAGEREF _Toc122093043 \h </w:instrText>
             </w:r>
             <w:r>
               <w:rPr>
@@ -1921,7 +2113,7 @@
                 <w:noProof/>
                 <w:webHidden/>
               </w:rPr>
-              <w:t>5</w:t>
+              <w:t>6</w:t>
             </w:r>
             <w:r>
               <w:rPr>
@@ -1939,13 +2131,14 @@
               <w:tab w:val="left" w:pos="880"/>
               <w:tab w:val="right" w:leader="dot" w:pos="9062"/>
             </w:tabs>
+            <w:spacing w:line="360" w:lineRule="auto"/>
             <w:rPr>
               <w:rFonts w:eastAsiaTheme="minorEastAsia"/>
               <w:noProof/>
               <w:lang w:eastAsia="zh-CN"/>
             </w:rPr>
           </w:pPr>
-          <w:hyperlink w:anchor="_Toc122012435" w:history="1">
+          <w:hyperlink w:anchor="_Toc122093044" w:history="1">
             <w:r>
               <w:rPr>
                 <w:rStyle w:val="Hyperlink"/>
@@ -1989,7 +2182,7 @@
                 <w:noProof/>
                 <w:webHidden/>
               </w:rPr>
-              <w:instrText xml:space="preserve"> PAGEREF _Toc122012435 \h </w:instrText>
+              <w:instrText xml:space="preserve"> PAGEREF _Toc122093044 \h </w:instrText>
             </w:r>
             <w:r>
               <w:rPr>
@@ -2009,7 +2202,7 @@
                 <w:noProof/>
                 <w:webHidden/>
               </w:rPr>
-              <w:t>5</w:t>
+              <w:t>6</w:t>
             </w:r>
             <w:r>
               <w:rPr>
@@ -2027,13 +2220,14 @@
               <w:tab w:val="left" w:pos="880"/>
               <w:tab w:val="right" w:leader="dot" w:pos="9062"/>
             </w:tabs>
+            <w:spacing w:line="360" w:lineRule="auto"/>
             <w:rPr>
               <w:rFonts w:eastAsiaTheme="minorEastAsia"/>
               <w:noProof/>
               <w:lang w:eastAsia="zh-CN"/>
             </w:rPr>
           </w:pPr>
-          <w:hyperlink w:anchor="_Toc122012436" w:history="1">
+          <w:hyperlink w:anchor="_Toc122093045" w:history="1">
             <w:r>
               <w:rPr>
                 <w:rStyle w:val="Hyperlink"/>
@@ -2077,7 +2271,96 @@
                 <w:noProof/>
                 <w:webHidden/>
               </w:rPr>
-              <w:instrText xml:space="preserve"> PAGEREF _Toc122012436 \h </w:instrText>
+              <w:instrText xml:space="preserve"> PAGEREF _Toc122093045 \h </w:instrText>
+            </w:r>
+            <w:r>
+              <w:rPr>
+                <w:noProof/>
+                <w:webHidden/>
+              </w:rPr>
+            </w:r>
+            <w:r>
+              <w:rPr>
+                <w:noProof/>
+                <w:webHidden/>
+              </w:rPr>
+              <w:fldChar w:fldCharType="separate"/>
+            </w:r>
+            <w:r>
+              <w:rPr>
+                <w:noProof/>
+                <w:webHidden/>
+              </w:rPr>
+              <w:t>6</w:t>
+            </w:r>
+            <w:r>
+              <w:rPr>
+                <w:noProof/>
+                <w:webHidden/>
+              </w:rPr>
+              <w:fldChar w:fldCharType="end"/>
+            </w:r>
+          </w:hyperlink>
+        </w:p>
+        <w:p>
+          <w:pPr>
+            <w:pStyle w:val="TOC1"/>
+            <w:tabs>
+              <w:tab w:val="left" w:pos="660"/>
+              <w:tab w:val="right" w:leader="dot" w:pos="9062"/>
+            </w:tabs>
+            <w:spacing w:line="360" w:lineRule="auto"/>
+            <w:rPr>
+              <w:rFonts w:eastAsiaTheme="minorEastAsia"/>
+              <w:noProof/>
+              <w:lang w:eastAsia="zh-CN"/>
+            </w:rPr>
+          </w:pPr>
+          <w:hyperlink w:anchor="_Toc122093046" w:history="1">
+            <w:r>
+              <w:rPr>
+                <w:rStyle w:val="Hyperlink"/>
+                <w:rFonts w:ascii="Arial" w:hAnsi="Arial" w:cs="Arial"/>
+                <w:noProof/>
+              </w:rPr>
+              <w:t>6.3</w:t>
+            </w:r>
+            <w:r>
+              <w:rPr>
+                <w:rFonts w:eastAsiaTheme="minorEastAsia"/>
+                <w:noProof/>
+                <w:lang w:eastAsia="zh-CN"/>
+              </w:rPr>
+              <w:tab/>
+            </w:r>
+            <w:r>
+              <w:rPr>
+                <w:rStyle w:val="Hyperlink"/>
+                <w:rFonts w:ascii="Arial" w:hAnsi="Arial" w:cs="Arial"/>
+                <w:noProof/>
+              </w:rPr>
+              <w:t>Kosten-Nutzen-Analyse</w:t>
+            </w:r>
+            <w:r>
+              <w:rPr>
+                <w:noProof/>
+                <w:webHidden/>
+              </w:rPr>
+              <w:tab/>
+            </w:r>
+            <w:r>
+              <w:rPr>
+                <w:noProof/>
+                <w:webHidden/>
+              </w:rPr>
+              <w:fldChar w:fldCharType="begin"/>
+            </w:r>
+            <w:r>
+              <w:rPr>
+                <w:noProof/>
+                <w:webHidden/>
+              </w:rPr>
+              <w:instrText xml:space="preserve"> PAGEREF _Toc122093046 \h </w:instrText>
             </w:r>
             <w:r>
               <w:rPr>
@@ -2115,20 +2398,21 @@
               <w:tab w:val="left" w:pos="880"/>
               <w:tab w:val="right" w:leader="dot" w:pos="9062"/>
             </w:tabs>
+            <w:spacing w:line="360" w:lineRule="auto"/>
             <w:rPr>
               <w:rFonts w:eastAsiaTheme="minorEastAsia"/>
               <w:noProof/>
               <w:lang w:eastAsia="zh-CN"/>
             </w:rPr>
           </w:pPr>
-          <w:hyperlink w:anchor="_Toc122012437" w:history="1">
+          <w:hyperlink w:anchor="_Toc122093047" w:history="1">
             <w:r>
               <w:rPr>
                 <w:rStyle w:val="Hyperlink"/>
                 <w:rFonts w:ascii="Arial" w:hAnsi="Arial" w:cs="Arial"/>
                 <w:noProof/>
               </w:rPr>
-              <w:t>6.3</w:t>
+              <w:t>6.4</w:t>
             </w:r>
             <w:r>
               <w:rPr>
@@ -2144,7 +2428,7 @@
                 <w:rFonts w:ascii="Arial" w:hAnsi="Arial" w:cs="Arial"/>
                 <w:noProof/>
               </w:rPr>
-              <w:t>Technische Anforderungen</w:t>
+              <w:t>Qualität</w:t>
             </w:r>
             <w:r>
               <w:rPr>
@@ -2165,271 +2449,7 @@
                 <w:noProof/>
                 <w:webHidden/>
               </w:rPr>
-              <w:instrText xml:space="preserve"> PAGEREF _Toc122012437 \h </w:instrText>
-            </w:r>
-            <w:r>
-              <w:rPr>
-                <w:noProof/>
-                <w:webHidden/>
-              </w:rPr>
-            </w:r>
-            <w:r>
-              <w:rPr>
-                <w:noProof/>
-                <w:webHidden/>
-              </w:rPr>
-              <w:fldChar w:fldCharType="separate"/>
-            </w:r>
-            <w:r>
-              <w:rPr>
-                <w:noProof/>
-                <w:webHidden/>
-              </w:rPr>
-              <w:t>6</w:t>
-            </w:r>
-            <w:r>
-              <w:rPr>
-                <w:noProof/>
-                <w:webHidden/>
-              </w:rPr>
-              <w:fldChar w:fldCharType="end"/>
-            </w:r>
-          </w:hyperlink>
-        </w:p>
-        <w:p>
-          <w:pPr>
-            <w:pStyle w:val="TOC2"/>
-            <w:tabs>
-              <w:tab w:val="left" w:pos="880"/>
-              <w:tab w:val="right" w:leader="dot" w:pos="9062"/>
-            </w:tabs>
-            <w:rPr>
-              <w:rFonts w:eastAsiaTheme="minorEastAsia"/>
-              <w:noProof/>
-              <w:lang w:eastAsia="zh-CN"/>
-            </w:rPr>
-          </w:pPr>
-          <w:hyperlink w:anchor="_Toc122012438" w:history="1">
-            <w:r>
-              <w:rPr>
-                <w:rStyle w:val="Hyperlink"/>
-                <w:rFonts w:ascii="Arial" w:hAnsi="Arial" w:cs="Arial"/>
-                <w:noProof/>
-              </w:rPr>
-              <w:t>6.4</w:t>
-            </w:r>
-            <w:r>
-              <w:rPr>
-                <w:rFonts w:eastAsiaTheme="minorEastAsia"/>
-                <w:noProof/>
-                <w:lang w:eastAsia="zh-CN"/>
-              </w:rPr>
-              <w:tab/>
-            </w:r>
-            <w:r>
-              <w:rPr>
-                <w:rStyle w:val="Hyperlink"/>
-                <w:rFonts w:ascii="Arial" w:hAnsi="Arial" w:cs="Arial"/>
-                <w:noProof/>
-              </w:rPr>
-              <w:t>Problemanalyse</w:t>
-            </w:r>
-            <w:r>
-              <w:rPr>
-                <w:noProof/>
-                <w:webHidden/>
-              </w:rPr>
-              <w:tab/>
-            </w:r>
-            <w:r>
-              <w:rPr>
-                <w:noProof/>
-                <w:webHidden/>
-              </w:rPr>
-              <w:fldChar w:fldCharType="begin"/>
-            </w:r>
-            <w:r>
-              <w:rPr>
-                <w:noProof/>
-                <w:webHidden/>
-              </w:rPr>
-              <w:instrText xml:space="preserve"> PAGEREF _Toc122012438 \h </w:instrText>
-            </w:r>
-            <w:r>
-              <w:rPr>
-                <w:noProof/>
-                <w:webHidden/>
-              </w:rPr>
-            </w:r>
-            <w:r>
-              <w:rPr>
-                <w:noProof/>
-                <w:webHidden/>
-              </w:rPr>
-              <w:fldChar w:fldCharType="separate"/>
-            </w:r>
-            <w:r>
-              <w:rPr>
-                <w:noProof/>
-                <w:webHidden/>
-              </w:rPr>
-              <w:t>6</w:t>
-            </w:r>
-            <w:r>
-              <w:rPr>
-                <w:noProof/>
-                <w:webHidden/>
-              </w:rPr>
-              <w:fldChar w:fldCharType="end"/>
-            </w:r>
-          </w:hyperlink>
-        </w:p>
-        <w:p>
-          <w:pPr>
-            <w:pStyle w:val="TOC1"/>
-            <w:tabs>
-              <w:tab w:val="left" w:pos="660"/>
-              <w:tab w:val="right" w:leader="dot" w:pos="9062"/>
-            </w:tabs>
-            <w:rPr>
-              <w:rFonts w:eastAsiaTheme="minorEastAsia"/>
-              <w:noProof/>
-              <w:lang w:eastAsia="zh-CN"/>
-            </w:rPr>
-          </w:pPr>
-          <w:hyperlink w:anchor="_Toc122012439" w:history="1">
-            <w:r>
-              <w:rPr>
-                <w:rStyle w:val="Hyperlink"/>
-                <w:rFonts w:ascii="Arial" w:hAnsi="Arial" w:cs="Arial"/>
-                <w:noProof/>
-              </w:rPr>
-              <w:t>6.5</w:t>
-            </w:r>
-            <w:r>
-              <w:rPr>
-                <w:rFonts w:eastAsiaTheme="minorEastAsia"/>
-                <w:noProof/>
-                <w:lang w:eastAsia="zh-CN"/>
-              </w:rPr>
-              <w:tab/>
-            </w:r>
-            <w:r>
-              <w:rPr>
-                <w:rStyle w:val="Hyperlink"/>
-                <w:rFonts w:ascii="Arial" w:hAnsi="Arial" w:cs="Arial"/>
-                <w:noProof/>
-              </w:rPr>
-              <w:t>Kosten-Nutzen-Analyse</w:t>
-            </w:r>
-            <w:r>
-              <w:rPr>
-                <w:noProof/>
-                <w:webHidden/>
-              </w:rPr>
-              <w:tab/>
-            </w:r>
-            <w:r>
-              <w:rPr>
-                <w:noProof/>
-                <w:webHidden/>
-              </w:rPr>
-              <w:fldChar w:fldCharType="begin"/>
-            </w:r>
-            <w:r>
-              <w:rPr>
-                <w:noProof/>
-                <w:webHidden/>
-              </w:rPr>
-              <w:instrText xml:space="preserve"> PAGEREF _Toc122012439 \h </w:instrText>
-            </w:r>
-            <w:r>
-              <w:rPr>
-                <w:noProof/>
-                <w:webHidden/>
-              </w:rPr>
-            </w:r>
-            <w:r>
-              <w:rPr>
-                <w:noProof/>
-                <w:webHidden/>
-              </w:rPr>
-              <w:fldChar w:fldCharType="separate"/>
-            </w:r>
-            <w:r>
-              <w:rPr>
-                <w:noProof/>
-                <w:webHidden/>
-              </w:rPr>
-              <w:t>6</w:t>
-            </w:r>
-            <w:r>
-              <w:rPr>
-                <w:noProof/>
-                <w:webHidden/>
-              </w:rPr>
-              <w:fldChar w:fldCharType="end"/>
-            </w:r>
-          </w:hyperlink>
-        </w:p>
-        <w:p>
-          <w:pPr>
-            <w:pStyle w:val="TOC2"/>
-            <w:tabs>
-              <w:tab w:val="left" w:pos="880"/>
-              <w:tab w:val="right" w:leader="dot" w:pos="9062"/>
-            </w:tabs>
-            <w:rPr>
-              <w:rFonts w:eastAsiaTheme="minorEastAsia"/>
-              <w:noProof/>
-              <w:lang w:eastAsia="zh-CN"/>
-            </w:rPr>
-          </w:pPr>
-          <w:hyperlink w:anchor="_Toc122012440" w:history="1">
-            <w:r>
-              <w:rPr>
-                <w:rStyle w:val="Hyperlink"/>
-                <w:rFonts w:ascii="Arial" w:hAnsi="Arial" w:cs="Arial"/>
-                <w:noProof/>
-              </w:rPr>
-              <w:t>6.6</w:t>
-            </w:r>
-            <w:r>
-              <w:rPr>
-                <w:rFonts w:eastAsiaTheme="minorEastAsia"/>
-                <w:noProof/>
-                <w:lang w:eastAsia="zh-CN"/>
-              </w:rPr>
-              <w:tab/>
-            </w:r>
-            <w:r>
-              <w:rPr>
-                <w:rStyle w:val="Hyperlink"/>
-                <w:rFonts w:ascii="Arial" w:hAnsi="Arial" w:cs="Arial"/>
-                <w:noProof/>
-              </w:rPr>
-              <w:t>Qualität</w:t>
-            </w:r>
-            <w:r>
-              <w:rPr>
-                <w:noProof/>
-                <w:webHidden/>
-              </w:rPr>
-              <w:tab/>
-            </w:r>
-            <w:r>
-              <w:rPr>
-                <w:noProof/>
-                <w:webHidden/>
-              </w:rPr>
-              <w:fldChar w:fldCharType="begin"/>
-            </w:r>
-            <w:r>
-              <w:rPr>
-                <w:noProof/>
-                <w:webHidden/>
-              </w:rPr>
-              <w:instrText xml:space="preserve"> PAGEREF _Toc122012440 \h </w:instrText>
+              <w:instrText xml:space="preserve"> PAGEREF _Toc122093047 \h </w:instrText>
             </w:r>
             <w:r>
               <w:rPr>
@@ -2467,17 +2487,19 @@
               <w:tab w:val="left" w:pos="440"/>
               <w:tab w:val="right" w:leader="dot" w:pos="9062"/>
             </w:tabs>
+            <w:spacing w:line="360" w:lineRule="auto"/>
             <w:rPr>
               <w:rFonts w:eastAsiaTheme="minorEastAsia"/>
               <w:noProof/>
               <w:lang w:eastAsia="zh-CN"/>
             </w:rPr>
           </w:pPr>
-          <w:hyperlink w:anchor="_Toc122012441" w:history="1">
+          <w:hyperlink w:anchor="_Toc122093048" w:history="1">
             <w:r>
               <w:rPr>
                 <w:rStyle w:val="Hyperlink"/>
-                <w:b/>
+                <w:rFonts w:ascii="Arial" w:hAnsi="Arial" w:cs="Arial"/>
+                <w:bCs/>
                 <w:noProof/>
               </w:rPr>
               <w:t>7</w:t>
@@ -2493,7 +2515,8 @@
             <w:r>
               <w:rPr>
                 <w:rStyle w:val="Hyperlink"/>
-                <w:b/>
+                <w:rFonts w:ascii="Arial" w:hAnsi="Arial" w:cs="Arial"/>
+                <w:bCs/>
                 <w:noProof/>
               </w:rPr>
               <w:t>Realisierungsvorschlag</w:t>
@@ -2517,7 +2540,7 @@
                 <w:noProof/>
                 <w:webHidden/>
               </w:rPr>
-              <w:instrText xml:space="preserve"> PAGEREF _Toc122012441 \h </w:instrText>
+              <w:instrText xml:space="preserve"> PAGEREF _Toc122093048 \h </w:instrText>
             </w:r>
             <w:r>
               <w:rPr>
@@ -2555,13 +2578,14 @@
               <w:tab w:val="left" w:pos="440"/>
               <w:tab w:val="right" w:leader="dot" w:pos="9062"/>
             </w:tabs>
+            <w:spacing w:line="360" w:lineRule="auto"/>
             <w:rPr>
               <w:rFonts w:eastAsiaTheme="minorEastAsia"/>
               <w:noProof/>
               <w:lang w:eastAsia="zh-CN"/>
             </w:rPr>
           </w:pPr>
-          <w:hyperlink w:anchor="_Toc122012442" w:history="1">
+          <w:hyperlink w:anchor="_Toc122093049" w:history="1">
             <w:r>
               <w:rPr>
                 <w:rStyle w:val="Hyperlink"/>
@@ -2584,7 +2608,7 @@
                 <w:rFonts w:ascii="Arial" w:hAnsi="Arial" w:cs="Arial"/>
                 <w:noProof/>
               </w:rPr>
-              <w:t>Liefer- und Abnahmebedingungen</w:t>
+              <w:t>Anhang</w:t>
             </w:r>
             <w:r>
               <w:rPr>
@@ -2605,7 +2629,7 @@
                 <w:noProof/>
                 <w:webHidden/>
               </w:rPr>
-              <w:instrText xml:space="preserve"> PAGEREF _Toc122012442 \h </w:instrText>
+              <w:instrText xml:space="preserve"> PAGEREF _Toc122093049 \h </w:instrText>
             </w:r>
             <w:r>
               <w:rPr>
@@ -2625,95 +2649,7 @@
                 <w:noProof/>
                 <w:webHidden/>
               </w:rPr>
-              <w:t>7</w:t>
-            </w:r>
-            <w:r>
-              <w:rPr>
-                <w:noProof/>
-                <w:webHidden/>
-              </w:rPr>
-              <w:fldChar w:fldCharType="end"/>
-            </w:r>
-          </w:hyperlink>
-        </w:p>
-        <w:p>
-          <w:pPr>
-            <w:pStyle w:val="TOC1"/>
-            <w:tabs>
-              <w:tab w:val="left" w:pos="440"/>
-              <w:tab w:val="right" w:leader="dot" w:pos="9062"/>
-            </w:tabs>
-            <w:rPr>
-              <w:rFonts w:eastAsiaTheme="minorEastAsia"/>
-              <w:noProof/>
-              <w:lang w:eastAsia="zh-CN"/>
-            </w:rPr>
-          </w:pPr>
-          <w:hyperlink w:anchor="_Toc122012443" w:history="1">
-            <w:r>
-              <w:rPr>
-                <w:rStyle w:val="Hyperlink"/>
-                <w:rFonts w:ascii="Arial" w:hAnsi="Arial" w:cs="Arial"/>
-                <w:noProof/>
-              </w:rPr>
-              <w:t>9</w:t>
-            </w:r>
-            <w:r>
-              <w:rPr>
-                <w:rFonts w:eastAsiaTheme="minorEastAsia"/>
-                <w:noProof/>
-                <w:lang w:eastAsia="zh-CN"/>
-              </w:rPr>
-              <w:tab/>
-            </w:r>
-            <w:r>
-              <w:rPr>
-                <w:rStyle w:val="Hyperlink"/>
-                <w:rFonts w:ascii="Arial" w:hAnsi="Arial" w:cs="Arial"/>
-                <w:noProof/>
-              </w:rPr>
-              <w:t>Anhang</w:t>
-            </w:r>
-            <w:r>
-              <w:rPr>
-                <w:noProof/>
-                <w:webHidden/>
-              </w:rPr>
-              <w:tab/>
-            </w:r>
-            <w:r>
-              <w:rPr>
-                <w:noProof/>
-                <w:webHidden/>
-              </w:rPr>
-              <w:fldChar w:fldCharType="begin"/>
-            </w:r>
-            <w:r>
-              <w:rPr>
-                <w:noProof/>
-                <w:webHidden/>
-              </w:rPr>
-              <w:instrText xml:space="preserve"> PAGEREF _Toc122012443 \h </w:instrText>
-            </w:r>
-            <w:r>
-              <w:rPr>
-                <w:noProof/>
-                <w:webHidden/>
-              </w:rPr>
-            </w:r>
-            <w:r>
-              <w:rPr>
-                <w:noProof/>
-                <w:webHidden/>
-              </w:rPr>
-              <w:fldChar w:fldCharType="separate"/>
-            </w:r>
-            <w:r>
-              <w:rPr>
-                <w:noProof/>
-                <w:webHidden/>
-              </w:rPr>
-              <w:t>7</w:t>
+              <w:t>8</w:t>
             </w:r>
             <w:r>
               <w:rPr>
@@ -2771,7 +2707,7 @@
           <w:rFonts w:ascii="Arial" w:hAnsi="Arial" w:cs="Arial"/>
         </w:rPr>
       </w:pPr>
-      <w:bookmarkStart w:id="0" w:name="_Toc122012423"/>
+      <w:bookmarkStart w:id="0" w:name="_Toc122093032"/>
       <w:r>
         <w:rPr>
           <w:rFonts w:ascii="Arial" w:hAnsi="Arial" w:cs="Arial"/>
@@ -2845,7 +2781,7 @@
           <w:rFonts w:ascii="Arial" w:hAnsi="Arial" w:cs="Arial"/>
         </w:rPr>
       </w:pPr>
-      <w:bookmarkStart w:id="1" w:name="_Toc122012424"/>
+      <w:bookmarkStart w:id="1" w:name="_Toc122093033"/>
       <w:r>
         <w:rPr>
           <w:rFonts w:ascii="Arial" w:hAnsi="Arial" w:cs="Arial"/>
@@ -2857,6 +2793,7 @@
     <w:p>
       <w:pPr>
         <w:spacing w:line="360" w:lineRule="auto"/>
+        <w:jc w:val="both"/>
       </w:pPr>
     </w:p>
     <w:p>
@@ -2878,7 +2815,7 @@
         </w:rPr>
         <w:t xml:space="preserve"> </w:t>
       </w:r>
-      <w:bookmarkStart w:id="2" w:name="_Toc122012425"/>
+      <w:bookmarkStart w:id="2" w:name="_Toc122093034"/>
       <w:r>
         <w:rPr>
           <w:rFonts w:ascii="Arial" w:hAnsi="Arial" w:cs="Arial"/>
@@ -2974,7 +2911,7 @@
         <w:rPr>
           <w:rFonts w:ascii="Arial" w:hAnsi="Arial" w:cs="Arial"/>
         </w:rPr>
-        <w:t xml:space="preserve"> Sie sollen die Auftragsanforderungen validieren und die Systemintegration der Endsysteme und Dienste durchzuführen.</w:t>
+        <w:t xml:space="preserve"> Sie sollen die Auftragsanforderungen validieren und die Systemintegration der Endsysteme und Dienste durchführen.</w:t>
       </w:r>
       <w:r>
         <w:rPr>
@@ -3029,7 +2966,7 @@
         </w:rPr>
         <w:t xml:space="preserve"> </w:t>
       </w:r>
-      <w:bookmarkStart w:id="3" w:name="_Toc122012426"/>
+      <w:bookmarkStart w:id="3" w:name="_Toc122093035"/>
       <w:r>
         <w:rPr>
           <w:rFonts w:ascii="Arial" w:hAnsi="Arial" w:cs="Arial"/>
@@ -3201,7 +3138,7 @@
         </w:rPr>
         <w:t xml:space="preserve"> </w:t>
       </w:r>
-      <w:bookmarkStart w:id="4" w:name="_Toc122012427"/>
+      <w:bookmarkStart w:id="4" w:name="_Toc122093036"/>
       <w:r>
         <w:rPr>
           <w:rFonts w:ascii="Arial" w:hAnsi="Arial" w:cs="Arial"/>
@@ -3548,7 +3485,14 @@
                 <w:rFonts w:ascii="Arial" w:hAnsi="Arial" w:cs="Arial"/>
                 <w:sz w:val="20"/>
               </w:rPr>
-              <w:t>Betreuender Fachlehrer</w:t>
+              <w:t>B</w:t>
+            </w:r>
+            <w:r>
+              <w:rPr>
+                <w:rFonts w:ascii="Arial" w:hAnsi="Arial" w:cs="Arial"/>
+                <w:sz w:val="20"/>
+              </w:rPr>
+              <w:t>etreuender Fachlehrer</w:t>
             </w:r>
           </w:p>
         </w:tc>
@@ -3626,7 +3570,7 @@
           <w:rFonts w:ascii="Arial" w:hAnsi="Arial" w:cs="Arial"/>
         </w:rPr>
       </w:pPr>
-      <w:bookmarkStart w:id="5" w:name="_Toc122012428"/>
+      <w:bookmarkStart w:id="5" w:name="_Toc122093037"/>
       <w:r>
         <w:rPr>
           <w:rFonts w:ascii="Arial" w:hAnsi="Arial" w:cs="Arial"/>
@@ -3638,6 +3582,7 @@
     <w:p>
       <w:pPr>
         <w:spacing w:line="360" w:lineRule="auto"/>
+        <w:jc w:val="both"/>
       </w:pPr>
     </w:p>
     <w:p>
@@ -3653,7 +3598,7 @@
           <w:rFonts w:ascii="Arial" w:hAnsi="Arial" w:cs="Arial"/>
         </w:rPr>
       </w:pPr>
-      <w:bookmarkStart w:id="6" w:name="_Toc122012429"/>
+      <w:bookmarkStart w:id="6" w:name="_Toc122093038"/>
       <w:r>
         <w:rPr>
           <w:rFonts w:ascii="Arial" w:hAnsi="Arial" w:cs="Arial"/>
@@ -3674,64 +3619,37 @@
         <w:jc w:val="both"/>
         <w:rPr>
           <w:rFonts w:ascii="Arial" w:hAnsi="Arial" w:cs="Arial"/>
-          <w:i/>
-        </w:rPr>
-      </w:pPr>
-      <w:r>
-        <w:rPr>
-          <w:rFonts w:ascii="Arial" w:hAnsi="Arial" w:cs="Arial"/>
-          <w:i/>
-        </w:rPr>
-        <w:t xml:space="preserve">Hier </w:t>
-      </w:r>
-      <w:r>
-        <w:rPr>
-          <w:rFonts w:ascii="Arial" w:hAnsi="Arial" w:cs="Arial"/>
-          <w:i/>
-        </w:rPr>
-        <w:t>wird aufgeführt</w:t>
-      </w:r>
-      <w:r>
-        <w:rPr>
-          <w:rFonts w:ascii="Arial" w:hAnsi="Arial" w:cs="Arial"/>
-          <w:i/>
-        </w:rPr>
-        <w:t xml:space="preserve">, welche Ziele </w:t>
-      </w:r>
-      <w:r>
-        <w:rPr>
-          <w:rFonts w:ascii="Arial" w:hAnsi="Arial" w:cs="Arial"/>
-          <w:i/>
-        </w:rPr>
-        <w:t>der Auftragnehmer verfolgt</w:t>
-      </w:r>
-      <w:r>
-        <w:rPr>
-          <w:rFonts w:ascii="Arial" w:hAnsi="Arial" w:cs="Arial"/>
-          <w:i/>
-        </w:rPr>
-        <w:t xml:space="preserve">. Auch wenn das Produkt letztendlich vom </w:t>
-      </w:r>
-      <w:r>
-        <w:rPr>
-          <w:rFonts w:ascii="Arial" w:hAnsi="Arial" w:cs="Arial"/>
-          <w:i/>
-        </w:rPr>
-        <w:t>Enda</w:t>
-      </w:r>
-      <w:r>
-        <w:rPr>
-          <w:rFonts w:ascii="Arial" w:hAnsi="Arial" w:cs="Arial"/>
-          <w:i/>
-        </w:rPr>
-        <w:t xml:space="preserve">nwender genutzt wird, sollten die Ziele des Anbieters nicht vernachlässigt werden. Diese können die Anforderungen </w:t>
-      </w:r>
-      <w:r>
-        <w:rPr>
-          <w:rFonts w:ascii="Arial" w:hAnsi="Arial" w:cs="Arial"/>
-          <w:i/>
-        </w:rPr>
-        <w:t>ebenso stark beeinflussen wie die Ziele der künftigen Anwender.</w:t>
+        </w:rPr>
+      </w:pPr>
+      <w:r>
+        <w:rPr>
+          <w:rFonts w:ascii="Arial" w:hAnsi="Arial" w:cs="Arial"/>
+        </w:rPr>
+        <w:t xml:space="preserve">Die netzwerkrelevanten internen Dienste DNS und DHCP </w:t>
+      </w:r>
+      <w:r>
+        <w:rPr>
+          <w:rFonts w:ascii="Arial" w:hAnsi="Arial" w:cs="Arial"/>
+        </w:rPr>
+        <w:t xml:space="preserve">sollen auf einem separaten System bereitgestellt </w:t>
+      </w:r>
+      <w:r>
+        <w:rPr>
+          <w:rFonts w:ascii="Arial" w:hAnsi="Arial" w:cs="Arial"/>
+        </w:rPr>
+        <w:t>werden,</w:t>
+      </w:r>
+      <w:r>
+        <w:rPr>
+          <w:rFonts w:ascii="Arial" w:hAnsi="Arial" w:cs="Arial"/>
+        </w:rPr>
+        <w:t xml:space="preserve"> um die Abhängigkeit von der Firewall auszuschließen.</w:t>
+      </w:r>
+      <w:r>
+        <w:rPr>
+          <w:rFonts w:ascii="Arial" w:hAnsi="Arial" w:cs="Arial"/>
+        </w:rPr>
+        <w:t xml:space="preserve"> Das Ticketsystem und die Firewall sollen die Vorgaben aus dem Lastenheft erfüllen.</w:t>
       </w:r>
     </w:p>
     <w:p>
@@ -3753,7 +3671,7 @@
           <w:rFonts w:ascii="Arial" w:hAnsi="Arial" w:cs="Arial"/>
         </w:rPr>
       </w:pPr>
-      <w:bookmarkStart w:id="7" w:name="_Toc122012430"/>
+      <w:bookmarkStart w:id="7" w:name="_Toc122093039"/>
       <w:r>
         <w:rPr>
           <w:rFonts w:ascii="Arial" w:hAnsi="Arial" w:cs="Arial"/>
@@ -3774,15 +3692,22 @@
         <w:jc w:val="both"/>
         <w:rPr>
           <w:rFonts w:ascii="Arial" w:hAnsi="Arial" w:cs="Arial"/>
-          <w:i/>
-        </w:rPr>
-      </w:pPr>
-      <w:r>
-        <w:rPr>
-          <w:rFonts w:ascii="Arial" w:hAnsi="Arial" w:cs="Arial"/>
-          <w:i/>
-        </w:rPr>
-        <w:t>An dieser Stelle werden nun auch die Ziele und der Nutzen des Anwenders dargestellt. Meist lassen sich diese Ziele v.a. in die funktionalen Anforderungen übersetzen.</w:t>
+          <w:iCs/>
+        </w:rPr>
+      </w:pPr>
+      <w:r>
+        <w:rPr>
+          <w:rFonts w:ascii="Arial" w:hAnsi="Arial" w:cs="Arial"/>
+          <w:iCs/>
+        </w:rPr>
+        <w:t>Das Ziel ist die Segmentierung der Netzinfrastruktur</w:t>
+      </w:r>
+      <w:r>
+        <w:rPr>
+          <w:rFonts w:ascii="Arial" w:hAnsi="Arial" w:cs="Arial"/>
+          <w:iCs/>
+        </w:rPr>
+        <w:t xml:space="preserve"> mit einer sicheren Trennung von öffentlich erreichbaren Diensten und dem Intranet.</w:t>
       </w:r>
     </w:p>
     <w:p>
@@ -3815,7 +3740,7 @@
         <w:lastRenderedPageBreak/>
         <w:t xml:space="preserve"> </w:t>
       </w:r>
-      <w:bookmarkStart w:id="8" w:name="_Toc122012431"/>
+      <w:bookmarkStart w:id="8" w:name="_Toc122093040"/>
       <w:r>
         <w:rPr>
           <w:rFonts w:ascii="Arial" w:hAnsi="Arial" w:cs="Arial"/>
@@ -3957,7 +3882,7 @@
           <w:rFonts w:ascii="Arial" w:hAnsi="Arial" w:cs="Arial"/>
         </w:rPr>
       </w:pPr>
-      <w:bookmarkStart w:id="9" w:name="_Toc122012432"/>
+      <w:bookmarkStart w:id="9" w:name="_Toc122093041"/>
       <w:r>
         <w:rPr>
           <w:rFonts w:ascii="Arial" w:hAnsi="Arial" w:cs="Arial"/>
@@ -3975,15 +3900,252 @@
     <w:p>
       <w:pPr>
         <w:spacing w:line="360" w:lineRule="auto"/>
-      </w:pPr>
-    </w:p>
-    <w:p>
-      <w:pPr>
-        <w:spacing w:line="360" w:lineRule="auto"/>
-        <w:jc w:val="both"/>
-      </w:pPr>
-      <w:r>
-        <w:t>TODO</w:t>
+        <w:jc w:val="both"/>
+      </w:pPr>
+    </w:p>
+    <w:p>
+      <w:pPr>
+        <w:spacing w:line="360" w:lineRule="auto"/>
+        <w:jc w:val="both"/>
+        <w:rPr>
+          <w:rFonts w:ascii="Arial" w:hAnsi="Arial" w:cs="Arial"/>
+        </w:rPr>
+      </w:pPr>
+      <w:r>
+        <w:rPr>
+          <w:rFonts w:ascii="Arial" w:hAnsi="Arial" w:cs="Arial"/>
+        </w:rPr>
+        <w:t>Das Projekt</w:t>
+      </w:r>
+      <w:r>
+        <w:rPr>
+          <w:rFonts w:ascii="Arial" w:hAnsi="Arial" w:cs="Arial"/>
+        </w:rPr>
+        <w:t xml:space="preserve"> soll eine Supportdienstleistung ermöglichen.</w:t>
+      </w:r>
+      <w:r>
+        <w:rPr>
+          <w:rFonts w:ascii="Arial" w:hAnsi="Arial" w:cs="Arial"/>
+        </w:rPr>
+        <w:t xml:space="preserve"> Die Umsetzung findet mit einem Ticketsystem statt. Die Tickets sollen per E-Mail oder per Telefon </w:t>
+      </w:r>
+      <w:r>
+        <w:rPr>
+          <w:rFonts w:ascii="Arial" w:hAnsi="Arial" w:cs="Arial"/>
+        </w:rPr>
+        <w:t>ankommen, bzw. über das Ticket-Tool</w:t>
+      </w:r>
+      <w:r>
+        <w:rPr>
+          <w:rFonts w:ascii="Arial" w:hAnsi="Arial" w:cs="Arial"/>
+        </w:rPr>
+        <w:t xml:space="preserve"> eingepflegt werden</w:t>
+      </w:r>
+      <w:r>
+        <w:rPr>
+          <w:rFonts w:ascii="Arial" w:hAnsi="Arial" w:cs="Arial"/>
+        </w:rPr>
+        <w:t>.</w:t>
+      </w:r>
+    </w:p>
+    <w:p>
+      <w:pPr>
+        <w:spacing w:line="360" w:lineRule="auto"/>
+        <w:jc w:val="both"/>
+        <w:rPr>
+          <w:rFonts w:ascii="Arial" w:hAnsi="Arial" w:cs="Arial"/>
+        </w:rPr>
+      </w:pPr>
+      <w:r>
+        <w:rPr>
+          <w:rFonts w:ascii="Arial" w:hAnsi="Arial" w:cs="Arial"/>
+        </w:rPr>
+        <w:t xml:space="preserve">Für die </w:t>
+      </w:r>
+      <w:r>
+        <w:rPr>
+          <w:rFonts w:ascii="Arial" w:hAnsi="Arial" w:cs="Arial"/>
+        </w:rPr>
+        <w:t xml:space="preserve">Umsetzung wird ein DNS-Server eingerichtet. </w:t>
+      </w:r>
+      <w:r>
+        <w:rPr>
+          <w:rFonts w:ascii="Arial" w:hAnsi="Arial" w:cs="Arial"/>
+        </w:rPr>
+        <w:t xml:space="preserve">Dieser läuft </w:t>
+      </w:r>
+      <w:r>
+        <w:rPr>
+          <w:rFonts w:ascii="Arial" w:hAnsi="Arial" w:cs="Arial"/>
+        </w:rPr>
+        <w:t xml:space="preserve">auf dem </w:t>
+      </w:r>
+      <w:proofErr w:type="spellStart"/>
+      <w:r>
+        <w:rPr>
+          <w:rFonts w:ascii="Arial" w:hAnsi="Arial" w:cs="Arial"/>
+        </w:rPr>
+        <w:t>RedHat</w:t>
+      </w:r>
+      <w:proofErr w:type="spellEnd"/>
+      <w:r>
+        <w:rPr>
+          <w:rFonts w:ascii="Arial" w:hAnsi="Arial" w:cs="Arial"/>
+        </w:rPr>
+        <w:t xml:space="preserve"> </w:t>
+      </w:r>
+      <w:proofErr w:type="spellStart"/>
+      <w:r>
+        <w:rPr>
+          <w:rFonts w:ascii="Arial" w:hAnsi="Arial" w:cs="Arial"/>
+        </w:rPr>
+        <w:t>CentOS</w:t>
+      </w:r>
+      <w:proofErr w:type="spellEnd"/>
+      <w:r>
+        <w:rPr>
+          <w:rFonts w:ascii="Arial" w:hAnsi="Arial" w:cs="Arial"/>
+        </w:rPr>
+        <w:t xml:space="preserve"> Stream 9.</w:t>
+      </w:r>
+    </w:p>
+    <w:p>
+      <w:pPr>
+        <w:spacing w:line="360" w:lineRule="auto"/>
+        <w:jc w:val="both"/>
+        <w:rPr>
+          <w:rFonts w:ascii="Arial" w:hAnsi="Arial" w:cs="Arial"/>
+        </w:rPr>
+      </w:pPr>
+      <w:r>
+        <w:rPr>
+          <w:rFonts w:ascii="Arial" w:hAnsi="Arial" w:cs="Arial"/>
+        </w:rPr>
+        <w:t xml:space="preserve">Als Firewall fungiert </w:t>
+      </w:r>
+      <w:proofErr w:type="spellStart"/>
+      <w:r>
+        <w:rPr>
+          <w:rFonts w:ascii="Arial" w:hAnsi="Arial" w:cs="Arial"/>
+        </w:rPr>
+        <w:t>IPFire</w:t>
+      </w:r>
+      <w:proofErr w:type="spellEnd"/>
+      <w:r>
+        <w:rPr>
+          <w:rFonts w:ascii="Arial" w:hAnsi="Arial" w:cs="Arial"/>
+        </w:rPr>
+        <w:t>.</w:t>
+      </w:r>
+    </w:p>
+    <w:p>
+      <w:pPr>
+        <w:spacing w:line="360" w:lineRule="auto"/>
+        <w:jc w:val="both"/>
+        <w:rPr>
+          <w:rFonts w:ascii="Arial" w:hAnsi="Arial" w:cs="Arial"/>
+        </w:rPr>
+      </w:pPr>
+      <w:r>
+        <w:rPr>
+          <w:rFonts w:ascii="Arial" w:hAnsi="Arial" w:cs="Arial"/>
+        </w:rPr>
+        <w:t xml:space="preserve">Die Datenbank ist eine </w:t>
+      </w:r>
+      <w:proofErr w:type="spellStart"/>
+      <w:r>
+        <w:rPr>
+          <w:rFonts w:ascii="Arial" w:hAnsi="Arial" w:cs="Arial"/>
+        </w:rPr>
+        <w:t>MariaDB</w:t>
+      </w:r>
+      <w:proofErr w:type="spellEnd"/>
+      <w:r>
+        <w:rPr>
+          <w:rFonts w:ascii="Arial" w:hAnsi="Arial" w:cs="Arial"/>
+        </w:rPr>
+        <w:t xml:space="preserve"> </w:t>
+      </w:r>
+      <w:r>
+        <w:rPr>
+          <w:rFonts w:ascii="Arial" w:hAnsi="Arial" w:cs="Arial"/>
+        </w:rPr>
+        <w:t>–</w:t>
+      </w:r>
+      <w:r>
+        <w:rPr>
+          <w:rFonts w:ascii="Arial" w:hAnsi="Arial" w:cs="Arial"/>
+        </w:rPr>
+        <w:t xml:space="preserve"> Datenba</w:t>
+      </w:r>
+      <w:r>
+        <w:rPr>
+          <w:rFonts w:ascii="Arial" w:hAnsi="Arial" w:cs="Arial"/>
+        </w:rPr>
+        <w:t>nk</w:t>
+      </w:r>
+      <w:r>
+        <w:rPr>
+          <w:rFonts w:ascii="Arial" w:hAnsi="Arial" w:cs="Arial"/>
+        </w:rPr>
+        <w:t>.</w:t>
+      </w:r>
+    </w:p>
+    <w:p>
+      <w:pPr>
+        <w:spacing w:line="360" w:lineRule="auto"/>
+        <w:jc w:val="both"/>
+        <w:rPr>
+          <w:rFonts w:ascii="Arial" w:hAnsi="Arial" w:cs="Arial"/>
+        </w:rPr>
+      </w:pPr>
+      <w:r>
+        <w:rPr>
+          <w:rFonts w:ascii="Arial" w:hAnsi="Arial" w:cs="Arial"/>
+        </w:rPr>
+        <w:t xml:space="preserve">Das </w:t>
+      </w:r>
+      <w:r>
+        <w:rPr>
+          <w:rFonts w:ascii="Arial" w:hAnsi="Arial" w:cs="Arial"/>
+        </w:rPr>
+        <w:t>Ticketsystem</w:t>
+      </w:r>
+      <w:r>
+        <w:rPr>
+          <w:rFonts w:ascii="Arial" w:hAnsi="Arial" w:cs="Arial"/>
+        </w:rPr>
+        <w:t xml:space="preserve"> selbst läuft auch auf dem System und </w:t>
+      </w:r>
+      <w:r>
+        <w:rPr>
+          <w:rFonts w:ascii="Arial" w:hAnsi="Arial" w:cs="Arial"/>
+        </w:rPr>
+        <w:t>ist</w:t>
+      </w:r>
+      <w:r>
+        <w:rPr>
+          <w:rFonts w:ascii="Arial" w:hAnsi="Arial" w:cs="Arial"/>
+        </w:rPr>
+        <w:t xml:space="preserve"> mittels</w:t>
+      </w:r>
+      <w:r>
+        <w:rPr>
+          <w:rFonts w:ascii="Arial" w:hAnsi="Arial" w:cs="Arial"/>
+        </w:rPr>
+        <w:t xml:space="preserve"> Apache </w:t>
+      </w:r>
+      <w:r>
+        <w:rPr>
+          <w:rFonts w:ascii="Arial" w:hAnsi="Arial" w:cs="Arial"/>
+        </w:rPr>
+        <w:t>Webserver erreichbar</w:t>
+      </w:r>
+      <w:r>
+        <w:rPr>
+          <w:rFonts w:ascii="Arial" w:hAnsi="Arial" w:cs="Arial"/>
+        </w:rPr>
+        <w:t>.</w:t>
       </w:r>
     </w:p>
     <w:p>
@@ -3999,85 +4161,161 @@
           <w:ilvl w:val="0"/>
           <w:numId w:val="2"/>
         </w:numPr>
-        <w:rPr>
-          <w:rFonts w:ascii="Verdana" w:hAnsi="Verdana"/>
-        </w:rPr>
-      </w:pPr>
-      <w:bookmarkStart w:id="10" w:name="_Toc122012433"/>
-      <w:r>
-        <w:rPr>
-          <w:rFonts w:ascii="Verdana" w:hAnsi="Verdana"/>
+        <w:spacing w:line="360" w:lineRule="auto"/>
+        <w:jc w:val="both"/>
+        <w:rPr>
+          <w:rFonts w:ascii="Arial" w:hAnsi="Arial" w:cs="Arial"/>
+        </w:rPr>
+      </w:pPr>
+      <w:bookmarkStart w:id="10" w:name="_Toc122093042"/>
+      <w:r>
+        <w:rPr>
+          <w:rFonts w:ascii="Arial" w:hAnsi="Arial" w:cs="Arial"/>
         </w:rPr>
         <w:t>Datenspezifikation</w:t>
       </w:r>
       <w:bookmarkEnd w:id="10"/>
     </w:p>
-    <w:p/>
-    <w:p>
-      <w:r>
+    <w:p>
+      <w:pPr>
+        <w:spacing w:line="360" w:lineRule="auto"/>
+        <w:jc w:val="both"/>
+      </w:pPr>
+    </w:p>
+    <w:p>
+      <w:pPr>
+        <w:spacing w:line="360" w:lineRule="auto"/>
+        <w:jc w:val="both"/>
+        <w:rPr>
+          <w:rFonts w:ascii="Arial" w:hAnsi="Arial" w:cs="Arial"/>
+        </w:rPr>
+      </w:pPr>
+      <w:r>
+        <w:rPr>
+          <w:rFonts w:ascii="Arial" w:hAnsi="Arial" w:cs="Arial"/>
+        </w:rPr>
         <w:t xml:space="preserve">Die zu erwartenden Daten liegen etwa im Bereich von </w:t>
       </w:r>
       <w:r>
+        <w:rPr>
+          <w:rFonts w:ascii="Arial" w:hAnsi="Arial" w:cs="Arial"/>
+        </w:rPr>
         <w:t xml:space="preserve">ca. </w:t>
       </w:r>
       <w:r>
+        <w:rPr>
+          <w:rFonts w:ascii="Arial" w:hAnsi="Arial" w:cs="Arial"/>
+        </w:rPr>
         <w:t>10</w:t>
       </w:r>
       <w:r>
+        <w:rPr>
+          <w:rFonts w:ascii="Arial" w:hAnsi="Arial" w:cs="Arial"/>
+        </w:rPr>
         <w:t xml:space="preserve"> KB bis </w:t>
       </w:r>
       <w:r>
+        <w:rPr>
+          <w:rFonts w:ascii="Arial" w:hAnsi="Arial" w:cs="Arial"/>
+        </w:rPr>
         <w:t xml:space="preserve">ca. </w:t>
       </w:r>
       <w:r>
+        <w:rPr>
+          <w:rFonts w:ascii="Arial" w:hAnsi="Arial" w:cs="Arial"/>
+        </w:rPr>
         <w:t>1</w:t>
       </w:r>
       <w:r>
+        <w:rPr>
+          <w:rFonts w:ascii="Arial" w:hAnsi="Arial" w:cs="Arial"/>
+        </w:rPr>
         <w:t>0</w:t>
       </w:r>
       <w:r>
+        <w:rPr>
+          <w:rFonts w:ascii="Arial" w:hAnsi="Arial" w:cs="Arial"/>
+        </w:rPr>
         <w:t xml:space="preserve"> MB pro Ticket.</w:t>
       </w:r>
       <w:r>
+        <w:rPr>
+          <w:rFonts w:ascii="Arial" w:hAnsi="Arial" w:cs="Arial"/>
+        </w:rPr>
         <w:t xml:space="preserve"> Be</w:t>
       </w:r>
       <w:r>
+        <w:rPr>
+          <w:rFonts w:ascii="Arial" w:hAnsi="Arial" w:cs="Arial"/>
+        </w:rPr>
         <w:t>i</w:t>
       </w:r>
       <w:r>
+        <w:rPr>
+          <w:rFonts w:ascii="Arial" w:hAnsi="Arial" w:cs="Arial"/>
+        </w:rPr>
         <w:t xml:space="preserve"> 100 Tickets am Tag entsprich</w:t>
       </w:r>
       <w:r>
+        <w:rPr>
+          <w:rFonts w:ascii="Arial" w:hAnsi="Arial" w:cs="Arial"/>
+        </w:rPr>
         <w:t>t</w:t>
       </w:r>
       <w:r>
+        <w:rPr>
+          <w:rFonts w:ascii="Arial" w:hAnsi="Arial" w:cs="Arial"/>
+        </w:rPr>
         <w:t xml:space="preserve"> das</w:t>
       </w:r>
       <w:r>
+        <w:rPr>
+          <w:rFonts w:ascii="Arial" w:hAnsi="Arial" w:cs="Arial"/>
+        </w:rPr>
         <w:t xml:space="preserve"> max.</w:t>
       </w:r>
       <w:r>
+        <w:rPr>
+          <w:rFonts w:ascii="Arial" w:hAnsi="Arial" w:cs="Arial"/>
+        </w:rPr>
         <w:t xml:space="preserve"> ca. 1 GB pro Tag.</w:t>
       </w:r>
     </w:p>
     <w:p>
-      <w:r>
+      <w:pPr>
+        <w:spacing w:line="360" w:lineRule="auto"/>
+        <w:jc w:val="both"/>
+        <w:rPr>
+          <w:rFonts w:ascii="Arial" w:hAnsi="Arial" w:cs="Arial"/>
+        </w:rPr>
+      </w:pPr>
+      <w:r>
+        <w:rPr>
+          <w:rFonts w:ascii="Arial" w:hAnsi="Arial" w:cs="Arial"/>
+        </w:rPr>
         <w:t>Die Daten beschränken sich hier auf Texte, wie bspw. Textdateien</w:t>
       </w:r>
       <w:r>
+        <w:rPr>
+          <w:rFonts w:ascii="Arial" w:hAnsi="Arial" w:cs="Arial"/>
+        </w:rPr>
         <w:t xml:space="preserve"> oder einfach Datensätze in einer relationalen Datenbank.</w:t>
       </w:r>
     </w:p>
     <w:p>
-      <w:r>
+      <w:pPr>
+        <w:spacing w:line="360" w:lineRule="auto"/>
+        <w:jc w:val="both"/>
+        <w:rPr>
+          <w:rFonts w:ascii="Arial" w:hAnsi="Arial" w:cs="Arial"/>
+        </w:rPr>
+      </w:pPr>
+      <w:r>
+        <w:rPr>
+          <w:rFonts w:ascii="Arial" w:hAnsi="Arial" w:cs="Arial"/>
+        </w:rPr>
         <w:t>Die Daten werden vom User eingegeben, an die Datenbank gesendet und der Supporter ruft diese Daten von der Datenbank ab.</w:t>
       </w:r>
-    </w:p>
-    <w:p>
-      <w:pPr>
-        <w:spacing w:line="360" w:lineRule="auto"/>
-        <w:jc w:val="both"/>
-      </w:pPr>
     </w:p>
     <w:p>
       <w:pPr>
@@ -4092,11 +4330,12 @@
           <w:rFonts w:ascii="Arial" w:hAnsi="Arial" w:cs="Arial"/>
         </w:rPr>
       </w:pPr>
-      <w:bookmarkStart w:id="11" w:name="_Toc122012434"/>
-      <w:r>
-        <w:rPr>
-          <w:rFonts w:ascii="Arial" w:hAnsi="Arial" w:cs="Arial"/>
-        </w:rPr>
+      <w:bookmarkStart w:id="11" w:name="_Toc122093043"/>
+      <w:r>
+        <w:rPr>
+          <w:rFonts w:ascii="Arial" w:hAnsi="Arial" w:cs="Arial"/>
+        </w:rPr>
+        <w:lastRenderedPageBreak/>
         <w:t>Rahmenbedingungen</w:t>
       </w:r>
       <w:bookmarkEnd w:id="11"/>
@@ -4104,6 +4343,7 @@
     <w:p>
       <w:pPr>
         <w:spacing w:line="360" w:lineRule="auto"/>
+        <w:jc w:val="both"/>
       </w:pPr>
     </w:p>
     <w:p>
@@ -4114,6 +4354,7 @@
           <w:numId w:val="2"/>
         </w:numPr>
         <w:spacing w:line="360" w:lineRule="auto"/>
+        <w:jc w:val="both"/>
         <w:rPr>
           <w:rFonts w:ascii="Arial" w:hAnsi="Arial" w:cs="Arial"/>
         </w:rPr>
@@ -4124,7 +4365,7 @@
         </w:rPr>
         <w:t xml:space="preserve"> </w:t>
       </w:r>
-      <w:bookmarkStart w:id="12" w:name="_Toc122012435"/>
+      <w:bookmarkStart w:id="12" w:name="_Toc122093044"/>
       <w:r>
         <w:rPr>
           <w:rFonts w:ascii="Arial" w:hAnsi="Arial" w:cs="Arial"/>
@@ -4142,36 +4383,61 @@
     <w:p>
       <w:pPr>
         <w:spacing w:line="360" w:lineRule="auto"/>
-      </w:pPr>
-    </w:p>
-    <w:p>
-      <w:pPr>
-        <w:spacing w:line="360" w:lineRule="auto"/>
-      </w:pPr>
-      <w:r>
+        <w:jc w:val="both"/>
+      </w:pPr>
+    </w:p>
+    <w:p>
+      <w:pPr>
+        <w:spacing w:line="360" w:lineRule="auto"/>
+        <w:jc w:val="both"/>
+        <w:rPr>
+          <w:rFonts w:ascii="Arial" w:hAnsi="Arial" w:cs="Arial"/>
+        </w:rPr>
+      </w:pPr>
+      <w:r>
+        <w:rPr>
+          <w:rFonts w:ascii="Arial" w:hAnsi="Arial" w:cs="Arial"/>
+        </w:rPr>
         <w:t>Hardware, welche den Hardwareanforderungen entspricht, muss zur Verfügung gestellt werden.</w:t>
       </w:r>
       <w:r>
+        <w:rPr>
+          <w:rFonts w:ascii="Arial" w:hAnsi="Arial" w:cs="Arial"/>
+        </w:rPr>
         <w:t xml:space="preserve"> Der AG hat diese</w:t>
       </w:r>
       <w:r>
+        <w:rPr>
+          <w:rFonts w:ascii="Arial" w:hAnsi="Arial" w:cs="Arial"/>
+        </w:rPr>
         <w:t>, zur Erfüllung der Pflichten im Pflichtenheft, wie vertraglich vereinbart, bereitzustellen.</w:t>
       </w:r>
     </w:p>
     <w:p>
       <w:pPr>
         <w:spacing w:line="360" w:lineRule="auto"/>
-      </w:pPr>
-      <w:r>
+        <w:jc w:val="both"/>
+        <w:rPr>
+          <w:rFonts w:ascii="Arial" w:hAnsi="Arial" w:cs="Arial"/>
+        </w:rPr>
+      </w:pPr>
+      <w:r>
+        <w:rPr>
+          <w:rFonts w:ascii="Arial" w:hAnsi="Arial" w:cs="Arial"/>
+        </w:rPr>
         <w:t>Zur Testung muss der</w:t>
       </w:r>
       <w:r>
+        <w:rPr>
+          <w:rFonts w:ascii="Arial" w:hAnsi="Arial" w:cs="Arial"/>
+        </w:rPr>
         <w:t xml:space="preserve"> AG genauso die erforderliche Hardware zur Verfügung stellen.</w:t>
       </w:r>
     </w:p>
     <w:p>
       <w:pPr>
         <w:spacing w:line="360" w:lineRule="auto"/>
+        <w:jc w:val="both"/>
       </w:pPr>
     </w:p>
     <w:p>
@@ -4193,7 +4459,7 @@
         </w:rPr>
         <w:t xml:space="preserve"> </w:t>
       </w:r>
-      <w:bookmarkStart w:id="13" w:name="_Toc122012436"/>
+      <w:bookmarkStart w:id="13" w:name="_Toc122093045"/>
       <w:r>
         <w:rPr>
           <w:rFonts w:ascii="Arial" w:hAnsi="Arial" w:cs="Arial"/>
@@ -4244,6 +4510,7 @@
     <w:p>
       <w:pPr>
         <w:spacing w:line="360" w:lineRule="auto"/>
+        <w:jc w:val="both"/>
         <w:rPr>
           <w:rFonts w:ascii="Arial" w:hAnsi="Arial" w:cs="Arial"/>
         </w:rPr>
@@ -4268,6 +4535,71 @@
           <w:rFonts w:ascii="Arial" w:hAnsi="Arial" w:cs="Arial"/>
         </w:rPr>
         <w:t>Es gibt keine weiteren Bedenken.</w:t>
+      </w:r>
+    </w:p>
+    <w:p>
+      <w:pPr>
+        <w:spacing w:line="360" w:lineRule="auto"/>
+        <w:jc w:val="both"/>
+        <w:rPr>
+          <w:rFonts w:ascii="Arial" w:hAnsi="Arial" w:cs="Arial"/>
+          <w:i/>
+        </w:rPr>
+      </w:pPr>
+    </w:p>
+    <w:p>
+      <w:pPr>
+        <w:pStyle w:val="Heading1"/>
+        <w:numPr>
+          <w:ilvl w:val="1"/>
+          <w:numId w:val="2"/>
+        </w:numPr>
+        <w:spacing w:line="360" w:lineRule="auto"/>
+        <w:jc w:val="both"/>
+        <w:rPr>
+          <w:rFonts w:ascii="Arial" w:hAnsi="Arial" w:cs="Arial"/>
+          <w:sz w:val="26"/>
+          <w:szCs w:val="26"/>
+        </w:rPr>
+      </w:pPr>
+      <w:r>
+        <w:rPr>
+          <w:rFonts w:ascii="Arial" w:hAnsi="Arial" w:cs="Arial"/>
+          <w:sz w:val="26"/>
+          <w:szCs w:val="26"/>
+        </w:rPr>
+        <w:t xml:space="preserve"> </w:t>
+      </w:r>
+      <w:bookmarkStart w:id="14" w:name="_Toc122093046"/>
+      <w:r>
+        <w:rPr>
+          <w:rFonts w:ascii="Arial" w:hAnsi="Arial" w:cs="Arial"/>
+          <w:sz w:val="26"/>
+          <w:szCs w:val="26"/>
+        </w:rPr>
+        <w:t>Kosten-Nutzen-Analyse</w:t>
+      </w:r>
+      <w:bookmarkEnd w:id="14"/>
+    </w:p>
+    <w:p>
+      <w:pPr>
+        <w:spacing w:line="360" w:lineRule="auto"/>
+        <w:jc w:val="both"/>
+      </w:pPr>
+    </w:p>
+    <w:p>
+      <w:pPr>
+        <w:spacing w:line="360" w:lineRule="auto"/>
+        <w:jc w:val="both"/>
+        <w:rPr>
+          <w:rFonts w:ascii="Arial" w:hAnsi="Arial" w:cs="Arial"/>
+        </w:rPr>
+      </w:pPr>
+      <w:r>
+        <w:rPr>
+          <w:rFonts w:ascii="Arial" w:hAnsi="Arial" w:cs="Arial"/>
+        </w:rPr>
+        <w:t>Eine Kosten-Nutzen-Analyse ist für dieses Projekt nicht nötig, weil es keine Projektausgaben gibt.</w:t>
       </w:r>
     </w:p>
     <w:p>
@@ -4295,69 +4627,12 @@
         </w:rPr>
         <w:t xml:space="preserve"> </w:t>
       </w:r>
-      <w:bookmarkStart w:id="14" w:name="_Toc122012437"/>
-      <w:r>
-        <w:rPr>
-          <w:rFonts w:ascii="Arial" w:hAnsi="Arial" w:cs="Arial"/>
-        </w:rPr>
-        <w:t>Technische Anforderungen</w:t>
-      </w:r>
-      <w:bookmarkEnd w:id="14"/>
-    </w:p>
-    <w:p>
-      <w:pPr>
-        <w:spacing w:line="360" w:lineRule="auto"/>
-        <w:jc w:val="both"/>
-      </w:pPr>
-    </w:p>
-    <w:p>
-      <w:pPr>
-        <w:spacing w:line="360" w:lineRule="auto"/>
-        <w:jc w:val="both"/>
-        <w:rPr>
-          <w:rFonts w:ascii="Arial" w:hAnsi="Arial" w:cs="Arial"/>
-          <w:i/>
-        </w:rPr>
-      </w:pPr>
-      <w:r>
-        <w:rPr>
-          <w:rFonts w:ascii="Arial" w:hAnsi="Arial" w:cs="Arial"/>
-          <w:i/>
-        </w:rPr>
-        <w:t>Hier halten Sie fest, was Sie für die Umsetzung brauchen – zum Beispiel Hard- und Software. An dieser Stelle ist es sinnvoll auszuführen, welches Equipment Sie für welche Aufgabe benötigen.</w:t>
-      </w:r>
-    </w:p>
-    <w:p>
-      <w:pPr>
-        <w:spacing w:line="360" w:lineRule="auto"/>
-        <w:jc w:val="both"/>
-      </w:pPr>
-    </w:p>
-    <w:p>
-      <w:pPr>
-        <w:pStyle w:val="Heading2"/>
-        <w:numPr>
-          <w:ilvl w:val="1"/>
-          <w:numId w:val="2"/>
-        </w:numPr>
-        <w:spacing w:line="360" w:lineRule="auto"/>
-        <w:jc w:val="both"/>
-        <w:rPr>
-          <w:rFonts w:ascii="Arial" w:hAnsi="Arial" w:cs="Arial"/>
-        </w:rPr>
-      </w:pPr>
-      <w:r>
-        <w:rPr>
-          <w:rFonts w:ascii="Arial" w:hAnsi="Arial" w:cs="Arial"/>
-        </w:rPr>
-        <w:t xml:space="preserve"> </w:t>
-      </w:r>
-      <w:bookmarkStart w:id="15" w:name="_Toc122012438"/>
-      <w:r>
-        <w:rPr>
-          <w:rFonts w:ascii="Arial" w:hAnsi="Arial" w:cs="Arial"/>
-        </w:rPr>
-        <w:t>Problemanalyse</w:t>
+      <w:bookmarkStart w:id="15" w:name="_Toc122093047"/>
+      <w:r>
+        <w:rPr>
+          <w:rFonts w:ascii="Arial" w:hAnsi="Arial" w:cs="Arial"/>
+        </w:rPr>
+        <w:t>Qualität</w:t>
       </w:r>
       <w:bookmarkEnd w:id="15"/>
     </w:p>
@@ -4373,147 +4648,84 @@
         <w:jc w:val="both"/>
         <w:rPr>
           <w:rFonts w:ascii="Arial" w:hAnsi="Arial" w:cs="Arial"/>
-          <w:i/>
-        </w:rPr>
-      </w:pPr>
-      <w:r>
-        <w:rPr>
-          <w:rFonts w:ascii="Arial" w:hAnsi="Arial" w:cs="Arial"/>
-          <w:i/>
-        </w:rPr>
-        <w:t>Fassen Sie die wichtigsten Probleme zusammen, die Sie erwarten. Wichtig ist vor allem, dass Sie für die wahrscheinlichsten Probleme bereits einen Lösungsansatz formulieren, um später Zeit zu sparen. Machen Sie sich auch über unwahrscheinliche Probleme Gedanken.</w:t>
-      </w:r>
-    </w:p>
-    <w:p>
-      <w:pPr>
-        <w:spacing w:line="360" w:lineRule="auto"/>
-        <w:jc w:val="both"/>
-        <w:rPr>
-          <w:rFonts w:ascii="Arial" w:hAnsi="Arial" w:cs="Arial"/>
-          <w:i/>
-        </w:rPr>
-      </w:pPr>
-    </w:p>
-    <w:p>
-      <w:pPr>
-        <w:pStyle w:val="Heading1"/>
-        <w:numPr>
-          <w:ilvl w:val="1"/>
-          <w:numId w:val="2"/>
-        </w:numPr>
-        <w:spacing w:line="360" w:lineRule="auto"/>
-        <w:jc w:val="both"/>
-        <w:rPr>
-          <w:rFonts w:ascii="Arial" w:hAnsi="Arial" w:cs="Arial"/>
-          <w:sz w:val="26"/>
-          <w:szCs w:val="26"/>
-        </w:rPr>
-      </w:pPr>
-      <w:r>
-        <w:rPr>
-          <w:rFonts w:ascii="Arial" w:hAnsi="Arial" w:cs="Arial"/>
-          <w:sz w:val="26"/>
-          <w:szCs w:val="26"/>
-        </w:rPr>
-        <w:t xml:space="preserve"> </w:t>
-      </w:r>
-      <w:bookmarkStart w:id="16" w:name="_Toc122012439"/>
-      <w:r>
-        <w:rPr>
-          <w:rFonts w:ascii="Arial" w:hAnsi="Arial" w:cs="Arial"/>
-          <w:sz w:val="26"/>
-          <w:szCs w:val="26"/>
-        </w:rPr>
-        <w:t>Kosten-Nutzen-Analyse</w:t>
-      </w:r>
-      <w:bookmarkEnd w:id="16"/>
-    </w:p>
-    <w:p>
-      <w:pPr>
-        <w:spacing w:line="360" w:lineRule="auto"/>
-      </w:pPr>
-    </w:p>
-    <w:p>
-      <w:pPr>
-        <w:spacing w:line="360" w:lineRule="auto"/>
-        <w:rPr>
-          <w:rFonts w:ascii="Arial" w:hAnsi="Arial" w:cs="Arial"/>
-        </w:rPr>
-      </w:pPr>
-      <w:r>
-        <w:rPr>
-          <w:rFonts w:ascii="Arial" w:hAnsi="Arial" w:cs="Arial"/>
-        </w:rPr>
-        <w:t>Eine Kosten-Nutzen-Analyse ist für dieses Projekt nicht nötig, weil es keine Projektausgaben gibt.</w:t>
-      </w:r>
-    </w:p>
-    <w:p>
-      <w:pPr>
-        <w:spacing w:line="360" w:lineRule="auto"/>
-        <w:jc w:val="both"/>
-      </w:pPr>
-    </w:p>
-    <w:p>
-      <w:pPr>
-        <w:pStyle w:val="Heading2"/>
-        <w:numPr>
-          <w:ilvl w:val="1"/>
-          <w:numId w:val="2"/>
-        </w:numPr>
-        <w:spacing w:line="360" w:lineRule="auto"/>
-        <w:jc w:val="both"/>
-        <w:rPr>
-          <w:rFonts w:ascii="Arial" w:hAnsi="Arial" w:cs="Arial"/>
-        </w:rPr>
-      </w:pPr>
-      <w:r>
-        <w:rPr>
-          <w:rFonts w:ascii="Arial" w:hAnsi="Arial" w:cs="Arial"/>
-        </w:rPr>
-        <w:t xml:space="preserve"> </w:t>
-      </w:r>
-      <w:bookmarkStart w:id="17" w:name="_Toc122012440"/>
-      <w:r>
-        <w:rPr>
-          <w:rFonts w:ascii="Arial" w:hAnsi="Arial" w:cs="Arial"/>
-        </w:rPr>
-        <w:t>Qualität</w:t>
-      </w:r>
-      <w:bookmarkEnd w:id="17"/>
-    </w:p>
-    <w:p>
-      <w:pPr>
-        <w:spacing w:line="360" w:lineRule="auto"/>
-      </w:pPr>
-    </w:p>
-    <w:p>
-      <w:pPr>
-        <w:spacing w:line="360" w:lineRule="auto"/>
-        <w:rPr>
-          <w:rFonts w:ascii="Arial" w:hAnsi="Arial" w:cs="Arial"/>
-        </w:rPr>
-      </w:pPr>
-      <w:r>
-        <w:rPr>
-          <w:rFonts w:ascii="Arial" w:hAnsi="Arial" w:cs="Arial"/>
-        </w:rPr>
-        <w:t>Um die Qualität des Projektes gewährleisten zu können und um den Zeitplan einzuhalten wird ein GANTT-Diagramm erstellt welches den genauen Projektablauf zeitlich darstellt.</w:t>
-      </w:r>
-    </w:p>
-    <w:p>
-      <w:pPr>
-        <w:spacing w:line="360" w:lineRule="auto"/>
-        <w:jc w:val="both"/>
-        <w:rPr>
-          <w:rFonts w:ascii="Arial" w:hAnsi="Arial" w:cs="Arial"/>
-        </w:rPr>
-      </w:pPr>
-      <w:r>
-        <w:rPr>
-          <w:rFonts w:ascii="Arial" w:hAnsi="Arial" w:cs="Arial"/>
-        </w:rPr>
-        <w:lastRenderedPageBreak/>
-        <w:t>Aufwand für den Support der von uns bereitgestellten Lösung wird möglichst gering gehalten um</w:t>
+        </w:rPr>
+      </w:pPr>
+      <w:r>
+        <w:rPr>
+          <w:rFonts w:ascii="Arial" w:hAnsi="Arial" w:cs="Arial"/>
+        </w:rPr>
+        <w:t>Um die Qualität des Projektes gewährleisten zu können und um den Zeitplan einzuhalten wird ein GANTT-Diagramm erstellt</w:t>
+      </w:r>
+      <w:r>
+        <w:rPr>
+          <w:rFonts w:ascii="Arial" w:hAnsi="Arial" w:cs="Arial"/>
+        </w:rPr>
+        <w:t>,</w:t>
+      </w:r>
+      <w:r>
+        <w:rPr>
+          <w:rFonts w:ascii="Arial" w:hAnsi="Arial" w:cs="Arial"/>
+        </w:rPr>
+        <w:t xml:space="preserve"> welches den genauen Projektablauf zeitlich darstellt.</w:t>
+      </w:r>
+    </w:p>
+    <w:p>
+      <w:pPr>
+        <w:spacing w:line="360" w:lineRule="auto"/>
+        <w:jc w:val="both"/>
+        <w:rPr>
+          <w:rFonts w:ascii="Arial" w:hAnsi="Arial" w:cs="Arial"/>
+        </w:rPr>
+      </w:pPr>
+      <w:r>
+        <w:rPr>
+          <w:rFonts w:ascii="Arial" w:hAnsi="Arial" w:cs="Arial"/>
+        </w:rPr>
+        <w:t>Der A</w:t>
+      </w:r>
+      <w:r>
+        <w:rPr>
+          <w:rFonts w:ascii="Arial" w:hAnsi="Arial" w:cs="Arial"/>
+        </w:rPr>
+        <w:t>ufwand für den Support</w:t>
+      </w:r>
+      <w:r>
+        <w:rPr>
+          <w:rFonts w:ascii="Arial" w:hAnsi="Arial" w:cs="Arial"/>
+        </w:rPr>
+        <w:t>,</w:t>
+      </w:r>
+      <w:r>
+        <w:rPr>
+          <w:rFonts w:ascii="Arial" w:hAnsi="Arial" w:cs="Arial"/>
+        </w:rPr>
+        <w:t xml:space="preserve"> der von uns bereitgestellten Lösung</w:t>
+      </w:r>
+      <w:r>
+        <w:rPr>
+          <w:rFonts w:ascii="Arial" w:hAnsi="Arial" w:cs="Arial"/>
+        </w:rPr>
+        <w:t>,</w:t>
+      </w:r>
+      <w:r>
+        <w:rPr>
+          <w:rFonts w:ascii="Arial" w:hAnsi="Arial" w:cs="Arial"/>
+        </w:rPr>
+        <w:t xml:space="preserve"> wird möglichst gering </w:t>
+      </w:r>
+      <w:proofErr w:type="gramStart"/>
+      <w:r>
+        <w:rPr>
+          <w:rFonts w:ascii="Arial" w:hAnsi="Arial" w:cs="Arial"/>
+        </w:rPr>
+        <w:t>gehalten</w:t>
+      </w:r>
+      <w:proofErr w:type="gramEnd"/>
+      <w:r>
+        <w:rPr>
+          <w:rFonts w:ascii="Arial" w:hAnsi="Arial" w:cs="Arial"/>
+        </w:rPr>
+        <w:t xml:space="preserve"> um</w:t>
       </w:r>
       <w:r>
         <w:rPr>
@@ -4547,35 +4759,76 @@
         <w:spacing w:line="360" w:lineRule="auto"/>
         <w:jc w:val="both"/>
         <w:rPr>
-          <w:b/>
-        </w:rPr>
-      </w:pPr>
-      <w:bookmarkStart w:id="18" w:name="_Toc122012441"/>
-      <w:r>
-        <w:rPr>
-          <w:b/>
-        </w:rPr>
+          <w:rFonts w:ascii="Arial" w:hAnsi="Arial" w:cs="Arial"/>
+          <w:bCs/>
+        </w:rPr>
+      </w:pPr>
+      <w:bookmarkStart w:id="16" w:name="_Toc122093048"/>
+      <w:r>
+        <w:rPr>
+          <w:rFonts w:ascii="Arial" w:hAnsi="Arial" w:cs="Arial"/>
+          <w:bCs/>
+        </w:rPr>
+        <w:lastRenderedPageBreak/>
         <w:t>Realisierungsvorschlag</w:t>
       </w:r>
-      <w:bookmarkEnd w:id="18"/>
-    </w:p>
-    <w:p>
-      <w:pPr>
-        <w:spacing w:line="360" w:lineRule="auto"/>
-      </w:pPr>
-    </w:p>
-    <w:p>
-      <w:pPr>
-        <w:spacing w:line="360" w:lineRule="auto"/>
-        <w:rPr>
-          <w:rFonts w:ascii="Arial" w:hAnsi="Arial" w:cs="Arial"/>
-        </w:rPr>
-      </w:pPr>
-      <w:r>
-        <w:rPr>
-          <w:rFonts w:ascii="Arial" w:hAnsi="Arial" w:cs="Arial"/>
-        </w:rPr>
-        <w:t xml:space="preserve">Für Punkt 1 aus dem Lastenheft, welcher beschreibt das eine Segmentierung der Netzinfrastruktur mit einer sicheren Trennung von öffentlich erreichbaren Diensten aus dem Intranet, wird als Schutz vor nicht autorisierten Zugriff als Eintrittspunkt des Netzwerkes ein Host mit </w:t>
+      <w:bookmarkEnd w:id="16"/>
+    </w:p>
+    <w:p>
+      <w:pPr>
+        <w:spacing w:line="360" w:lineRule="auto"/>
+        <w:jc w:val="both"/>
+      </w:pPr>
+    </w:p>
+    <w:p>
+      <w:pPr>
+        <w:spacing w:line="360" w:lineRule="auto"/>
+        <w:jc w:val="both"/>
+        <w:rPr>
+          <w:rFonts w:ascii="Arial" w:hAnsi="Arial" w:cs="Arial"/>
+        </w:rPr>
+      </w:pPr>
+      <w:r>
+        <w:rPr>
+          <w:rFonts w:ascii="Arial" w:hAnsi="Arial" w:cs="Arial"/>
+        </w:rPr>
+        <w:t>Für Punkt 1 aus dem Lastenheft, welcher beschreibt</w:t>
+      </w:r>
+      <w:r>
+        <w:rPr>
+          <w:rFonts w:ascii="Arial" w:hAnsi="Arial" w:cs="Arial"/>
+        </w:rPr>
+        <w:t>,</w:t>
+      </w:r>
+      <w:r>
+        <w:rPr>
+          <w:rFonts w:ascii="Arial" w:hAnsi="Arial" w:cs="Arial"/>
+        </w:rPr>
+        <w:t xml:space="preserve"> das</w:t>
+      </w:r>
+      <w:r>
+        <w:rPr>
+          <w:rFonts w:ascii="Arial" w:hAnsi="Arial" w:cs="Arial"/>
+        </w:rPr>
+        <w:t>s</w:t>
+      </w:r>
+      <w:r>
+        <w:rPr>
+          <w:rFonts w:ascii="Arial" w:hAnsi="Arial" w:cs="Arial"/>
+        </w:rPr>
+        <w:t xml:space="preserve"> eine Segmentierung der Netzinfrastruktur mit einer sicheren Trennung von öffentlich erreichbaren Diensten aus dem Intranet</w:t>
+      </w:r>
+      <w:r>
+        <w:rPr>
+          <w:rFonts w:ascii="Arial" w:hAnsi="Arial" w:cs="Arial"/>
+        </w:rPr>
+        <w:t xml:space="preserve"> durchgeführt werden soll</w:t>
+      </w:r>
+      <w:r>
+        <w:rPr>
+          <w:rFonts w:ascii="Arial" w:hAnsi="Arial" w:cs="Arial"/>
+        </w:rPr>
+        <w:t xml:space="preserve">, wird als Schutz vor nicht autorisierten Zugriff als Eintrittspunkt des Netzwerks ein Host mit </w:t>
       </w:r>
       <w:proofErr w:type="spellStart"/>
       <w:r>
@@ -4589,17 +4842,50 @@
         <w:rPr>
           <w:rFonts w:ascii="Arial" w:hAnsi="Arial" w:cs="Arial"/>
         </w:rPr>
-        <w:t xml:space="preserve"> konfiguriert. Dieser leitet Verbindungen von außen in die DMZ weiter wo sich der Webserver und der Mailproxy befindet.</w:t>
-      </w:r>
-    </w:p>
-    <w:p>
-      <w:pPr>
-        <w:spacing w:line="360" w:lineRule="auto"/>
-        <w:jc w:val="both"/>
-        <w:rPr>
-          <w:rFonts w:ascii="Arial" w:hAnsi="Arial" w:cs="Arial"/>
-        </w:rPr>
-      </w:pPr>
+        <w:t xml:space="preserve"> konfiguriert. Dieser leitet Verbindungen von außen in die DMZ </w:t>
+      </w:r>
+      <w:r>
+        <w:rPr>
+          <w:rFonts w:ascii="Arial" w:hAnsi="Arial" w:cs="Arial"/>
+        </w:rPr>
+        <w:t>weiter,</w:t>
+      </w:r>
+      <w:r>
+        <w:rPr>
+          <w:rFonts w:ascii="Arial" w:hAnsi="Arial" w:cs="Arial"/>
+        </w:rPr>
+        <w:t xml:space="preserve"> wo sich der Webserver und der Mailproxy befinde</w:t>
+      </w:r>
+      <w:r>
+        <w:rPr>
+          <w:rFonts w:ascii="Arial" w:hAnsi="Arial" w:cs="Arial"/>
+        </w:rPr>
+        <w:t>n</w:t>
+      </w:r>
+      <w:r>
+        <w:rPr>
+          <w:rFonts w:ascii="Arial" w:hAnsi="Arial" w:cs="Arial"/>
+        </w:rPr>
+        <w:t>.</w:t>
+      </w:r>
+    </w:p>
+    <w:p>
+      <w:pPr>
+        <w:spacing w:line="360" w:lineRule="auto"/>
+        <w:rPr>
+          <w:rFonts w:ascii="Arial" w:hAnsi="Arial" w:cs="Arial"/>
+          <w:i/>
+          <w:sz w:val="24"/>
+        </w:rPr>
+      </w:pPr>
+      <w:r>
+        <w:rPr>
+          <w:rFonts w:ascii="Arial" w:hAnsi="Arial" w:cs="Arial"/>
+          <w:i/>
+          <w:sz w:val="24"/>
+        </w:rPr>
+        <w:br w:type="page"/>
+      </w:r>
     </w:p>
     <w:p>
       <w:pPr>
@@ -4614,170 +4900,15 @@
           <w:rFonts w:ascii="Arial" w:hAnsi="Arial" w:cs="Arial"/>
         </w:rPr>
       </w:pPr>
-      <w:bookmarkStart w:id="19" w:name="_Toc122012442"/>
-      <w:r>
-        <w:rPr>
-          <w:rFonts w:ascii="Arial" w:hAnsi="Arial" w:cs="Arial"/>
-        </w:rPr>
-        <w:t xml:space="preserve">Liefer- und </w:t>
-      </w:r>
-      <w:r>
-        <w:rPr>
-          <w:rFonts w:ascii="Arial" w:hAnsi="Arial" w:cs="Arial"/>
-        </w:rPr>
-        <w:t>Abnahme</w:t>
-      </w:r>
-      <w:r>
-        <w:rPr>
-          <w:rFonts w:ascii="Arial" w:hAnsi="Arial" w:cs="Arial"/>
-        </w:rPr>
-        <w:t>bedingungen</w:t>
-      </w:r>
-      <w:bookmarkEnd w:id="19"/>
-    </w:p>
-    <w:p>
-      <w:pPr>
-        <w:spacing w:line="360" w:lineRule="auto"/>
-      </w:pPr>
-    </w:p>
-    <w:p>
-      <w:pPr>
-        <w:spacing w:line="360" w:lineRule="auto"/>
-        <w:jc w:val="both"/>
-        <w:rPr>
-          <w:rFonts w:ascii="Arial" w:hAnsi="Arial" w:cs="Arial"/>
-          <w:i/>
-          <w:color w:val="3C3C3C"/>
-          <w:szCs w:val="21"/>
-          <w:shd w:val="clear" w:color="auto" w:fill="FFFFFF"/>
-        </w:rPr>
-      </w:pPr>
-      <w:r>
-        <w:rPr>
-          <w:rFonts w:ascii="Arial" w:hAnsi="Arial" w:cs="Arial"/>
-          <w:i/>
-          <w:color w:val="3C3C3C"/>
-          <w:szCs w:val="21"/>
-          <w:shd w:val="clear" w:color="auto" w:fill="FFFFFF"/>
-        </w:rPr>
-        <w:t>Hier wird festgehalten, in welchem Umfang und zu welchem Preis Sie an Ihren Kunden wann und wo liefern sollen.</w:t>
-      </w:r>
-    </w:p>
-    <w:p>
-      <w:pPr>
-        <w:spacing w:line="360" w:lineRule="auto"/>
-        <w:jc w:val="both"/>
-        <w:rPr>
-          <w:rFonts w:ascii="Arial" w:hAnsi="Arial" w:cs="Arial"/>
-          <w:i/>
-          <w:color w:val="3C3C3C"/>
-          <w:szCs w:val="21"/>
-          <w:shd w:val="clear" w:color="auto" w:fill="FFFFFF"/>
-        </w:rPr>
-      </w:pPr>
-      <w:r>
-        <w:rPr>
-          <w:rFonts w:ascii="Arial" w:hAnsi="Arial" w:cs="Arial"/>
-          <w:i/>
-          <w:color w:val="3C3C3C"/>
-          <w:szCs w:val="21"/>
-          <w:shd w:val="clear" w:color="auto" w:fill="FFFFFF"/>
-        </w:rPr>
-        <w:t>W</w:t>
-      </w:r>
-      <w:r>
-        <w:rPr>
-          <w:rFonts w:ascii="Arial" w:hAnsi="Arial" w:cs="Arial"/>
-          <w:i/>
-          <w:color w:val="3C3C3C"/>
-          <w:szCs w:val="21"/>
-          <w:shd w:val="clear" w:color="auto" w:fill="FFFFFF"/>
-        </w:rPr>
-        <w:t>e</w:t>
-      </w:r>
-      <w:r>
-        <w:rPr>
-          <w:rFonts w:ascii="Arial" w:hAnsi="Arial" w:cs="Arial"/>
-          <w:i/>
-          <w:color w:val="3C3C3C"/>
-          <w:szCs w:val="21"/>
-          <w:shd w:val="clear" w:color="auto" w:fill="FFFFFF"/>
-        </w:rPr>
-        <w:t>iterhin wird hier spezifiziert, w</w:t>
-      </w:r>
-      <w:r>
-        <w:rPr>
-          <w:rFonts w:ascii="Arial" w:hAnsi="Arial" w:cs="Arial"/>
-          <w:i/>
-          <w:color w:val="3C3C3C"/>
-          <w:szCs w:val="21"/>
-          <w:shd w:val="clear" w:color="auto" w:fill="FFFFFF"/>
-        </w:rPr>
-        <w:t xml:space="preserve">ann das Projekt als abgeschlossen </w:t>
-      </w:r>
-      <w:r>
-        <w:rPr>
-          <w:rFonts w:ascii="Arial" w:hAnsi="Arial" w:cs="Arial"/>
-          <w:i/>
-          <w:color w:val="3C3C3C"/>
-          <w:szCs w:val="21"/>
-          <w:shd w:val="clear" w:color="auto" w:fill="FFFFFF"/>
-        </w:rPr>
-        <w:t xml:space="preserve">gilt </w:t>
-      </w:r>
-      <w:r>
-        <w:rPr>
-          <w:rFonts w:ascii="Arial" w:hAnsi="Arial" w:cs="Arial"/>
-          <w:i/>
-          <w:color w:val="3C3C3C"/>
-          <w:szCs w:val="21"/>
-          <w:shd w:val="clear" w:color="auto" w:fill="FFFFFF"/>
-        </w:rPr>
-        <w:t>und wer de</w:t>
-      </w:r>
-      <w:r>
-        <w:rPr>
-          <w:rFonts w:ascii="Arial" w:hAnsi="Arial" w:cs="Arial"/>
-          <w:i/>
-          <w:color w:val="3C3C3C"/>
-          <w:szCs w:val="21"/>
-          <w:shd w:val="clear" w:color="auto" w:fill="FFFFFF"/>
-        </w:rPr>
-        <w:t>finiert, ob die Qualität stimmt. Es sollte klar festgelegt werden, wer für die Abnahme verantwortlich ist.</w:t>
-      </w:r>
-    </w:p>
-    <w:p>
-      <w:pPr>
-        <w:spacing w:line="360" w:lineRule="auto"/>
-        <w:jc w:val="both"/>
-        <w:rPr>
-          <w:rFonts w:ascii="Arial" w:hAnsi="Arial" w:cs="Arial"/>
-          <w:i/>
-          <w:sz w:val="24"/>
-        </w:rPr>
-      </w:pPr>
-    </w:p>
-    <w:p>
-      <w:pPr>
-        <w:pStyle w:val="Heading1"/>
-        <w:numPr>
-          <w:ilvl w:val="0"/>
-          <w:numId w:val="2"/>
-        </w:numPr>
-        <w:spacing w:line="360" w:lineRule="auto"/>
-        <w:jc w:val="both"/>
-        <w:rPr>
-          <w:rFonts w:ascii="Arial" w:hAnsi="Arial" w:cs="Arial"/>
-        </w:rPr>
-      </w:pPr>
-      <w:bookmarkStart w:id="20" w:name="_Toc122012443"/>
-      <w:r>
-        <w:rPr>
-          <w:rFonts w:ascii="Arial" w:hAnsi="Arial" w:cs="Arial"/>
-        </w:rPr>
+      <w:bookmarkStart w:id="17" w:name="_Toc122093049"/>
+      <w:r>
+        <w:rPr>
+          <w:rFonts w:ascii="Arial" w:hAnsi="Arial" w:cs="Arial"/>
+        </w:rPr>
+        <w:lastRenderedPageBreak/>
         <w:t>Anhang</w:t>
       </w:r>
-      <w:bookmarkEnd w:id="20"/>
+      <w:bookmarkEnd w:id="17"/>
     </w:p>
     <w:p>
       <w:pPr>

</xml_diff>